<commit_message>
Completed the addenda for sep200
</commit_message>
<xml_diff>
--- a/sep200/SEP200Addenda.docx
+++ b/sep200/SEP200Addenda.docx
@@ -413,7 +413,6 @@
           <w:b/>
           <w:sz w:val="24"/>
           <w:szCs w:val="24"/>
-          <w:lang w:val="fr-FR"/>
         </w:rPr>
       </w:pPr>
       <w:r>
@@ -421,7 +420,6 @@
           <w:rFonts w:ascii="Arial" w:eastAsia="Arial" w:hAnsi="Arial" w:cs="Arial"/>
           <w:sz w:val="24"/>
           <w:szCs w:val="24"/>
-          <w:lang w:val="fr-FR"/>
         </w:rPr>
         <w:t xml:space="preserve">E-mail: </w:t>
       </w:r>
@@ -430,27 +428,8 @@
           <w:rFonts w:ascii="Arial" w:eastAsia="Arial" w:hAnsi="Arial" w:cs="Arial"/>
           <w:sz w:val="24"/>
           <w:szCs w:val="24"/>
-          <w:lang w:val="fr-FR"/>
-        </w:rPr>
-        <w:t>m</w:t>
-      </w:r>
-      <w:r>
-        <w:rPr>
-          <w:rFonts w:ascii="Arial" w:eastAsia="Arial" w:hAnsi="Arial" w:cs="Arial"/>
-          <w:sz w:val="24"/>
-          <w:szCs w:val="24"/>
-          <w:lang w:val="fr-FR"/>
-        </w:rPr>
-        <w:t>iguel.watler@</w:t>
-      </w:r>
-      <w:r>
-        <w:rPr>
-          <w:rFonts w:ascii="Arial" w:eastAsia="Arial" w:hAnsi="Arial" w:cs="Arial"/>
-          <w:sz w:val="24"/>
-          <w:szCs w:val="24"/>
-          <w:lang w:val="fr-FR"/>
-        </w:rPr>
-        <w:t>senecacollege.ca</w:t>
+        </w:rPr>
+        <w:t>miguel.watler@senecacollege.ca</w:t>
       </w:r>
       <w:r>
         <w:rPr>
@@ -458,7 +437,6 @@
           <w:b/>
           <w:sz w:val="24"/>
           <w:szCs w:val="24"/>
-          <w:lang w:val="fr-FR"/>
         </w:rPr>
         <w:tab/>
       </w:r>
@@ -467,7 +445,6 @@
           <w:rFonts w:ascii="Arial" w:eastAsia="Arial" w:hAnsi="Arial" w:cs="Arial"/>
           <w:sz w:val="24"/>
           <w:szCs w:val="24"/>
-          <w:lang w:val="fr-FR"/>
         </w:rPr>
         <w:t>Ext</w:t>
       </w:r>
@@ -477,7 +454,6 @@
           <w:b/>
           <w:sz w:val="24"/>
           <w:szCs w:val="24"/>
-          <w:lang w:val="fr-FR"/>
         </w:rPr>
         <w:t>.</w:t>
       </w:r>
@@ -1190,11 +1166,11 @@
         <w:tblLook w:val="04A0" w:firstRow="1" w:lastRow="0" w:firstColumn="1" w:lastColumn="0" w:noHBand="0" w:noVBand="1"/>
       </w:tblPr>
       <w:tblGrid>
-        <w:gridCol w:w="2085"/>
-        <w:gridCol w:w="2272"/>
-        <w:gridCol w:w="2158"/>
-        <w:gridCol w:w="2146"/>
-        <w:gridCol w:w="2404"/>
+        <w:gridCol w:w="2059"/>
+        <w:gridCol w:w="2339"/>
+        <w:gridCol w:w="2139"/>
+        <w:gridCol w:w="2142"/>
+        <w:gridCol w:w="2386"/>
       </w:tblGrid>
       <w:tr>
         <w:tc>
@@ -1385,6 +1361,15 @@
                 <w:szCs w:val="24"/>
               </w:rPr>
             </w:pPr>
+            <w:r>
+              <w:rPr>
+                <w:rFonts w:ascii="Arial" w:hAnsi="Arial" w:cs="Arial"/>
+                <w:b/>
+                <w:sz w:val="24"/>
+                <w:szCs w:val="24"/>
+              </w:rPr>
+              <w:t>Object Terminology</w:t>
+            </w:r>
           </w:p>
         </w:tc>
         <w:tc>
@@ -1493,6 +1478,15 @@
                 <w:szCs w:val="24"/>
               </w:rPr>
             </w:pPr>
+            <w:r>
+              <w:rPr>
+                <w:rFonts w:ascii="Arial" w:hAnsi="Arial" w:cs="Arial"/>
+                <w:b/>
+                <w:sz w:val="24"/>
+                <w:szCs w:val="24"/>
+              </w:rPr>
+              <w:t>Operator Overloading</w:t>
+            </w:r>
           </w:p>
         </w:tc>
         <w:tc>
@@ -1666,6 +1660,15 @@
                 <w:szCs w:val="24"/>
               </w:rPr>
             </w:pPr>
+            <w:r>
+              <w:rPr>
+                <w:rFonts w:ascii="Arial" w:hAnsi="Arial" w:cs="Arial"/>
+                <w:b/>
+                <w:sz w:val="24"/>
+                <w:szCs w:val="24"/>
+              </w:rPr>
+              <w:t>Copy Constructor, Assignment/ Move Assignment</w:t>
+            </w:r>
           </w:p>
         </w:tc>
         <w:tc>
@@ -1903,6 +1906,24 @@
                 <w:szCs w:val="24"/>
               </w:rPr>
             </w:pPr>
+            <w:r>
+              <w:rPr>
+                <w:rFonts w:ascii="Arial" w:hAnsi="Arial" w:cs="Arial"/>
+                <w:b/>
+                <w:sz w:val="24"/>
+                <w:szCs w:val="24"/>
+              </w:rPr>
+              <w:t xml:space="preserve">Polymorphism: </w:t>
+            </w:r>
+            <w:r>
+              <w:rPr>
+                <w:rFonts w:ascii="Arial" w:hAnsi="Arial" w:cs="Arial"/>
+                <w:b/>
+                <w:sz w:val="24"/>
+                <w:szCs w:val="24"/>
+              </w:rPr>
+              <w:t>Derived Classes, Functions in a Hierarchy</w:t>
+            </w:r>
           </w:p>
         </w:tc>
         <w:tc>
@@ -2127,6 +2148,24 @@
                 <w:szCs w:val="24"/>
               </w:rPr>
             </w:pPr>
+            <w:r>
+              <w:rPr>
+                <w:rFonts w:ascii="Arial" w:hAnsi="Arial" w:cs="Arial"/>
+                <w:b/>
+                <w:sz w:val="24"/>
+                <w:szCs w:val="24"/>
+              </w:rPr>
+              <w:t xml:space="preserve">Polymorphism: </w:t>
+            </w:r>
+            <w:r>
+              <w:rPr>
+                <w:rFonts w:ascii="Arial" w:hAnsi="Arial" w:cs="Arial"/>
+                <w:b/>
+                <w:sz w:val="24"/>
+                <w:szCs w:val="24"/>
+              </w:rPr>
+              <w:t>Virtual Functions, Abstract Base Classes</w:t>
+            </w:r>
           </w:p>
         </w:tc>
         <w:tc>
@@ -2351,6 +2390,33 @@
                 <w:szCs w:val="24"/>
               </w:rPr>
             </w:pPr>
+            <w:r>
+              <w:rPr>
+                <w:rFonts w:ascii="Arial" w:hAnsi="Arial" w:cs="Arial"/>
+                <w:b/>
+                <w:sz w:val="24"/>
+                <w:szCs w:val="24"/>
+              </w:rPr>
+              <w:t xml:space="preserve">Function and Class </w:t>
+            </w:r>
+            <w:r>
+              <w:rPr>
+                <w:rFonts w:ascii="Arial" w:hAnsi="Arial" w:cs="Arial"/>
+                <w:b/>
+                <w:sz w:val="24"/>
+                <w:szCs w:val="24"/>
+              </w:rPr>
+              <w:t>Templates</w:t>
+            </w:r>
+            <w:r>
+              <w:rPr>
+                <w:rFonts w:ascii="Arial" w:hAnsi="Arial" w:cs="Arial"/>
+                <w:b/>
+                <w:sz w:val="24"/>
+                <w:szCs w:val="24"/>
+              </w:rPr>
+              <w:t>, Design</w:t>
+            </w:r>
           </w:p>
         </w:tc>
         <w:tc>
@@ -2584,7 +2650,6 @@
                 <w:szCs w:val="24"/>
               </w:rPr>
             </w:pPr>
-            <w:proofErr w:type="spellStart"/>
             <w:r>
               <w:rPr>
                 <w:rFonts w:ascii="Arial" w:hAnsi="Arial" w:cs="Arial"/>
@@ -2594,7 +2659,6 @@
               </w:rPr>
               <w:t>MidTerm</w:t>
             </w:r>
-            <w:proofErr w:type="spellEnd"/>
           </w:p>
         </w:tc>
         <w:tc>
@@ -2864,6 +2928,15 @@
                 <w:szCs w:val="24"/>
               </w:rPr>
             </w:pPr>
+            <w:r>
+              <w:rPr>
+                <w:rFonts w:ascii="Arial" w:hAnsi="Arial" w:cs="Arial"/>
+                <w:b/>
+                <w:sz w:val="24"/>
+                <w:szCs w:val="24"/>
+              </w:rPr>
+              <w:t>Static functions and variables, Polymorphic objects, Composition</w:t>
+            </w:r>
           </w:p>
         </w:tc>
         <w:tc>
@@ -3110,6 +3183,15 @@
                 <w:szCs w:val="24"/>
               </w:rPr>
             </w:pPr>
+            <w:r>
+              <w:rPr>
+                <w:rFonts w:ascii="Arial" w:hAnsi="Arial" w:cs="Arial"/>
+                <w:b/>
+                <w:sz w:val="24"/>
+                <w:szCs w:val="24"/>
+              </w:rPr>
+              <w:t>Function pointers, Pointers to arrays,  Lambda expressions, Error handling</w:t>
+            </w:r>
           </w:p>
         </w:tc>
         <w:tc>
@@ -3343,6 +3425,15 @@
                 <w:szCs w:val="24"/>
               </w:rPr>
             </w:pPr>
+            <w:r>
+              <w:rPr>
+                <w:rFonts w:ascii="Arial" w:hAnsi="Arial" w:cs="Arial"/>
+                <w:b/>
+                <w:sz w:val="24"/>
+                <w:szCs w:val="24"/>
+              </w:rPr>
+              <w:t>Standard Template Library: Containers and Iterators</w:t>
+            </w:r>
           </w:p>
         </w:tc>
         <w:tc>
@@ -3596,6 +3687,15 @@
                 <w:szCs w:val="24"/>
               </w:rPr>
             </w:pPr>
+            <w:r>
+              <w:rPr>
+                <w:rFonts w:ascii="Arial" w:hAnsi="Arial" w:cs="Arial"/>
+                <w:b/>
+                <w:sz w:val="24"/>
+                <w:szCs w:val="24"/>
+              </w:rPr>
+              <w:t>Standard Template Library: Algorithms, Design</w:t>
+            </w:r>
           </w:p>
         </w:tc>
         <w:tc>
@@ -3876,6 +3976,15 @@
                 <w:szCs w:val="24"/>
               </w:rPr>
             </w:pPr>
+            <w:r>
+              <w:rPr>
+                <w:rFonts w:ascii="Arial" w:hAnsi="Arial" w:cs="Arial"/>
+                <w:b/>
+                <w:sz w:val="24"/>
+                <w:szCs w:val="24"/>
+              </w:rPr>
+              <w:t>Smart Pointers, Pre-Processor, Multiple Inheritance, Bitwise Expressions</w:t>
+            </w:r>
           </w:p>
         </w:tc>
         <w:tc>
@@ -4109,6 +4218,15 @@
                 <w:szCs w:val="24"/>
               </w:rPr>
             </w:pPr>
+            <w:r>
+              <w:rPr>
+                <w:rFonts w:ascii="Arial" w:hAnsi="Arial" w:cs="Arial"/>
+                <w:b/>
+                <w:sz w:val="24"/>
+                <w:szCs w:val="24"/>
+              </w:rPr>
+              <w:t>Linked Lists, Stacks, Queues</w:t>
+            </w:r>
           </w:p>
         </w:tc>
         <w:tc>
@@ -5509,21 +5627,6 @@
 </file>
 
 <file path=customXml/item1.xml><?xml version="1.0" encoding="utf-8"?>
-<p:properties xmlns:p="http://schemas.microsoft.com/office/2006/metadata/properties" xmlns:xsi="http://www.w3.org/2001/XMLSchema-instance" xmlns:pc="http://schemas.microsoft.com/office/infopath/2007/PartnerControls">
-  <documentManagement/>
-</p:properties>
-</file>
-
-<file path=customXml/item2.xml><?xml version="1.0" encoding="utf-8"?>
-<?mso-contentType ?>
-<FormTemplates xmlns="http://schemas.microsoft.com/sharepoint/v3/contenttype/forms">
-  <Display>DocumentLibraryForm</Display>
-  <Edit>DocumentLibraryForm</Edit>
-  <New>DocumentLibraryForm</New>
-</FormTemplates>
-</file>
-
-<file path=customXml/item3.xml><?xml version="1.0" encoding="utf-8"?>
 <ct:contentTypeSchema xmlns:ct="http://schemas.microsoft.com/office/2006/metadata/contentType" xmlns:ma="http://schemas.microsoft.com/office/2006/metadata/properties/metaAttributes" ct:_="" ma:_="" ma:contentTypeName="Document" ma:contentTypeID="0x010100B90431BC0474204BA5DF53F8B381F09C" ma:contentTypeVersion="8" ma:contentTypeDescription="Create a new document." ma:contentTypeScope="" ma:versionID="2ae4c9b1c92e448d99eaad234a93189e">
   <xsd:schema xmlns:xsd="http://www.w3.org/2001/XMLSchema" xmlns:xs="http://www.w3.org/2001/XMLSchema" xmlns:p="http://schemas.microsoft.com/office/2006/metadata/properties" xmlns:ns2="f6759040-d046-4ead-920a-51d0beeee03a" targetNamespace="http://schemas.microsoft.com/office/2006/metadata/properties" ma:root="true" ma:fieldsID="2d61319d42214da8ab2d04d352069d46" ns2:_="">
     <xsd:import namespace="f6759040-d046-4ead-920a-51d0beeee03a"/>
@@ -5695,24 +5798,22 @@
 </ct:contentTypeSchema>
 </file>
 
-<file path=customXml/itemProps1.xml><?xml version="1.0" encoding="utf-8"?>
-<ds:datastoreItem xmlns:ds="http://schemas.openxmlformats.org/officeDocument/2006/customXml" ds:itemID="{0D6AC881-E556-4F84-9E57-B4ADB5DC2CEF}">
-  <ds:schemaRefs>
-    <ds:schemaRef ds:uri="http://schemas.microsoft.com/office/2006/metadata/properties"/>
-    <ds:schemaRef ds:uri="http://schemas.microsoft.com/office/infopath/2007/PartnerControls"/>
-  </ds:schemaRefs>
-</ds:datastoreItem>
+<file path=customXml/item2.xml><?xml version="1.0" encoding="utf-8"?>
+<?mso-contentType ?>
+<FormTemplates xmlns="http://schemas.microsoft.com/sharepoint/v3/contenttype/forms">
+  <Display>DocumentLibraryForm</Display>
+  <Edit>DocumentLibraryForm</Edit>
+  <New>DocumentLibraryForm</New>
+</FormTemplates>
 </file>
 
-<file path=customXml/itemProps2.xml><?xml version="1.0" encoding="utf-8"?>
-<ds:datastoreItem xmlns:ds="http://schemas.openxmlformats.org/officeDocument/2006/customXml" ds:itemID="{134ACDC8-446D-4C3C-A159-6074757FFD1F}">
-  <ds:schemaRefs>
-    <ds:schemaRef ds:uri="http://schemas.microsoft.com/sharepoint/v3/contenttype/forms"/>
-  </ds:schemaRefs>
-</ds:datastoreItem>
+<file path=customXml/item3.xml><?xml version="1.0" encoding="utf-8"?>
+<p:properties xmlns:p="http://schemas.microsoft.com/office/2006/metadata/properties" xmlns:xsi="http://www.w3.org/2001/XMLSchema-instance" xmlns:pc="http://schemas.microsoft.com/office/infopath/2007/PartnerControls">
+  <documentManagement/>
+</p:properties>
 </file>
 
-<file path=customXml/itemProps3.xml><?xml version="1.0" encoding="utf-8"?>
+<file path=customXml/itemProps1.xml><?xml version="1.0" encoding="utf-8"?>
 <ds:datastoreItem xmlns:ds="http://schemas.openxmlformats.org/officeDocument/2006/customXml" ds:itemID="{C805ED1E-4D7B-46AE-A626-86AAE66E3AF4}">
   <ds:schemaRefs>
     <ds:schemaRef ds:uri="http://schemas.microsoft.com/office/2006/metadata/contentType"/>
@@ -5728,4 +5829,21 @@
     <ds:schemaRef ds:uri="http://schemas.microsoft.com/internal/obd"/>
   </ds:schemaRefs>
 </ds:datastoreItem>
+</file>
+
+<file path=customXml/itemProps2.xml><?xml version="1.0" encoding="utf-8"?>
+<ds:datastoreItem xmlns:ds="http://schemas.openxmlformats.org/officeDocument/2006/customXml" ds:itemID="{134ACDC8-446D-4C3C-A159-6074757FFD1F}">
+  <ds:schemaRefs>
+    <ds:schemaRef ds:uri="http://schemas.microsoft.com/sharepoint/v3/contenttype/forms"/>
+  </ds:schemaRefs>
+</ds:datastoreItem>
+</file>
+
+<file path=customXml/itemProps3.xml><?xml version="1.0" encoding="utf-8"?>
+<ds:datastoreItem xmlns:ds="http://schemas.openxmlformats.org/officeDocument/2006/customXml" ds:itemID="{0D6AC881-E556-4F84-9E57-B4ADB5DC2CEF}">
+  <ds:schemaRefs>
+    <ds:schemaRef ds:uri="http://schemas.microsoft.com/office/2006/metadata/properties"/>
+    <ds:schemaRef ds:uri="http://schemas.microsoft.com/office/infopath/2007/PartnerControls"/>
+  </ds:schemaRefs>
+</ds:datastoreItem>
 </file>
</xml_diff>

<commit_message>
Moved STL up one week. Added links to course texts for sep200.
</commit_message>
<xml_diff>
--- a/sep200/SEP200Addenda.docx
+++ b/sep200/SEP200Addenda.docx
@@ -503,7 +503,25 @@
           <w:sz w:val="24"/>
           <w:szCs w:val="24"/>
         </w:rPr>
-        <w:t>(Hours when your professors is available)</w:t>
+        <w:t xml:space="preserve">(Hours when your professors </w:t>
+      </w:r>
+      <w:proofErr w:type="gramStart"/>
+      <w:r>
+        <w:rPr>
+          <w:rFonts w:ascii="Arial" w:hAnsi="Arial" w:cs="Arial"/>
+          <w:sz w:val="24"/>
+          <w:szCs w:val="24"/>
+        </w:rPr>
+        <w:t>is</w:t>
+      </w:r>
+      <w:proofErr w:type="gramEnd"/>
+      <w:r>
+        <w:rPr>
+          <w:rFonts w:ascii="Arial" w:hAnsi="Arial" w:cs="Arial"/>
+          <w:sz w:val="24"/>
+          <w:szCs w:val="24"/>
+        </w:rPr>
+        <w:t xml:space="preserve"> available)</w:t>
       </w:r>
     </w:p>
     <w:p>
@@ -585,8 +603,18 @@
           <w:sz w:val="24"/>
           <w:szCs w:val="24"/>
         </w:rPr>
-        <w:t>Kathy Dumanski</w:t>
-      </w:r>
+        <w:t xml:space="preserve">Kathy </w:t>
+      </w:r>
+      <w:proofErr w:type="spellStart"/>
+      <w:r>
+        <w:rPr>
+          <w:rFonts w:ascii="Arial" w:eastAsia="Arial" w:hAnsi="Arial" w:cs="Arial"/>
+          <w:sz w:val="24"/>
+          <w:szCs w:val="24"/>
+        </w:rPr>
+        <w:t>Dumanski</w:t>
+      </w:r>
+      <w:proofErr w:type="spellEnd"/>
       <w:r>
         <w:rPr>
           <w:rFonts w:ascii="Arial" w:eastAsia="Arial" w:hAnsi="Arial" w:cs="Arial"/>
@@ -939,15 +967,28 @@
         <w:spacing w:after="0" w:line="240" w:lineRule="auto"/>
       </w:pPr>
       <w:r>
-        <w:t>Achieve a grade of 50% or better on the final exam</w:t>
-      </w:r>
+        <w:t xml:space="preserve">Achieve a grade of 50% or better on the final </w:t>
+      </w:r>
+      <w:proofErr w:type="gramStart"/>
+      <w:r>
+        <w:t>exam</w:t>
+      </w:r>
+      <w:proofErr w:type="gramEnd"/>
     </w:p>
     <w:p>
       <w:pPr>
         <w:spacing w:after="0" w:line="240" w:lineRule="auto"/>
       </w:pPr>
       <w:r>
-        <w:t>Satisfactorily complete all assignments (they have to be working)</w:t>
+        <w:t xml:space="preserve">Satisfactorily complete all assignments (they </w:t>
+      </w:r>
+      <w:proofErr w:type="gramStart"/>
+      <w:r>
+        <w:t>have to</w:t>
+      </w:r>
+      <w:proofErr w:type="gramEnd"/>
+      <w:r>
+        <w:t xml:space="preserve"> be working)</w:t>
       </w:r>
     </w:p>
     <w:p>
@@ -955,8 +996,13 @@
         <w:spacing w:after="0" w:line="240" w:lineRule="auto"/>
       </w:pPr>
       <w:r>
-        <w:t>Achieve a weighted average of 50% or better for the midterm and final exam</w:t>
-      </w:r>
+        <w:t xml:space="preserve">Achieve a weighted average of 50% or better for the midterm and final </w:t>
+      </w:r>
+      <w:proofErr w:type="gramStart"/>
+      <w:r>
+        <w:t>exam</w:t>
+      </w:r>
+      <w:proofErr w:type="gramEnd"/>
     </w:p>
     <w:p>
       <w:pPr>
@@ -965,11 +1011,16 @@
       <w:r>
         <w:t xml:space="preserve">Achieve a grade of 50% or better on the overall course (midterm, final, quizzes, </w:t>
       </w:r>
+      <w:proofErr w:type="gramStart"/>
       <w:r>
         <w:t>Workshop</w:t>
       </w:r>
       <w:r>
-        <w:t>s and assignments)</w:t>
+        <w:t>s</w:t>
+      </w:r>
+      <w:proofErr w:type="gramEnd"/>
+      <w:r>
+        <w:t xml:space="preserve"> and assignments)</w:t>
       </w:r>
     </w:p>
     <w:p>
@@ -1844,7 +1895,7 @@
                 <w:sz w:val="24"/>
                 <w:szCs w:val="24"/>
               </w:rPr>
-              <w:t xml:space="preserve"> 1</w:t>
+              <w:t xml:space="preserve"> </w:t>
             </w:r>
           </w:p>
         </w:tc>
@@ -2650,6 +2701,7 @@
                 <w:szCs w:val="24"/>
               </w:rPr>
             </w:pPr>
+            <w:proofErr w:type="spellStart"/>
             <w:r>
               <w:rPr>
                 <w:rFonts w:ascii="Arial" w:hAnsi="Arial" w:cs="Arial"/>
@@ -2659,6 +2711,7 @@
               </w:rPr>
               <w:t>MidTerm</w:t>
             </w:r>
+            <w:proofErr w:type="spellEnd"/>
           </w:p>
         </w:tc>
         <w:tc>
@@ -3152,7 +3205,16 @@
                 <w:sz w:val="24"/>
                 <w:szCs w:val="24"/>
               </w:rPr>
-              <w:t xml:space="preserve"> 9</w:t>
+              <w:t xml:space="preserve"> </w:t>
+            </w:r>
+            <w:r>
+              <w:rPr>
+                <w:rFonts w:ascii="Arial" w:hAnsi="Arial" w:cs="Arial"/>
+                <w:b/>
+                <w:sz w:val="24"/>
+                <w:szCs w:val="24"/>
+              </w:rPr>
+              <w:t>9</w:t>
             </w:r>
           </w:p>
           <w:p>
@@ -3190,7 +3252,7 @@
                 <w:sz w:val="24"/>
                 <w:szCs w:val="24"/>
               </w:rPr>
-              <w:t>Function pointers, Pointers to arrays,  Lambda expressions, Error handling</w:t>
+              <w:t>Standard Template Library: Containers and Iterators</w:t>
             </w:r>
           </w:p>
         </w:tc>
@@ -3432,7 +3494,7 @@
                 <w:sz w:val="24"/>
                 <w:szCs w:val="24"/>
               </w:rPr>
-              <w:t>Standard Template Library: Containers and Iterators</w:t>
+              <w:t>Standard Template Library: Algorithms, Design</w:t>
             </w:r>
           </w:p>
         </w:tc>
@@ -3656,7 +3718,16 @@
                 <w:sz w:val="24"/>
                 <w:szCs w:val="24"/>
               </w:rPr>
-              <w:t>11</w:t>
+              <w:t>1</w:t>
+            </w:r>
+            <w:r>
+              <w:rPr>
+                <w:rFonts w:ascii="Arial" w:hAnsi="Arial" w:cs="Arial"/>
+                <w:b/>
+                <w:sz w:val="24"/>
+                <w:szCs w:val="24"/>
+              </w:rPr>
+              <w:t>1</w:t>
             </w:r>
           </w:p>
           <w:p>
@@ -3694,7 +3765,7 @@
                 <w:sz w:val="24"/>
                 <w:szCs w:val="24"/>
               </w:rPr>
-              <w:t>Standard Template Library: Algorithms, Design</w:t>
+              <w:t>Function pointers, Pointers to arrays, Lambda expressions, Error handling</w:t>
             </w:r>
           </w:p>
         </w:tc>
@@ -4269,17 +4340,6 @@
               <w:t>1 pre-lecture quiz</w:t>
             </w:r>
           </w:p>
-          <w:p>
-            <w:pPr>
-              <w:ind w:right="376"/>
-              <w:rPr>
-                <w:rFonts w:ascii="Arial" w:hAnsi="Arial" w:cs="Arial"/>
-                <w:b/>
-                <w:sz w:val="24"/>
-                <w:szCs w:val="24"/>
-              </w:rPr>
-            </w:pPr>
-          </w:p>
         </w:tc>
         <w:tc>
           <w:tcPr>
@@ -4340,14 +4400,7 @@
                 <w:rFonts w:ascii="Arial" w:hAnsi="Arial" w:cs="Arial"/>
                 <w:b/>
               </w:rPr>
-              <w:t xml:space="preserve">Workshop </w:t>
-            </w:r>
-            <w:r>
-              <w:rPr>
-                <w:rFonts w:ascii="Arial" w:hAnsi="Arial" w:cs="Arial"/>
-                <w:b/>
-              </w:rPr>
-              <w:t>10</w:t>
+              <w:t>Workshop</w:t>
             </w:r>
           </w:p>
           <w:p>
@@ -5799,18 +5852,18 @@
 </file>
 
 <file path=customXml/item2.xml><?xml version="1.0" encoding="utf-8"?>
+<p:properties xmlns:p="http://schemas.microsoft.com/office/2006/metadata/properties" xmlns:xsi="http://www.w3.org/2001/XMLSchema-instance" xmlns:pc="http://schemas.microsoft.com/office/infopath/2007/PartnerControls">
+  <documentManagement/>
+</p:properties>
+</file>
+
+<file path=customXml/item3.xml><?xml version="1.0" encoding="utf-8"?>
 <?mso-contentType ?>
 <FormTemplates xmlns="http://schemas.microsoft.com/sharepoint/v3/contenttype/forms">
   <Display>DocumentLibraryForm</Display>
   <Edit>DocumentLibraryForm</Edit>
   <New>DocumentLibraryForm</New>
 </FormTemplates>
-</file>
-
-<file path=customXml/item3.xml><?xml version="1.0" encoding="utf-8"?>
-<p:properties xmlns:p="http://schemas.microsoft.com/office/2006/metadata/properties" xmlns:xsi="http://www.w3.org/2001/XMLSchema-instance" xmlns:pc="http://schemas.microsoft.com/office/infopath/2007/PartnerControls">
-  <documentManagement/>
-</p:properties>
 </file>
 
 <file path=customXml/itemProps1.xml><?xml version="1.0" encoding="utf-8"?>
@@ -5832,18 +5885,18 @@
 </file>
 
 <file path=customXml/itemProps2.xml><?xml version="1.0" encoding="utf-8"?>
-<ds:datastoreItem xmlns:ds="http://schemas.openxmlformats.org/officeDocument/2006/customXml" ds:itemID="{134ACDC8-446D-4C3C-A159-6074757FFD1F}">
-  <ds:schemaRefs>
-    <ds:schemaRef ds:uri="http://schemas.microsoft.com/sharepoint/v3/contenttype/forms"/>
-  </ds:schemaRefs>
-</ds:datastoreItem>
-</file>
-
-<file path=customXml/itemProps3.xml><?xml version="1.0" encoding="utf-8"?>
 <ds:datastoreItem xmlns:ds="http://schemas.openxmlformats.org/officeDocument/2006/customXml" ds:itemID="{0D6AC881-E556-4F84-9E57-B4ADB5DC2CEF}">
   <ds:schemaRefs>
     <ds:schemaRef ds:uri="http://schemas.microsoft.com/office/2006/metadata/properties"/>
     <ds:schemaRef ds:uri="http://schemas.microsoft.com/office/infopath/2007/PartnerControls"/>
   </ds:schemaRefs>
 </ds:datastoreItem>
+</file>
+
+<file path=customXml/itemProps3.xml><?xml version="1.0" encoding="utf-8"?>
+<ds:datastoreItem xmlns:ds="http://schemas.openxmlformats.org/officeDocument/2006/customXml" ds:itemID="{134ACDC8-446D-4C3C-A159-6074757FFD1F}">
+  <ds:schemaRefs>
+    <ds:schemaRef ds:uri="http://schemas.microsoft.com/sharepoint/v3/contenttype/forms"/>
+  </ds:schemaRefs>
+</ds:datastoreItem>
 </file>
</xml_diff>

<commit_message>
Modified the addenda to reflect the switch in teaching functors etc and STL algorithms.
</commit_message>
<xml_diff>
--- a/sep200/SEP200Addenda.docx
+++ b/sep200/SEP200Addenda.docx
@@ -503,25 +503,7 @@
           <w:sz w:val="24"/>
           <w:szCs w:val="24"/>
         </w:rPr>
-        <w:t xml:space="preserve">(Hours when your professors </w:t>
-      </w:r>
-      <w:proofErr w:type="gramStart"/>
-      <w:r>
-        <w:rPr>
-          <w:rFonts w:ascii="Arial" w:hAnsi="Arial" w:cs="Arial"/>
-          <w:sz w:val="24"/>
-          <w:szCs w:val="24"/>
-        </w:rPr>
-        <w:t>is</w:t>
-      </w:r>
-      <w:proofErr w:type="gramEnd"/>
-      <w:r>
-        <w:rPr>
-          <w:rFonts w:ascii="Arial" w:hAnsi="Arial" w:cs="Arial"/>
-          <w:sz w:val="24"/>
-          <w:szCs w:val="24"/>
-        </w:rPr>
-        <w:t xml:space="preserve"> available)</w:t>
+        <w:t>(Hours when your professors is available)</w:t>
       </w:r>
     </w:p>
     <w:p>
@@ -967,28 +949,15 @@
         <w:spacing w:after="0" w:line="240" w:lineRule="auto"/>
       </w:pPr>
       <w:r>
-        <w:t xml:space="preserve">Achieve a grade of 50% or better on the final </w:t>
-      </w:r>
-      <w:proofErr w:type="gramStart"/>
-      <w:r>
-        <w:t>exam</w:t>
-      </w:r>
-      <w:proofErr w:type="gramEnd"/>
+        <w:t>Achieve a grade of 50% or better on the final exam</w:t>
+      </w:r>
     </w:p>
     <w:p>
       <w:pPr>
         <w:spacing w:after="0" w:line="240" w:lineRule="auto"/>
       </w:pPr>
       <w:r>
-        <w:t xml:space="preserve">Satisfactorily complete all assignments (they </w:t>
-      </w:r>
-      <w:proofErr w:type="gramStart"/>
-      <w:r>
-        <w:t>have to</w:t>
-      </w:r>
-      <w:proofErr w:type="gramEnd"/>
-      <w:r>
-        <w:t xml:space="preserve"> be working)</w:t>
+        <w:t>Satisfactorily complete all assignments (they have to be working)</w:t>
       </w:r>
     </w:p>
     <w:p>
@@ -996,13 +965,8 @@
         <w:spacing w:after="0" w:line="240" w:lineRule="auto"/>
       </w:pPr>
       <w:r>
-        <w:t xml:space="preserve">Achieve a weighted average of 50% or better for the midterm and final </w:t>
-      </w:r>
-      <w:proofErr w:type="gramStart"/>
-      <w:r>
-        <w:t>exam</w:t>
-      </w:r>
-      <w:proofErr w:type="gramEnd"/>
+        <w:t>Achieve a weighted average of 50% or better for the midterm and final exam</w:t>
+      </w:r>
     </w:p>
     <w:p>
       <w:pPr>
@@ -1011,16 +975,11 @@
       <w:r>
         <w:t xml:space="preserve">Achieve a grade of 50% or better on the overall course (midterm, final, quizzes, </w:t>
       </w:r>
-      <w:proofErr w:type="gramStart"/>
       <w:r>
         <w:t>Workshop</w:t>
       </w:r>
       <w:r>
-        <w:t>s</w:t>
-      </w:r>
-      <w:proofErr w:type="gramEnd"/>
-      <w:r>
-        <w:t xml:space="preserve"> and assignments)</w:t>
+        <w:t>s and assignments)</w:t>
       </w:r>
     </w:p>
     <w:p>
@@ -3494,7 +3453,7 @@
                 <w:sz w:val="24"/>
                 <w:szCs w:val="24"/>
               </w:rPr>
-              <w:t>Standard Template Library: Algorithms, Design</w:t>
+              <w:t>Function pointers, Pointers to arrays, Lambda expressions, Error handling</w:t>
             </w:r>
           </w:p>
         </w:tc>
@@ -3765,7 +3724,16 @@
                 <w:sz w:val="24"/>
                 <w:szCs w:val="24"/>
               </w:rPr>
-              <w:t>Function pointers, Pointers to arrays, Lambda expressions, Error handling</w:t>
+              <w:t>Standard Template Library: Algorithms, Design</w:t>
+            </w:r>
+            <w:r>
+              <w:rPr>
+                <w:rFonts w:ascii="Arial" w:hAnsi="Arial" w:cs="Arial"/>
+                <w:b/>
+                <w:sz w:val="24"/>
+                <w:szCs w:val="24"/>
+              </w:rPr>
+              <w:t xml:space="preserve"> </w:t>
             </w:r>
           </w:p>
         </w:tc>
@@ -5680,6 +5648,21 @@
 </file>
 
 <file path=customXml/item1.xml><?xml version="1.0" encoding="utf-8"?>
+<?mso-contentType ?>
+<FormTemplates xmlns="http://schemas.microsoft.com/sharepoint/v3/contenttype/forms">
+  <Display>DocumentLibraryForm</Display>
+  <Edit>DocumentLibraryForm</Edit>
+  <New>DocumentLibraryForm</New>
+</FormTemplates>
+</file>
+
+<file path=customXml/item2.xml><?xml version="1.0" encoding="utf-8"?>
+<p:properties xmlns:p="http://schemas.microsoft.com/office/2006/metadata/properties" xmlns:xsi="http://www.w3.org/2001/XMLSchema-instance" xmlns:pc="http://schemas.microsoft.com/office/infopath/2007/PartnerControls">
+  <documentManagement/>
+</p:properties>
+</file>
+
+<file path=customXml/item3.xml><?xml version="1.0" encoding="utf-8"?>
 <ct:contentTypeSchema xmlns:ct="http://schemas.microsoft.com/office/2006/metadata/contentType" xmlns:ma="http://schemas.microsoft.com/office/2006/metadata/properties/metaAttributes" ct:_="" ma:_="" ma:contentTypeName="Document" ma:contentTypeID="0x010100B90431BC0474204BA5DF53F8B381F09C" ma:contentTypeVersion="8" ma:contentTypeDescription="Create a new document." ma:contentTypeScope="" ma:versionID="2ae4c9b1c92e448d99eaad234a93189e">
   <xsd:schema xmlns:xsd="http://www.w3.org/2001/XMLSchema" xmlns:xs="http://www.w3.org/2001/XMLSchema" xmlns:p="http://schemas.microsoft.com/office/2006/metadata/properties" xmlns:ns2="f6759040-d046-4ead-920a-51d0beeee03a" targetNamespace="http://schemas.microsoft.com/office/2006/metadata/properties" ma:root="true" ma:fieldsID="2d61319d42214da8ab2d04d352069d46" ns2:_="">
     <xsd:import namespace="f6759040-d046-4ead-920a-51d0beeee03a"/>
@@ -5851,22 +5834,24 @@
 </ct:contentTypeSchema>
 </file>
 
-<file path=customXml/item2.xml><?xml version="1.0" encoding="utf-8"?>
-<p:properties xmlns:p="http://schemas.microsoft.com/office/2006/metadata/properties" xmlns:xsi="http://www.w3.org/2001/XMLSchema-instance" xmlns:pc="http://schemas.microsoft.com/office/infopath/2007/PartnerControls">
-  <documentManagement/>
-</p:properties>
+<file path=customXml/itemProps1.xml><?xml version="1.0" encoding="utf-8"?>
+<ds:datastoreItem xmlns:ds="http://schemas.openxmlformats.org/officeDocument/2006/customXml" ds:itemID="{134ACDC8-446D-4C3C-A159-6074757FFD1F}">
+  <ds:schemaRefs>
+    <ds:schemaRef ds:uri="http://schemas.microsoft.com/sharepoint/v3/contenttype/forms"/>
+  </ds:schemaRefs>
+</ds:datastoreItem>
 </file>
 
-<file path=customXml/item3.xml><?xml version="1.0" encoding="utf-8"?>
-<?mso-contentType ?>
-<FormTemplates xmlns="http://schemas.microsoft.com/sharepoint/v3/contenttype/forms">
-  <Display>DocumentLibraryForm</Display>
-  <Edit>DocumentLibraryForm</Edit>
-  <New>DocumentLibraryForm</New>
-</FormTemplates>
+<file path=customXml/itemProps2.xml><?xml version="1.0" encoding="utf-8"?>
+<ds:datastoreItem xmlns:ds="http://schemas.openxmlformats.org/officeDocument/2006/customXml" ds:itemID="{0D6AC881-E556-4F84-9E57-B4ADB5DC2CEF}">
+  <ds:schemaRefs>
+    <ds:schemaRef ds:uri="http://schemas.microsoft.com/office/2006/metadata/properties"/>
+    <ds:schemaRef ds:uri="http://schemas.microsoft.com/office/infopath/2007/PartnerControls"/>
+  </ds:schemaRefs>
+</ds:datastoreItem>
 </file>
 
-<file path=customXml/itemProps1.xml><?xml version="1.0" encoding="utf-8"?>
+<file path=customXml/itemProps3.xml><?xml version="1.0" encoding="utf-8"?>
 <ds:datastoreItem xmlns:ds="http://schemas.openxmlformats.org/officeDocument/2006/customXml" ds:itemID="{C805ED1E-4D7B-46AE-A626-86AAE66E3AF4}">
   <ds:schemaRefs>
     <ds:schemaRef ds:uri="http://schemas.microsoft.com/office/2006/metadata/contentType"/>
@@ -5882,21 +5867,4 @@
     <ds:schemaRef ds:uri="http://schemas.microsoft.com/internal/obd"/>
   </ds:schemaRefs>
 </ds:datastoreItem>
-</file>
-
-<file path=customXml/itemProps2.xml><?xml version="1.0" encoding="utf-8"?>
-<ds:datastoreItem xmlns:ds="http://schemas.openxmlformats.org/officeDocument/2006/customXml" ds:itemID="{0D6AC881-E556-4F84-9E57-B4ADB5DC2CEF}">
-  <ds:schemaRefs>
-    <ds:schemaRef ds:uri="http://schemas.microsoft.com/office/2006/metadata/properties"/>
-    <ds:schemaRef ds:uri="http://schemas.microsoft.com/office/infopath/2007/PartnerControls"/>
-  </ds:schemaRefs>
-</ds:datastoreItem>
-</file>
-
-<file path=customXml/itemProps3.xml><?xml version="1.0" encoding="utf-8"?>
-<ds:datastoreItem xmlns:ds="http://schemas.openxmlformats.org/officeDocument/2006/customXml" ds:itemID="{134ACDC8-446D-4C3C-A159-6074757FFD1F}">
-  <ds:schemaRefs>
-    <ds:schemaRef ds:uri="http://schemas.microsoft.com/sharepoint/v3/contenttype/forms"/>
-  </ds:schemaRefs>
-</ds:datastoreItem>
 </file>
</xml_diff>

<commit_message>
Rearranged topics in sep200.
</commit_message>
<xml_diff>
--- a/sep200/SEP200Addenda.docx
+++ b/sep200/SEP200Addenda.docx
@@ -585,18 +585,8 @@
           <w:sz w:val="24"/>
           <w:szCs w:val="24"/>
         </w:rPr>
-        <w:t xml:space="preserve">Kathy </w:t>
-      </w:r>
-      <w:proofErr w:type="spellStart"/>
-      <w:r>
-        <w:rPr>
-          <w:rFonts w:ascii="Arial" w:eastAsia="Arial" w:hAnsi="Arial" w:cs="Arial"/>
-          <w:sz w:val="24"/>
-          <w:szCs w:val="24"/>
-        </w:rPr>
-        <w:t>Dumanski</w:t>
-      </w:r>
-      <w:proofErr w:type="spellEnd"/>
+        <w:t>Kathy Dumanski</w:t>
+      </w:r>
       <w:r>
         <w:rPr>
           <w:rFonts w:ascii="Arial" w:eastAsia="Arial" w:hAnsi="Arial" w:cs="Arial"/>
@@ -1380,6 +1370,45 @@
               </w:rPr>
               <w:t>Object Terminology</w:t>
             </w:r>
+            <w:r>
+              <w:rPr>
+                <w:rFonts w:ascii="Arial" w:hAnsi="Arial" w:cs="Arial"/>
+                <w:b/>
+                <w:sz w:val="24"/>
+                <w:szCs w:val="24"/>
+              </w:rPr>
+              <w:t>,</w:t>
+            </w:r>
+          </w:p>
+          <w:p>
+            <w:pPr>
+              <w:ind w:right="376"/>
+              <w:jc w:val="center"/>
+              <w:rPr>
+                <w:rFonts w:ascii="Arial" w:hAnsi="Arial" w:cs="Arial"/>
+                <w:b/>
+                <w:sz w:val="24"/>
+                <w:szCs w:val="24"/>
+              </w:rPr>
+            </w:pPr>
+            <w:r>
+              <w:rPr>
+                <w:rFonts w:ascii="Arial" w:hAnsi="Arial" w:cs="Arial"/>
+                <w:b/>
+                <w:sz w:val="24"/>
+                <w:szCs w:val="24"/>
+              </w:rPr>
+              <w:t>Pre-Processor</w:t>
+            </w:r>
+            <w:r>
+              <w:rPr>
+                <w:rFonts w:ascii="Arial" w:hAnsi="Arial" w:cs="Arial"/>
+                <w:b/>
+                <w:sz w:val="24"/>
+                <w:szCs w:val="24"/>
+              </w:rPr>
+              <w:t xml:space="preserve"> (during lab)</w:t>
+            </w:r>
           </w:p>
         </w:tc>
         <w:tc>
@@ -2660,7 +2689,6 @@
                 <w:szCs w:val="24"/>
               </w:rPr>
             </w:pPr>
-            <w:proofErr w:type="spellStart"/>
             <w:r>
               <w:rPr>
                 <w:rFonts w:ascii="Arial" w:hAnsi="Arial" w:cs="Arial"/>
@@ -2670,7 +2698,6 @@
               </w:rPr>
               <w:t>MidTerm</w:t>
             </w:r>
-            <w:proofErr w:type="spellEnd"/>
           </w:p>
         </w:tc>
         <w:tc>
@@ -3455,6 +3482,36 @@
               </w:rPr>
               <w:t>Function pointers, Pointers to arrays, Lambda expressions, Error handling</w:t>
             </w:r>
+            <w:r>
+              <w:rPr>
+                <w:rFonts w:ascii="Arial" w:hAnsi="Arial" w:cs="Arial"/>
+                <w:b/>
+                <w:sz w:val="24"/>
+                <w:szCs w:val="24"/>
+              </w:rPr>
+              <w:t>.</w:t>
+            </w:r>
+          </w:p>
+          <w:p>
+            <w:pPr>
+              <w:ind w:right="376"/>
+              <w:jc w:val="center"/>
+              <w:rPr>
+                <w:rFonts w:ascii="Arial" w:hAnsi="Arial" w:cs="Arial"/>
+                <w:b/>
+                <w:sz w:val="24"/>
+                <w:szCs w:val="24"/>
+              </w:rPr>
+            </w:pPr>
+            <w:r>
+              <w:rPr>
+                <w:rFonts w:ascii="Arial" w:hAnsi="Arial" w:cs="Arial"/>
+                <w:b/>
+                <w:sz w:val="24"/>
+                <w:szCs w:val="24"/>
+              </w:rPr>
+              <w:t>Linked Lists (during the lab, for assign 2)</w:t>
+            </w:r>
           </w:p>
         </w:tc>
         <w:tc>
@@ -3733,8 +3790,20 @@
                 <w:sz w:val="24"/>
                 <w:szCs w:val="24"/>
               </w:rPr>
-              <w:t xml:space="preserve"> </w:t>
-            </w:r>
+              <w:t>.</w:t>
+            </w:r>
+          </w:p>
+          <w:p>
+            <w:pPr>
+              <w:ind w:right="376"/>
+              <w:jc w:val="center"/>
+              <w:rPr>
+                <w:rFonts w:ascii="Arial" w:hAnsi="Arial" w:cs="Arial"/>
+                <w:b/>
+                <w:sz w:val="24"/>
+                <w:szCs w:val="24"/>
+              </w:rPr>
+            </w:pPr>
           </w:p>
         </w:tc>
         <w:tc>
@@ -4022,7 +4091,7 @@
                 <w:sz w:val="24"/>
                 <w:szCs w:val="24"/>
               </w:rPr>
-              <w:t>Smart Pointers, Pre-Processor, Multiple Inheritance, Bitwise Expressions</w:t>
+              <w:t>Smart Pointers, Multiple Inheritance, Bitwise Expressions</w:t>
             </w:r>
           </w:p>
         </w:tc>
@@ -4264,7 +4333,25 @@
                 <w:sz w:val="24"/>
                 <w:szCs w:val="24"/>
               </w:rPr>
-              <w:t>Linked Lists, Stacks, Queues</w:t>
+              <w:t>Threads</w:t>
+            </w:r>
+            <w:r>
+              <w:rPr>
+                <w:rFonts w:ascii="Arial" w:hAnsi="Arial" w:cs="Arial"/>
+                <w:b/>
+                <w:sz w:val="24"/>
+                <w:szCs w:val="24"/>
+              </w:rPr>
+              <w:t xml:space="preserve">, </w:t>
+            </w:r>
+            <w:r>
+              <w:rPr>
+                <w:rFonts w:ascii="Arial" w:hAnsi="Arial" w:cs="Arial"/>
+                <w:b/>
+                <w:sz w:val="24"/>
+                <w:szCs w:val="24"/>
+              </w:rPr>
+              <w:t>C++ Language Standards</w:t>
             </w:r>
           </w:p>
         </w:tc>
@@ -5648,21 +5735,6 @@
 </file>
 
 <file path=customXml/item1.xml><?xml version="1.0" encoding="utf-8"?>
-<?mso-contentType ?>
-<FormTemplates xmlns="http://schemas.microsoft.com/sharepoint/v3/contenttype/forms">
-  <Display>DocumentLibraryForm</Display>
-  <Edit>DocumentLibraryForm</Edit>
-  <New>DocumentLibraryForm</New>
-</FormTemplates>
-</file>
-
-<file path=customXml/item2.xml><?xml version="1.0" encoding="utf-8"?>
-<p:properties xmlns:p="http://schemas.microsoft.com/office/2006/metadata/properties" xmlns:xsi="http://www.w3.org/2001/XMLSchema-instance" xmlns:pc="http://schemas.microsoft.com/office/infopath/2007/PartnerControls">
-  <documentManagement/>
-</p:properties>
-</file>
-
-<file path=customXml/item3.xml><?xml version="1.0" encoding="utf-8"?>
 <ct:contentTypeSchema xmlns:ct="http://schemas.microsoft.com/office/2006/metadata/contentType" xmlns:ma="http://schemas.microsoft.com/office/2006/metadata/properties/metaAttributes" ct:_="" ma:_="" ma:contentTypeName="Document" ma:contentTypeID="0x010100B90431BC0474204BA5DF53F8B381F09C" ma:contentTypeVersion="8" ma:contentTypeDescription="Create a new document." ma:contentTypeScope="" ma:versionID="2ae4c9b1c92e448d99eaad234a93189e">
   <xsd:schema xmlns:xsd="http://www.w3.org/2001/XMLSchema" xmlns:xs="http://www.w3.org/2001/XMLSchema" xmlns:p="http://schemas.microsoft.com/office/2006/metadata/properties" xmlns:ns2="f6759040-d046-4ead-920a-51d0beeee03a" targetNamespace="http://schemas.microsoft.com/office/2006/metadata/properties" ma:root="true" ma:fieldsID="2d61319d42214da8ab2d04d352069d46" ns2:_="">
     <xsd:import namespace="f6759040-d046-4ead-920a-51d0beeee03a"/>
@@ -5834,24 +5906,22 @@
 </ct:contentTypeSchema>
 </file>
 
-<file path=customXml/itemProps1.xml><?xml version="1.0" encoding="utf-8"?>
-<ds:datastoreItem xmlns:ds="http://schemas.openxmlformats.org/officeDocument/2006/customXml" ds:itemID="{134ACDC8-446D-4C3C-A159-6074757FFD1F}">
-  <ds:schemaRefs>
-    <ds:schemaRef ds:uri="http://schemas.microsoft.com/sharepoint/v3/contenttype/forms"/>
-  </ds:schemaRefs>
-</ds:datastoreItem>
+<file path=customXml/item2.xml><?xml version="1.0" encoding="utf-8"?>
+<p:properties xmlns:p="http://schemas.microsoft.com/office/2006/metadata/properties" xmlns:xsi="http://www.w3.org/2001/XMLSchema-instance" xmlns:pc="http://schemas.microsoft.com/office/infopath/2007/PartnerControls">
+  <documentManagement/>
+</p:properties>
 </file>
 
-<file path=customXml/itemProps2.xml><?xml version="1.0" encoding="utf-8"?>
-<ds:datastoreItem xmlns:ds="http://schemas.openxmlformats.org/officeDocument/2006/customXml" ds:itemID="{0D6AC881-E556-4F84-9E57-B4ADB5DC2CEF}">
-  <ds:schemaRefs>
-    <ds:schemaRef ds:uri="http://schemas.microsoft.com/office/2006/metadata/properties"/>
-    <ds:schemaRef ds:uri="http://schemas.microsoft.com/office/infopath/2007/PartnerControls"/>
-  </ds:schemaRefs>
-</ds:datastoreItem>
+<file path=customXml/item3.xml><?xml version="1.0" encoding="utf-8"?>
+<?mso-contentType ?>
+<FormTemplates xmlns="http://schemas.microsoft.com/sharepoint/v3/contenttype/forms">
+  <Display>DocumentLibraryForm</Display>
+  <Edit>DocumentLibraryForm</Edit>
+  <New>DocumentLibraryForm</New>
+</FormTemplates>
 </file>
 
-<file path=customXml/itemProps3.xml><?xml version="1.0" encoding="utf-8"?>
+<file path=customXml/itemProps1.xml><?xml version="1.0" encoding="utf-8"?>
 <ds:datastoreItem xmlns:ds="http://schemas.openxmlformats.org/officeDocument/2006/customXml" ds:itemID="{C805ED1E-4D7B-46AE-A626-86AAE66E3AF4}">
   <ds:schemaRefs>
     <ds:schemaRef ds:uri="http://schemas.microsoft.com/office/2006/metadata/contentType"/>
@@ -5867,4 +5937,21 @@
     <ds:schemaRef ds:uri="http://schemas.microsoft.com/internal/obd"/>
   </ds:schemaRefs>
 </ds:datastoreItem>
+</file>
+
+<file path=customXml/itemProps2.xml><?xml version="1.0" encoding="utf-8"?>
+<ds:datastoreItem xmlns:ds="http://schemas.openxmlformats.org/officeDocument/2006/customXml" ds:itemID="{0D6AC881-E556-4F84-9E57-B4ADB5DC2CEF}">
+  <ds:schemaRefs>
+    <ds:schemaRef ds:uri="http://schemas.microsoft.com/office/2006/metadata/properties"/>
+    <ds:schemaRef ds:uri="http://schemas.microsoft.com/office/infopath/2007/PartnerControls"/>
+  </ds:schemaRefs>
+</ds:datastoreItem>
+</file>
+
+<file path=customXml/itemProps3.xml><?xml version="1.0" encoding="utf-8"?>
+<ds:datastoreItem xmlns:ds="http://schemas.openxmlformats.org/officeDocument/2006/customXml" ds:itemID="{134ACDC8-446D-4C3C-A159-6074757FFD1F}">
+  <ds:schemaRefs>
+    <ds:schemaRef ds:uri="http://schemas.microsoft.com/sharepoint/v3/contenttype/forms"/>
+  </ds:schemaRefs>
+</ds:datastoreItem>
 </file>
</xml_diff>

<commit_message>
Updated the addenda for sep200 to reflect moving static variables and functions from week8 to week1.
</commit_message>
<xml_diff>
--- a/sep200/SEP200Addenda.docx
+++ b/sep200/SEP200Addenda.docx
@@ -503,7 +503,25 @@
           <w:sz w:val="24"/>
           <w:szCs w:val="24"/>
         </w:rPr>
-        <w:t>(Hours when your professors is available)</w:t>
+        <w:t xml:space="preserve">(Hours when your professors </w:t>
+      </w:r>
+      <w:proofErr w:type="gramStart"/>
+      <w:r>
+        <w:rPr>
+          <w:rFonts w:ascii="Arial" w:hAnsi="Arial" w:cs="Arial"/>
+          <w:sz w:val="24"/>
+          <w:szCs w:val="24"/>
+        </w:rPr>
+        <w:t>is</w:t>
+      </w:r>
+      <w:proofErr w:type="gramEnd"/>
+      <w:r>
+        <w:rPr>
+          <w:rFonts w:ascii="Arial" w:hAnsi="Arial" w:cs="Arial"/>
+          <w:sz w:val="24"/>
+          <w:szCs w:val="24"/>
+        </w:rPr>
+        <w:t xml:space="preserve"> available)</w:t>
       </w:r>
     </w:p>
     <w:p>
@@ -585,8 +603,18 @@
           <w:sz w:val="24"/>
           <w:szCs w:val="24"/>
         </w:rPr>
-        <w:t>Kathy Dumanski</w:t>
-      </w:r>
+        <w:t xml:space="preserve">Kathy </w:t>
+      </w:r>
+      <w:proofErr w:type="spellStart"/>
+      <w:r>
+        <w:rPr>
+          <w:rFonts w:ascii="Arial" w:eastAsia="Arial" w:hAnsi="Arial" w:cs="Arial"/>
+          <w:sz w:val="24"/>
+          <w:szCs w:val="24"/>
+        </w:rPr>
+        <w:t>Dumanski</w:t>
+      </w:r>
+      <w:proofErr w:type="spellEnd"/>
       <w:r>
         <w:rPr>
           <w:rFonts w:ascii="Arial" w:eastAsia="Arial" w:hAnsi="Arial" w:cs="Arial"/>
@@ -947,7 +975,15 @@
         <w:spacing w:after="0" w:line="240" w:lineRule="auto"/>
       </w:pPr>
       <w:r>
-        <w:t>Satisfactorily complete all assignments (they have to be working)</w:t>
+        <w:t xml:space="preserve">Satisfactorily complete all assignments (they </w:t>
+      </w:r>
+      <w:proofErr w:type="gramStart"/>
+      <w:r>
+        <w:t>have to</w:t>
+      </w:r>
+      <w:proofErr w:type="gramEnd"/>
+      <w:r>
+        <w:t xml:space="preserve"> be working)</w:t>
       </w:r>
     </w:p>
     <w:p>
@@ -965,11 +1001,16 @@
       <w:r>
         <w:t xml:space="preserve">Achieve a grade of 50% or better on the overall course (midterm, final, quizzes, </w:t>
       </w:r>
+      <w:proofErr w:type="gramStart"/>
       <w:r>
         <w:t>Workshop</w:t>
       </w:r>
       <w:r>
-        <w:t>s and assignments)</w:t>
+        <w:t>s</w:t>
+      </w:r>
+      <w:proofErr w:type="gramEnd"/>
+      <w:r>
+        <w:t xml:space="preserve"> and assignments)</w:t>
       </w:r>
     </w:p>
     <w:p>
@@ -1398,16 +1439,37 @@
                 <w:sz w:val="24"/>
                 <w:szCs w:val="24"/>
               </w:rPr>
-              <w:t>Pre-Processor</w:t>
-            </w:r>
-            <w:r>
-              <w:rPr>
-                <w:rFonts w:ascii="Arial" w:hAnsi="Arial" w:cs="Arial"/>
-                <w:b/>
-                <w:sz w:val="24"/>
-                <w:szCs w:val="24"/>
-              </w:rPr>
-              <w:t xml:space="preserve"> (during lab)</w:t>
+              <w:t>Static functions and variables</w:t>
+            </w:r>
+            <w:r>
+              <w:rPr>
+                <w:rFonts w:ascii="Arial" w:hAnsi="Arial" w:cs="Arial"/>
+                <w:b/>
+                <w:sz w:val="24"/>
+                <w:szCs w:val="24"/>
+              </w:rPr>
+              <w:t>,</w:t>
+            </w:r>
+          </w:p>
+          <w:p>
+            <w:pPr>
+              <w:ind w:right="376"/>
+              <w:jc w:val="center"/>
+              <w:rPr>
+                <w:rFonts w:ascii="Arial" w:hAnsi="Arial" w:cs="Arial"/>
+                <w:b/>
+                <w:sz w:val="24"/>
+                <w:szCs w:val="24"/>
+              </w:rPr>
+            </w:pPr>
+            <w:r>
+              <w:rPr>
+                <w:rFonts w:ascii="Arial" w:hAnsi="Arial" w:cs="Arial"/>
+                <w:b/>
+                <w:sz w:val="24"/>
+                <w:szCs w:val="24"/>
+              </w:rPr>
+              <w:t>Pre-Processor (during lab)</w:t>
             </w:r>
           </w:p>
         </w:tc>
@@ -2689,6 +2751,7 @@
                 <w:szCs w:val="24"/>
               </w:rPr>
             </w:pPr>
+            <w:proofErr w:type="spellStart"/>
             <w:r>
               <w:rPr>
                 <w:rFonts w:ascii="Arial" w:hAnsi="Arial" w:cs="Arial"/>
@@ -2698,6 +2761,7 @@
               </w:rPr>
               <w:t>MidTerm</w:t>
             </w:r>
+            <w:proofErr w:type="spellEnd"/>
           </w:p>
         </w:tc>
         <w:tc>
@@ -2927,6 +2991,7 @@
                 <w:sz w:val="24"/>
                 <w:szCs w:val="24"/>
               </w:rPr>
+              <w:lastRenderedPageBreak/>
               <w:t xml:space="preserve">Week </w:t>
             </w:r>
             <w:r>
@@ -2974,7 +3039,7 @@
                 <w:sz w:val="24"/>
                 <w:szCs w:val="24"/>
               </w:rPr>
-              <w:t>Static functions and variables, Polymorphic objects, Composition</w:t>
+              <w:t>Polymorphic objects, Composition</w:t>
             </w:r>
           </w:p>
         </w:tc>
@@ -3091,7 +3156,6 @@
                 <w:sz w:val="24"/>
                 <w:szCs w:val="24"/>
               </w:rPr>
-              <w:lastRenderedPageBreak/>
               <w:t>Assignment 1 (due end of w</w:t>
             </w:r>
             <w:r>
@@ -3139,7 +3203,6 @@
                 <w:sz w:val="24"/>
                 <w:szCs w:val="24"/>
               </w:rPr>
-              <w:lastRenderedPageBreak/>
               <w:t xml:space="preserve">1% Quiz </w:t>
             </w:r>
           </w:p>
@@ -4658,6 +4721,7 @@
           <w:sz w:val="24"/>
           <w:szCs w:val="24"/>
         </w:rPr>
+        <w:lastRenderedPageBreak/>
         <w:t>PLEASE RETAIN THIS DOCUMENT FOR FUTURE EDUCATIONAL AND/OR EMPLOYMENT USE.</w:t>
       </w:r>
     </w:p>
@@ -5735,6 +5799,21 @@
 </file>
 
 <file path=customXml/item1.xml><?xml version="1.0" encoding="utf-8"?>
+<?mso-contentType ?>
+<FormTemplates xmlns="http://schemas.microsoft.com/sharepoint/v3/contenttype/forms">
+  <Display>DocumentLibraryForm</Display>
+  <Edit>DocumentLibraryForm</Edit>
+  <New>DocumentLibraryForm</New>
+</FormTemplates>
+</file>
+
+<file path=customXml/item2.xml><?xml version="1.0" encoding="utf-8"?>
+<p:properties xmlns:p="http://schemas.microsoft.com/office/2006/metadata/properties" xmlns:xsi="http://www.w3.org/2001/XMLSchema-instance" xmlns:pc="http://schemas.microsoft.com/office/infopath/2007/PartnerControls">
+  <documentManagement/>
+</p:properties>
+</file>
+
+<file path=customXml/item3.xml><?xml version="1.0" encoding="utf-8"?>
 <ct:contentTypeSchema xmlns:ct="http://schemas.microsoft.com/office/2006/metadata/contentType" xmlns:ma="http://schemas.microsoft.com/office/2006/metadata/properties/metaAttributes" ct:_="" ma:_="" ma:contentTypeName="Document" ma:contentTypeID="0x010100B90431BC0474204BA5DF53F8B381F09C" ma:contentTypeVersion="8" ma:contentTypeDescription="Create a new document." ma:contentTypeScope="" ma:versionID="2ae4c9b1c92e448d99eaad234a93189e">
   <xsd:schema xmlns:xsd="http://www.w3.org/2001/XMLSchema" xmlns:xs="http://www.w3.org/2001/XMLSchema" xmlns:p="http://schemas.microsoft.com/office/2006/metadata/properties" xmlns:ns2="f6759040-d046-4ead-920a-51d0beeee03a" targetNamespace="http://schemas.microsoft.com/office/2006/metadata/properties" ma:root="true" ma:fieldsID="2d61319d42214da8ab2d04d352069d46" ns2:_="">
     <xsd:import namespace="f6759040-d046-4ead-920a-51d0beeee03a"/>
@@ -5906,22 +5985,24 @@
 </ct:contentTypeSchema>
 </file>
 
-<file path=customXml/item2.xml><?xml version="1.0" encoding="utf-8"?>
-<p:properties xmlns:p="http://schemas.microsoft.com/office/2006/metadata/properties" xmlns:xsi="http://www.w3.org/2001/XMLSchema-instance" xmlns:pc="http://schemas.microsoft.com/office/infopath/2007/PartnerControls">
-  <documentManagement/>
-</p:properties>
+<file path=customXml/itemProps1.xml><?xml version="1.0" encoding="utf-8"?>
+<ds:datastoreItem xmlns:ds="http://schemas.openxmlformats.org/officeDocument/2006/customXml" ds:itemID="{134ACDC8-446D-4C3C-A159-6074757FFD1F}">
+  <ds:schemaRefs>
+    <ds:schemaRef ds:uri="http://schemas.microsoft.com/sharepoint/v3/contenttype/forms"/>
+  </ds:schemaRefs>
+</ds:datastoreItem>
 </file>
 
-<file path=customXml/item3.xml><?xml version="1.0" encoding="utf-8"?>
-<?mso-contentType ?>
-<FormTemplates xmlns="http://schemas.microsoft.com/sharepoint/v3/contenttype/forms">
-  <Display>DocumentLibraryForm</Display>
-  <Edit>DocumentLibraryForm</Edit>
-  <New>DocumentLibraryForm</New>
-</FormTemplates>
+<file path=customXml/itemProps2.xml><?xml version="1.0" encoding="utf-8"?>
+<ds:datastoreItem xmlns:ds="http://schemas.openxmlformats.org/officeDocument/2006/customXml" ds:itemID="{0D6AC881-E556-4F84-9E57-B4ADB5DC2CEF}">
+  <ds:schemaRefs>
+    <ds:schemaRef ds:uri="http://schemas.microsoft.com/office/2006/metadata/properties"/>
+    <ds:schemaRef ds:uri="http://schemas.microsoft.com/office/infopath/2007/PartnerControls"/>
+  </ds:schemaRefs>
+</ds:datastoreItem>
 </file>
 
-<file path=customXml/itemProps1.xml><?xml version="1.0" encoding="utf-8"?>
+<file path=customXml/itemProps3.xml><?xml version="1.0" encoding="utf-8"?>
 <ds:datastoreItem xmlns:ds="http://schemas.openxmlformats.org/officeDocument/2006/customXml" ds:itemID="{C805ED1E-4D7B-46AE-A626-86AAE66E3AF4}">
   <ds:schemaRefs>
     <ds:schemaRef ds:uri="http://schemas.microsoft.com/office/2006/metadata/contentType"/>
@@ -5937,21 +6018,4 @@
     <ds:schemaRef ds:uri="http://schemas.microsoft.com/internal/obd"/>
   </ds:schemaRefs>
 </ds:datastoreItem>
-</file>
-
-<file path=customXml/itemProps2.xml><?xml version="1.0" encoding="utf-8"?>
-<ds:datastoreItem xmlns:ds="http://schemas.openxmlformats.org/officeDocument/2006/customXml" ds:itemID="{0D6AC881-E556-4F84-9E57-B4ADB5DC2CEF}">
-  <ds:schemaRefs>
-    <ds:schemaRef ds:uri="http://schemas.microsoft.com/office/2006/metadata/properties"/>
-    <ds:schemaRef ds:uri="http://schemas.microsoft.com/office/infopath/2007/PartnerControls"/>
-  </ds:schemaRefs>
-</ds:datastoreItem>
-</file>
-
-<file path=customXml/itemProps3.xml><?xml version="1.0" encoding="utf-8"?>
-<ds:datastoreItem xmlns:ds="http://schemas.openxmlformats.org/officeDocument/2006/customXml" ds:itemID="{134ACDC8-446D-4C3C-A159-6074757FFD1F}">
-  <ds:schemaRefs>
-    <ds:schemaRef ds:uri="http://schemas.microsoft.com/sharepoint/v3/contenttype/forms"/>
-  </ds:schemaRefs>
-</ds:datastoreItem>
 </file>
</xml_diff>

<commit_message>
Modified addenda for sep200 to include weekly readings.
</commit_message>
<xml_diff>
--- a/sep200/SEP200Addenda.docx
+++ b/sep200/SEP200Addenda.docx
@@ -493,16 +493,7 @@
           <w:sz w:val="24"/>
           <w:szCs w:val="24"/>
         </w:rPr>
-        <w:t xml:space="preserve"> </w:t>
-      </w:r>
-      <w:r>
-        <w:rPr>
-          <w:rFonts w:ascii="Arial" w:eastAsia="Arial" w:hAnsi="Arial" w:cs="Arial"/>
-          <w:b/>
-          <w:sz w:val="24"/>
-          <w:szCs w:val="24"/>
-        </w:rPr>
-        <w:t>Monday 9:50am-11:35am, Thursday 9:50am-11:35am</w:t>
+        <w:t xml:space="preserve"> Monday 9:50am-11:35am, Thursday 9:50am-11:35am</w:t>
       </w:r>
     </w:p>
     <w:p>
@@ -521,25 +512,7 @@
           <w:sz w:val="24"/>
           <w:szCs w:val="24"/>
         </w:rPr>
-        <w:t xml:space="preserve">(Hours when your professors </w:t>
-      </w:r>
-      <w:proofErr w:type="gramStart"/>
-      <w:r>
-        <w:rPr>
-          <w:rFonts w:ascii="Arial" w:hAnsi="Arial" w:cs="Arial"/>
-          <w:sz w:val="24"/>
-          <w:szCs w:val="24"/>
-        </w:rPr>
-        <w:t>is</w:t>
-      </w:r>
-      <w:proofErr w:type="gramEnd"/>
-      <w:r>
-        <w:rPr>
-          <w:rFonts w:ascii="Arial" w:hAnsi="Arial" w:cs="Arial"/>
-          <w:sz w:val="24"/>
-          <w:szCs w:val="24"/>
-        </w:rPr>
-        <w:t xml:space="preserve"> available)</w:t>
+        <w:t>(Hours when your professors is available)</w:t>
       </w:r>
     </w:p>
     <w:p>
@@ -985,7 +958,7 @@
         <w:spacing w:after="0" w:line="240" w:lineRule="auto"/>
       </w:pPr>
       <w:r>
-        <w:t>Achieve a grade of 50% or better on the final exam</w:t>
+        <w:t>Satisfactorily complete all assignments (they have to be working)</w:t>
       </w:r>
     </w:p>
     <w:p>
@@ -993,15 +966,7 @@
         <w:spacing w:after="0" w:line="240" w:lineRule="auto"/>
       </w:pPr>
       <w:r>
-        <w:t xml:space="preserve">Satisfactorily complete all assignments (they </w:t>
-      </w:r>
-      <w:proofErr w:type="gramStart"/>
-      <w:r>
-        <w:t>have to</w:t>
-      </w:r>
-      <w:proofErr w:type="gramEnd"/>
-      <w:r>
-        <w:t xml:space="preserve"> be working)</w:t>
+        <w:t>Achieve a weighted average of 50% or better for the midterm and final exam</w:t>
       </w:r>
     </w:p>
     <w:p>
@@ -1009,26 +974,13 @@
         <w:spacing w:after="0" w:line="240" w:lineRule="auto"/>
       </w:pPr>
       <w:r>
-        <w:t>Achieve a weighted average of 50% or better for the midterm and final exam</w:t>
-      </w:r>
-    </w:p>
-    <w:p>
-      <w:pPr>
-        <w:spacing w:after="0" w:line="240" w:lineRule="auto"/>
-      </w:pPr>
-      <w:r>
         <w:t xml:space="preserve">Achieve a grade of 50% or better on the overall course (midterm, final, quizzes, </w:t>
       </w:r>
-      <w:proofErr w:type="gramStart"/>
       <w:r>
         <w:t>Workshop</w:t>
       </w:r>
       <w:r>
-        <w:t>s</w:t>
-      </w:r>
-      <w:proofErr w:type="gramEnd"/>
-      <w:r>
-        <w:t xml:space="preserve"> and assignments)</w:t>
+        <w:t>s and assignments)</w:t>
       </w:r>
     </w:p>
     <w:p>
@@ -1162,6 +1114,7 @@
           <w:sz w:val="24"/>
           <w:szCs w:val="24"/>
         </w:rPr>
+        <w:lastRenderedPageBreak/>
         <w:t>TEN</w:t>
       </w:r>
       <w:r>
@@ -1225,11 +1178,11 @@
         <w:tblLook w:val="04A0" w:firstRow="1" w:lastRow="0" w:firstColumn="1" w:lastColumn="0" w:noHBand="0" w:noVBand="1"/>
       </w:tblPr>
       <w:tblGrid>
-        <w:gridCol w:w="2059"/>
+        <w:gridCol w:w="2038"/>
         <w:gridCol w:w="2339"/>
-        <w:gridCol w:w="2139"/>
-        <w:gridCol w:w="2142"/>
-        <w:gridCol w:w="2386"/>
+        <w:gridCol w:w="2180"/>
+        <w:gridCol w:w="2138"/>
+        <w:gridCol w:w="2370"/>
       </w:tblGrid>
       <w:tr>
         <w:tc>
@@ -1517,6 +1470,86 @@
                 <w:szCs w:val="24"/>
               </w:rPr>
             </w:pPr>
+            <w:r>
+              <w:rPr>
+                <w:rFonts w:ascii="Arial" w:hAnsi="Arial" w:cs="Arial"/>
+                <w:b/>
+                <w:sz w:val="24"/>
+                <w:szCs w:val="24"/>
+              </w:rPr>
+              <w:t xml:space="preserve">C++ </w:t>
+            </w:r>
+            <w:proofErr w:type="spellStart"/>
+            <w:r>
+              <w:rPr>
+                <w:rFonts w:ascii="Arial" w:hAnsi="Arial" w:cs="Arial"/>
+                <w:b/>
+                <w:sz w:val="24"/>
+                <w:szCs w:val="24"/>
+              </w:rPr>
+              <w:t>Progr</w:t>
+            </w:r>
+            <w:proofErr w:type="spellEnd"/>
+            <w:r>
+              <w:rPr>
+                <w:rFonts w:ascii="Arial" w:hAnsi="Arial" w:cs="Arial"/>
+                <w:b/>
+                <w:sz w:val="24"/>
+                <w:szCs w:val="24"/>
+              </w:rPr>
+              <w:t>. Language Ch3,12</w:t>
+            </w:r>
+          </w:p>
+          <w:p>
+            <w:pPr>
+              <w:ind w:right="376"/>
+              <w:rPr>
+                <w:rFonts w:ascii="Arial" w:hAnsi="Arial" w:cs="Arial"/>
+                <w:b/>
+                <w:sz w:val="24"/>
+                <w:szCs w:val="24"/>
+              </w:rPr>
+            </w:pPr>
+          </w:p>
+          <w:p>
+            <w:pPr>
+              <w:ind w:right="376"/>
+              <w:rPr>
+                <w:rFonts w:ascii="Arial" w:hAnsi="Arial" w:cs="Arial"/>
+                <w:b/>
+                <w:sz w:val="24"/>
+                <w:szCs w:val="24"/>
+              </w:rPr>
+            </w:pPr>
+            <w:r>
+              <w:rPr>
+                <w:rFonts w:ascii="Arial" w:hAnsi="Arial" w:cs="Arial"/>
+                <w:b/>
+                <w:sz w:val="24"/>
+                <w:szCs w:val="24"/>
+              </w:rPr>
+              <w:t>C++ Primer</w:t>
+            </w:r>
+          </w:p>
+          <w:p>
+            <w:pPr>
+              <w:ind w:right="376"/>
+              <w:rPr>
+                <w:rFonts w:ascii="Arial" w:hAnsi="Arial" w:cs="Arial"/>
+                <w:b/>
+                <w:sz w:val="24"/>
+                <w:szCs w:val="24"/>
+              </w:rPr>
+            </w:pPr>
+            <w:r>
+              <w:rPr>
+                <w:rFonts w:ascii="Arial" w:hAnsi="Arial" w:cs="Arial"/>
+                <w:b/>
+                <w:sz w:val="24"/>
+                <w:szCs w:val="24"/>
+              </w:rPr>
+              <w:t>Ch1</w:t>
+            </w:r>
           </w:p>
         </w:tc>
         <w:tc>
@@ -1643,6 +1676,104 @@
                 <w:szCs w:val="24"/>
               </w:rPr>
             </w:pPr>
+            <w:r>
+              <w:rPr>
+                <w:rFonts w:ascii="Arial" w:hAnsi="Arial" w:cs="Arial"/>
+                <w:b/>
+                <w:sz w:val="24"/>
+                <w:szCs w:val="24"/>
+              </w:rPr>
+              <w:t xml:space="preserve">C++ </w:t>
+            </w:r>
+            <w:proofErr w:type="spellStart"/>
+            <w:r>
+              <w:rPr>
+                <w:rFonts w:ascii="Arial" w:hAnsi="Arial" w:cs="Arial"/>
+                <w:b/>
+                <w:sz w:val="24"/>
+                <w:szCs w:val="24"/>
+              </w:rPr>
+              <w:t>Progr</w:t>
+            </w:r>
+            <w:proofErr w:type="spellEnd"/>
+            <w:r>
+              <w:rPr>
+                <w:rFonts w:ascii="Arial" w:hAnsi="Arial" w:cs="Arial"/>
+                <w:b/>
+                <w:sz w:val="24"/>
+                <w:szCs w:val="24"/>
+              </w:rPr>
+              <w:t>. Language Ch</w:t>
+            </w:r>
+            <w:r>
+              <w:rPr>
+                <w:rFonts w:ascii="Arial" w:hAnsi="Arial" w:cs="Arial"/>
+                <w:b/>
+                <w:sz w:val="24"/>
+                <w:szCs w:val="24"/>
+              </w:rPr>
+              <w:t>18,19</w:t>
+            </w:r>
+          </w:p>
+          <w:p>
+            <w:pPr>
+              <w:ind w:right="376"/>
+              <w:rPr>
+                <w:rFonts w:ascii="Arial" w:hAnsi="Arial" w:cs="Arial"/>
+                <w:b/>
+                <w:sz w:val="24"/>
+                <w:szCs w:val="24"/>
+              </w:rPr>
+            </w:pPr>
+          </w:p>
+          <w:p>
+            <w:pPr>
+              <w:ind w:right="376"/>
+              <w:rPr>
+                <w:rFonts w:ascii="Arial" w:hAnsi="Arial" w:cs="Arial"/>
+                <w:b/>
+                <w:sz w:val="24"/>
+                <w:szCs w:val="24"/>
+              </w:rPr>
+            </w:pPr>
+            <w:r>
+              <w:rPr>
+                <w:rFonts w:ascii="Arial" w:hAnsi="Arial" w:cs="Arial"/>
+                <w:b/>
+                <w:sz w:val="24"/>
+                <w:szCs w:val="24"/>
+              </w:rPr>
+              <w:t>C++ Primer</w:t>
+            </w:r>
+          </w:p>
+          <w:p>
+            <w:pPr>
+              <w:ind w:right="376"/>
+              <w:rPr>
+                <w:rFonts w:ascii="Arial" w:hAnsi="Arial" w:cs="Arial"/>
+                <w:b/>
+                <w:sz w:val="24"/>
+                <w:szCs w:val="24"/>
+              </w:rPr>
+            </w:pPr>
+            <w:r>
+              <w:rPr>
+                <w:rFonts w:ascii="Arial" w:hAnsi="Arial" w:cs="Arial"/>
+                <w:b/>
+                <w:sz w:val="24"/>
+                <w:szCs w:val="24"/>
+              </w:rPr>
+              <w:t>Ch</w:t>
+            </w:r>
+            <w:r>
+              <w:rPr>
+                <w:rFonts w:ascii="Arial" w:hAnsi="Arial" w:cs="Arial"/>
+                <w:b/>
+                <w:sz w:val="24"/>
+                <w:szCs w:val="24"/>
+              </w:rPr>
+              <w:t>7,14</w:t>
+            </w:r>
           </w:p>
         </w:tc>
         <w:tc>
@@ -1807,6 +1938,104 @@
                 <w:szCs w:val="24"/>
               </w:rPr>
             </w:pPr>
+            <w:r>
+              <w:rPr>
+                <w:rFonts w:ascii="Arial" w:hAnsi="Arial" w:cs="Arial"/>
+                <w:b/>
+                <w:sz w:val="24"/>
+                <w:szCs w:val="24"/>
+              </w:rPr>
+              <w:t xml:space="preserve">C++ </w:t>
+            </w:r>
+            <w:proofErr w:type="spellStart"/>
+            <w:r>
+              <w:rPr>
+                <w:rFonts w:ascii="Arial" w:hAnsi="Arial" w:cs="Arial"/>
+                <w:b/>
+                <w:sz w:val="24"/>
+                <w:szCs w:val="24"/>
+              </w:rPr>
+              <w:t>Progr</w:t>
+            </w:r>
+            <w:proofErr w:type="spellEnd"/>
+            <w:r>
+              <w:rPr>
+                <w:rFonts w:ascii="Arial" w:hAnsi="Arial" w:cs="Arial"/>
+                <w:b/>
+                <w:sz w:val="24"/>
+                <w:szCs w:val="24"/>
+              </w:rPr>
+              <w:t>. Language Ch</w:t>
+            </w:r>
+            <w:r>
+              <w:rPr>
+                <w:rFonts w:ascii="Arial" w:hAnsi="Arial" w:cs="Arial"/>
+                <w:b/>
+                <w:sz w:val="24"/>
+                <w:szCs w:val="24"/>
+              </w:rPr>
+              <w:t>18.19</w:t>
+            </w:r>
+          </w:p>
+          <w:p>
+            <w:pPr>
+              <w:ind w:right="376"/>
+              <w:rPr>
+                <w:rFonts w:ascii="Arial" w:hAnsi="Arial" w:cs="Arial"/>
+                <w:b/>
+                <w:sz w:val="24"/>
+                <w:szCs w:val="24"/>
+              </w:rPr>
+            </w:pPr>
+          </w:p>
+          <w:p>
+            <w:pPr>
+              <w:ind w:right="376"/>
+              <w:rPr>
+                <w:rFonts w:ascii="Arial" w:hAnsi="Arial" w:cs="Arial"/>
+                <w:b/>
+                <w:sz w:val="24"/>
+                <w:szCs w:val="24"/>
+              </w:rPr>
+            </w:pPr>
+            <w:r>
+              <w:rPr>
+                <w:rFonts w:ascii="Arial" w:hAnsi="Arial" w:cs="Arial"/>
+                <w:b/>
+                <w:sz w:val="24"/>
+                <w:szCs w:val="24"/>
+              </w:rPr>
+              <w:t>C++ Primer</w:t>
+            </w:r>
+          </w:p>
+          <w:p>
+            <w:pPr>
+              <w:ind w:right="376"/>
+              <w:rPr>
+                <w:rFonts w:ascii="Arial" w:hAnsi="Arial" w:cs="Arial"/>
+                <w:b/>
+                <w:sz w:val="24"/>
+                <w:szCs w:val="24"/>
+              </w:rPr>
+            </w:pPr>
+            <w:r>
+              <w:rPr>
+                <w:rFonts w:ascii="Arial" w:hAnsi="Arial" w:cs="Arial"/>
+                <w:b/>
+                <w:sz w:val="24"/>
+                <w:szCs w:val="24"/>
+              </w:rPr>
+              <w:t>Ch</w:t>
+            </w:r>
+            <w:r>
+              <w:rPr>
+                <w:rFonts w:ascii="Arial" w:hAnsi="Arial" w:cs="Arial"/>
+                <w:b/>
+                <w:sz w:val="24"/>
+                <w:szCs w:val="24"/>
+              </w:rPr>
+              <w:t>7,8,14</w:t>
+            </w:r>
           </w:p>
         </w:tc>
         <w:tc>
@@ -2009,6 +2238,104 @@
                 <w:szCs w:val="24"/>
               </w:rPr>
             </w:pPr>
+            <w:r>
+              <w:rPr>
+                <w:rFonts w:ascii="Arial" w:hAnsi="Arial" w:cs="Arial"/>
+                <w:b/>
+                <w:sz w:val="24"/>
+                <w:szCs w:val="24"/>
+              </w:rPr>
+              <w:t xml:space="preserve">C++ </w:t>
+            </w:r>
+            <w:proofErr w:type="spellStart"/>
+            <w:r>
+              <w:rPr>
+                <w:rFonts w:ascii="Arial" w:hAnsi="Arial" w:cs="Arial"/>
+                <w:b/>
+                <w:sz w:val="24"/>
+                <w:szCs w:val="24"/>
+              </w:rPr>
+              <w:t>Progr</w:t>
+            </w:r>
+            <w:proofErr w:type="spellEnd"/>
+            <w:r>
+              <w:rPr>
+                <w:rFonts w:ascii="Arial" w:hAnsi="Arial" w:cs="Arial"/>
+                <w:b/>
+                <w:sz w:val="24"/>
+                <w:szCs w:val="24"/>
+              </w:rPr>
+              <w:t>. Language Ch</w:t>
+            </w:r>
+            <w:r>
+              <w:rPr>
+                <w:rFonts w:ascii="Arial" w:hAnsi="Arial" w:cs="Arial"/>
+                <w:b/>
+                <w:sz w:val="24"/>
+                <w:szCs w:val="24"/>
+              </w:rPr>
+              <w:t>20</w:t>
+            </w:r>
+          </w:p>
+          <w:p>
+            <w:pPr>
+              <w:ind w:right="376"/>
+              <w:rPr>
+                <w:rFonts w:ascii="Arial" w:hAnsi="Arial" w:cs="Arial"/>
+                <w:b/>
+                <w:sz w:val="24"/>
+                <w:szCs w:val="24"/>
+              </w:rPr>
+            </w:pPr>
+          </w:p>
+          <w:p>
+            <w:pPr>
+              <w:ind w:right="376"/>
+              <w:rPr>
+                <w:rFonts w:ascii="Arial" w:hAnsi="Arial" w:cs="Arial"/>
+                <w:b/>
+                <w:sz w:val="24"/>
+                <w:szCs w:val="24"/>
+              </w:rPr>
+            </w:pPr>
+            <w:r>
+              <w:rPr>
+                <w:rFonts w:ascii="Arial" w:hAnsi="Arial" w:cs="Arial"/>
+                <w:b/>
+                <w:sz w:val="24"/>
+                <w:szCs w:val="24"/>
+              </w:rPr>
+              <w:t>C++ Primer</w:t>
+            </w:r>
+          </w:p>
+          <w:p>
+            <w:pPr>
+              <w:ind w:right="376"/>
+              <w:rPr>
+                <w:rFonts w:ascii="Arial" w:hAnsi="Arial" w:cs="Arial"/>
+                <w:b/>
+                <w:sz w:val="24"/>
+                <w:szCs w:val="24"/>
+              </w:rPr>
+            </w:pPr>
+            <w:r>
+              <w:rPr>
+                <w:rFonts w:ascii="Arial" w:hAnsi="Arial" w:cs="Arial"/>
+                <w:b/>
+                <w:sz w:val="24"/>
+                <w:szCs w:val="24"/>
+              </w:rPr>
+              <w:t>Ch</w:t>
+            </w:r>
+            <w:r>
+              <w:rPr>
+                <w:rFonts w:ascii="Arial" w:hAnsi="Arial" w:cs="Arial"/>
+                <w:b/>
+                <w:sz w:val="24"/>
+                <w:szCs w:val="24"/>
+              </w:rPr>
+              <w:t>15</w:t>
+            </w:r>
           </w:p>
         </w:tc>
         <w:tc>
@@ -2209,6 +2536,104 @@
                 <w:szCs w:val="24"/>
               </w:rPr>
             </w:pPr>
+            <w:r>
+              <w:rPr>
+                <w:rFonts w:ascii="Arial" w:hAnsi="Arial" w:cs="Arial"/>
+                <w:b/>
+                <w:sz w:val="24"/>
+                <w:szCs w:val="24"/>
+              </w:rPr>
+              <w:t xml:space="preserve">C++ </w:t>
+            </w:r>
+            <w:proofErr w:type="spellStart"/>
+            <w:r>
+              <w:rPr>
+                <w:rFonts w:ascii="Arial" w:hAnsi="Arial" w:cs="Arial"/>
+                <w:b/>
+                <w:sz w:val="24"/>
+                <w:szCs w:val="24"/>
+              </w:rPr>
+              <w:t>Progr</w:t>
+            </w:r>
+            <w:proofErr w:type="spellEnd"/>
+            <w:r>
+              <w:rPr>
+                <w:rFonts w:ascii="Arial" w:hAnsi="Arial" w:cs="Arial"/>
+                <w:b/>
+                <w:sz w:val="24"/>
+                <w:szCs w:val="24"/>
+              </w:rPr>
+              <w:t>. Language Ch</w:t>
+            </w:r>
+            <w:r>
+              <w:rPr>
+                <w:rFonts w:ascii="Arial" w:hAnsi="Arial" w:cs="Arial"/>
+                <w:b/>
+                <w:sz w:val="24"/>
+                <w:szCs w:val="24"/>
+              </w:rPr>
+              <w:t>20,21</w:t>
+            </w:r>
+          </w:p>
+          <w:p>
+            <w:pPr>
+              <w:ind w:right="376"/>
+              <w:rPr>
+                <w:rFonts w:ascii="Arial" w:hAnsi="Arial" w:cs="Arial"/>
+                <w:b/>
+                <w:sz w:val="24"/>
+                <w:szCs w:val="24"/>
+              </w:rPr>
+            </w:pPr>
+          </w:p>
+          <w:p>
+            <w:pPr>
+              <w:ind w:right="376"/>
+              <w:rPr>
+                <w:rFonts w:ascii="Arial" w:hAnsi="Arial" w:cs="Arial"/>
+                <w:b/>
+                <w:sz w:val="24"/>
+                <w:szCs w:val="24"/>
+              </w:rPr>
+            </w:pPr>
+            <w:r>
+              <w:rPr>
+                <w:rFonts w:ascii="Arial" w:hAnsi="Arial" w:cs="Arial"/>
+                <w:b/>
+                <w:sz w:val="24"/>
+                <w:szCs w:val="24"/>
+              </w:rPr>
+              <w:t>C++ Primer</w:t>
+            </w:r>
+          </w:p>
+          <w:p>
+            <w:pPr>
+              <w:ind w:right="376"/>
+              <w:rPr>
+                <w:rFonts w:ascii="Arial" w:hAnsi="Arial" w:cs="Arial"/>
+                <w:b/>
+                <w:sz w:val="24"/>
+                <w:szCs w:val="24"/>
+              </w:rPr>
+            </w:pPr>
+            <w:r>
+              <w:rPr>
+                <w:rFonts w:ascii="Arial" w:hAnsi="Arial" w:cs="Arial"/>
+                <w:b/>
+                <w:sz w:val="24"/>
+                <w:szCs w:val="24"/>
+              </w:rPr>
+              <w:t>Ch1</w:t>
+            </w:r>
+            <w:r>
+              <w:rPr>
+                <w:rFonts w:ascii="Arial" w:hAnsi="Arial" w:cs="Arial"/>
+                <w:b/>
+                <w:sz w:val="24"/>
+                <w:szCs w:val="24"/>
+              </w:rPr>
+              <w:t>5</w:t>
+            </w:r>
           </w:p>
         </w:tc>
         <w:tc>
@@ -2409,6 +2834,104 @@
                 <w:szCs w:val="24"/>
               </w:rPr>
             </w:pPr>
+            <w:r>
+              <w:rPr>
+                <w:rFonts w:ascii="Arial" w:hAnsi="Arial" w:cs="Arial"/>
+                <w:b/>
+                <w:sz w:val="24"/>
+                <w:szCs w:val="24"/>
+              </w:rPr>
+              <w:t xml:space="preserve">C++ </w:t>
+            </w:r>
+            <w:proofErr w:type="spellStart"/>
+            <w:r>
+              <w:rPr>
+                <w:rFonts w:ascii="Arial" w:hAnsi="Arial" w:cs="Arial"/>
+                <w:b/>
+                <w:sz w:val="24"/>
+                <w:szCs w:val="24"/>
+              </w:rPr>
+              <w:t>Progr</w:t>
+            </w:r>
+            <w:proofErr w:type="spellEnd"/>
+            <w:r>
+              <w:rPr>
+                <w:rFonts w:ascii="Arial" w:hAnsi="Arial" w:cs="Arial"/>
+                <w:b/>
+                <w:sz w:val="24"/>
+                <w:szCs w:val="24"/>
+              </w:rPr>
+              <w:t>. Language Ch</w:t>
+            </w:r>
+            <w:r>
+              <w:rPr>
+                <w:rFonts w:ascii="Arial" w:hAnsi="Arial" w:cs="Arial"/>
+                <w:b/>
+                <w:sz w:val="24"/>
+                <w:szCs w:val="24"/>
+              </w:rPr>
+              <w:t>23</w:t>
+            </w:r>
+          </w:p>
+          <w:p>
+            <w:pPr>
+              <w:ind w:right="376"/>
+              <w:rPr>
+                <w:rFonts w:ascii="Arial" w:hAnsi="Arial" w:cs="Arial"/>
+                <w:b/>
+                <w:sz w:val="24"/>
+                <w:szCs w:val="24"/>
+              </w:rPr>
+            </w:pPr>
+          </w:p>
+          <w:p>
+            <w:pPr>
+              <w:ind w:right="376"/>
+              <w:rPr>
+                <w:rFonts w:ascii="Arial" w:hAnsi="Arial" w:cs="Arial"/>
+                <w:b/>
+                <w:sz w:val="24"/>
+                <w:szCs w:val="24"/>
+              </w:rPr>
+            </w:pPr>
+            <w:r>
+              <w:rPr>
+                <w:rFonts w:ascii="Arial" w:hAnsi="Arial" w:cs="Arial"/>
+                <w:b/>
+                <w:sz w:val="24"/>
+                <w:szCs w:val="24"/>
+              </w:rPr>
+              <w:t>C++ Primer</w:t>
+            </w:r>
+          </w:p>
+          <w:p>
+            <w:pPr>
+              <w:ind w:right="376"/>
+              <w:rPr>
+                <w:rFonts w:ascii="Arial" w:hAnsi="Arial" w:cs="Arial"/>
+                <w:b/>
+                <w:sz w:val="24"/>
+                <w:szCs w:val="24"/>
+              </w:rPr>
+            </w:pPr>
+            <w:r>
+              <w:rPr>
+                <w:rFonts w:ascii="Arial" w:hAnsi="Arial" w:cs="Arial"/>
+                <w:b/>
+                <w:sz w:val="24"/>
+                <w:szCs w:val="24"/>
+              </w:rPr>
+              <w:t>Ch</w:t>
+            </w:r>
+            <w:r>
+              <w:rPr>
+                <w:rFonts w:ascii="Arial" w:hAnsi="Arial" w:cs="Arial"/>
+                <w:b/>
+                <w:sz w:val="24"/>
+                <w:szCs w:val="24"/>
+              </w:rPr>
+              <w:t>16</w:t>
+            </w:r>
           </w:p>
         </w:tc>
         <w:tc>
@@ -2896,6 +3419,44 @@
                 <w:szCs w:val="24"/>
               </w:rPr>
             </w:pPr>
+            <w:r>
+              <w:rPr>
+                <w:rFonts w:ascii="Arial" w:hAnsi="Arial" w:cs="Arial"/>
+                <w:b/>
+                <w:sz w:val="24"/>
+                <w:szCs w:val="24"/>
+              </w:rPr>
+              <w:t>C++ Primer</w:t>
+            </w:r>
+          </w:p>
+          <w:p>
+            <w:pPr>
+              <w:ind w:right="376"/>
+              <w:rPr>
+                <w:rFonts w:ascii="Arial" w:hAnsi="Arial" w:cs="Arial"/>
+                <w:b/>
+                <w:sz w:val="24"/>
+                <w:szCs w:val="24"/>
+              </w:rPr>
+            </w:pPr>
+            <w:r>
+              <w:rPr>
+                <w:rFonts w:ascii="Arial" w:hAnsi="Arial" w:cs="Arial"/>
+                <w:b/>
+                <w:sz w:val="24"/>
+                <w:szCs w:val="24"/>
+              </w:rPr>
+              <w:t>Ch</w:t>
+            </w:r>
+            <w:r>
+              <w:rPr>
+                <w:rFonts w:ascii="Arial" w:hAnsi="Arial" w:cs="Arial"/>
+                <w:b/>
+                <w:sz w:val="24"/>
+                <w:szCs w:val="24"/>
+              </w:rPr>
+              <w:t>7</w:t>
+            </w:r>
           </w:p>
         </w:tc>
         <w:tc>
@@ -3107,6 +3668,104 @@
                 <w:szCs w:val="24"/>
               </w:rPr>
             </w:pPr>
+            <w:r>
+              <w:rPr>
+                <w:rFonts w:ascii="Arial" w:hAnsi="Arial" w:cs="Arial"/>
+                <w:b/>
+                <w:sz w:val="24"/>
+                <w:szCs w:val="24"/>
+              </w:rPr>
+              <w:t xml:space="preserve">C++ </w:t>
+            </w:r>
+            <w:proofErr w:type="spellStart"/>
+            <w:r>
+              <w:rPr>
+                <w:rFonts w:ascii="Arial" w:hAnsi="Arial" w:cs="Arial"/>
+                <w:b/>
+                <w:sz w:val="24"/>
+                <w:szCs w:val="24"/>
+              </w:rPr>
+              <w:t>Progr</w:t>
+            </w:r>
+            <w:proofErr w:type="spellEnd"/>
+            <w:r>
+              <w:rPr>
+                <w:rFonts w:ascii="Arial" w:hAnsi="Arial" w:cs="Arial"/>
+                <w:b/>
+                <w:sz w:val="24"/>
+                <w:szCs w:val="24"/>
+              </w:rPr>
+              <w:t>. Language Ch3</w:t>
+            </w:r>
+            <w:r>
+              <w:rPr>
+                <w:rFonts w:ascii="Arial" w:hAnsi="Arial" w:cs="Arial"/>
+                <w:b/>
+                <w:sz w:val="24"/>
+                <w:szCs w:val="24"/>
+              </w:rPr>
+              <w:t>0-33</w:t>
+            </w:r>
+          </w:p>
+          <w:p>
+            <w:pPr>
+              <w:ind w:right="376"/>
+              <w:rPr>
+                <w:rFonts w:ascii="Arial" w:hAnsi="Arial" w:cs="Arial"/>
+                <w:b/>
+                <w:sz w:val="24"/>
+                <w:szCs w:val="24"/>
+              </w:rPr>
+            </w:pPr>
+          </w:p>
+          <w:p>
+            <w:pPr>
+              <w:ind w:right="376"/>
+              <w:rPr>
+                <w:rFonts w:ascii="Arial" w:hAnsi="Arial" w:cs="Arial"/>
+                <w:b/>
+                <w:sz w:val="24"/>
+                <w:szCs w:val="24"/>
+              </w:rPr>
+            </w:pPr>
+            <w:r>
+              <w:rPr>
+                <w:rFonts w:ascii="Arial" w:hAnsi="Arial" w:cs="Arial"/>
+                <w:b/>
+                <w:sz w:val="24"/>
+                <w:szCs w:val="24"/>
+              </w:rPr>
+              <w:t>C++ Primer</w:t>
+            </w:r>
+          </w:p>
+          <w:p>
+            <w:pPr>
+              <w:ind w:right="376"/>
+              <w:rPr>
+                <w:rFonts w:ascii="Arial" w:hAnsi="Arial" w:cs="Arial"/>
+                <w:b/>
+                <w:sz w:val="24"/>
+                <w:szCs w:val="24"/>
+              </w:rPr>
+            </w:pPr>
+            <w:r>
+              <w:rPr>
+                <w:rFonts w:ascii="Arial" w:hAnsi="Arial" w:cs="Arial"/>
+                <w:b/>
+                <w:sz w:val="24"/>
+                <w:szCs w:val="24"/>
+              </w:rPr>
+              <w:t>Ch</w:t>
+            </w:r>
+            <w:r>
+              <w:rPr>
+                <w:rFonts w:ascii="Arial" w:hAnsi="Arial" w:cs="Arial"/>
+                <w:b/>
+                <w:sz w:val="24"/>
+                <w:szCs w:val="24"/>
+              </w:rPr>
+              <w:t>9-11</w:t>
+            </w:r>
           </w:p>
         </w:tc>
         <w:tc>
@@ -3328,6 +3987,104 @@
                 <w:szCs w:val="24"/>
               </w:rPr>
             </w:pPr>
+            <w:r>
+              <w:rPr>
+                <w:rFonts w:ascii="Arial" w:hAnsi="Arial" w:cs="Arial"/>
+                <w:b/>
+                <w:sz w:val="24"/>
+                <w:szCs w:val="24"/>
+              </w:rPr>
+              <w:t xml:space="preserve">C++ </w:t>
+            </w:r>
+            <w:proofErr w:type="spellStart"/>
+            <w:r>
+              <w:rPr>
+                <w:rFonts w:ascii="Arial" w:hAnsi="Arial" w:cs="Arial"/>
+                <w:b/>
+                <w:sz w:val="24"/>
+                <w:szCs w:val="24"/>
+              </w:rPr>
+              <w:t>Progr</w:t>
+            </w:r>
+            <w:proofErr w:type="spellEnd"/>
+            <w:r>
+              <w:rPr>
+                <w:rFonts w:ascii="Arial" w:hAnsi="Arial" w:cs="Arial"/>
+                <w:b/>
+                <w:sz w:val="24"/>
+                <w:szCs w:val="24"/>
+              </w:rPr>
+              <w:t>. Language Ch</w:t>
+            </w:r>
+            <w:r>
+              <w:rPr>
+                <w:rFonts w:ascii="Arial" w:hAnsi="Arial" w:cs="Arial"/>
+                <w:b/>
+                <w:sz w:val="24"/>
+                <w:szCs w:val="24"/>
+              </w:rPr>
+              <w:t>7,11-13,31</w:t>
+            </w:r>
+          </w:p>
+          <w:p>
+            <w:pPr>
+              <w:ind w:right="376"/>
+              <w:rPr>
+                <w:rFonts w:ascii="Arial" w:hAnsi="Arial" w:cs="Arial"/>
+                <w:b/>
+                <w:sz w:val="24"/>
+                <w:szCs w:val="24"/>
+              </w:rPr>
+            </w:pPr>
+          </w:p>
+          <w:p>
+            <w:pPr>
+              <w:ind w:right="376"/>
+              <w:rPr>
+                <w:rFonts w:ascii="Arial" w:hAnsi="Arial" w:cs="Arial"/>
+                <w:b/>
+                <w:sz w:val="24"/>
+                <w:szCs w:val="24"/>
+              </w:rPr>
+            </w:pPr>
+            <w:r>
+              <w:rPr>
+                <w:rFonts w:ascii="Arial" w:hAnsi="Arial" w:cs="Arial"/>
+                <w:b/>
+                <w:sz w:val="24"/>
+                <w:szCs w:val="24"/>
+              </w:rPr>
+              <w:t>C++ Primer</w:t>
+            </w:r>
+          </w:p>
+          <w:p>
+            <w:pPr>
+              <w:ind w:right="376"/>
+              <w:rPr>
+                <w:rFonts w:ascii="Arial" w:hAnsi="Arial" w:cs="Arial"/>
+                <w:b/>
+                <w:sz w:val="24"/>
+                <w:szCs w:val="24"/>
+              </w:rPr>
+            </w:pPr>
+            <w:r>
+              <w:rPr>
+                <w:rFonts w:ascii="Arial" w:hAnsi="Arial" w:cs="Arial"/>
+                <w:b/>
+                <w:sz w:val="24"/>
+                <w:szCs w:val="24"/>
+              </w:rPr>
+              <w:t>Ch</w:t>
+            </w:r>
+            <w:r>
+              <w:rPr>
+                <w:rFonts w:ascii="Arial" w:hAnsi="Arial" w:cs="Arial"/>
+                <w:b/>
+                <w:sz w:val="24"/>
+                <w:szCs w:val="24"/>
+              </w:rPr>
+              <w:t>3,6,14,18</w:t>
+            </w:r>
           </w:p>
         </w:tc>
         <w:tc>
@@ -3560,6 +4317,86 @@
                 <w:szCs w:val="24"/>
               </w:rPr>
             </w:pPr>
+            <w:r>
+              <w:rPr>
+                <w:rFonts w:ascii="Arial" w:hAnsi="Arial" w:cs="Arial"/>
+                <w:b/>
+                <w:sz w:val="24"/>
+                <w:szCs w:val="24"/>
+              </w:rPr>
+              <w:t xml:space="preserve">C++ </w:t>
+            </w:r>
+            <w:proofErr w:type="spellStart"/>
+            <w:r>
+              <w:rPr>
+                <w:rFonts w:ascii="Arial" w:hAnsi="Arial" w:cs="Arial"/>
+                <w:b/>
+                <w:sz w:val="24"/>
+                <w:szCs w:val="24"/>
+              </w:rPr>
+              <w:t>Progr</w:t>
+            </w:r>
+            <w:proofErr w:type="spellEnd"/>
+            <w:r>
+              <w:rPr>
+                <w:rFonts w:ascii="Arial" w:hAnsi="Arial" w:cs="Arial"/>
+                <w:b/>
+                <w:sz w:val="24"/>
+                <w:szCs w:val="24"/>
+              </w:rPr>
+              <w:t>. Language Ch30-33</w:t>
+            </w:r>
+          </w:p>
+          <w:p>
+            <w:pPr>
+              <w:ind w:right="376"/>
+              <w:rPr>
+                <w:rFonts w:ascii="Arial" w:hAnsi="Arial" w:cs="Arial"/>
+                <w:b/>
+                <w:sz w:val="24"/>
+                <w:szCs w:val="24"/>
+              </w:rPr>
+            </w:pPr>
+          </w:p>
+          <w:p>
+            <w:pPr>
+              <w:ind w:right="376"/>
+              <w:rPr>
+                <w:rFonts w:ascii="Arial" w:hAnsi="Arial" w:cs="Arial"/>
+                <w:b/>
+                <w:sz w:val="24"/>
+                <w:szCs w:val="24"/>
+              </w:rPr>
+            </w:pPr>
+            <w:r>
+              <w:rPr>
+                <w:rFonts w:ascii="Arial" w:hAnsi="Arial" w:cs="Arial"/>
+                <w:b/>
+                <w:sz w:val="24"/>
+                <w:szCs w:val="24"/>
+              </w:rPr>
+              <w:t>C++ Primer</w:t>
+            </w:r>
+          </w:p>
+          <w:p>
+            <w:pPr>
+              <w:ind w:right="376"/>
+              <w:rPr>
+                <w:rFonts w:ascii="Arial" w:hAnsi="Arial" w:cs="Arial"/>
+                <w:b/>
+                <w:sz w:val="24"/>
+                <w:szCs w:val="24"/>
+              </w:rPr>
+            </w:pPr>
+            <w:r>
+              <w:rPr>
+                <w:rFonts w:ascii="Arial" w:hAnsi="Arial" w:cs="Arial"/>
+                <w:b/>
+                <w:sz w:val="24"/>
+                <w:szCs w:val="24"/>
+              </w:rPr>
+              <w:t>Ch9-11</w:t>
+            </w:r>
           </w:p>
         </w:tc>
         <w:tc>
@@ -3780,6 +4617,104 @@
                 <w:szCs w:val="24"/>
               </w:rPr>
             </w:pPr>
+            <w:r>
+              <w:rPr>
+                <w:rFonts w:ascii="Arial" w:hAnsi="Arial" w:cs="Arial"/>
+                <w:b/>
+                <w:sz w:val="24"/>
+                <w:szCs w:val="24"/>
+              </w:rPr>
+              <w:t xml:space="preserve">C++ </w:t>
+            </w:r>
+            <w:proofErr w:type="spellStart"/>
+            <w:r>
+              <w:rPr>
+                <w:rFonts w:ascii="Arial" w:hAnsi="Arial" w:cs="Arial"/>
+                <w:b/>
+                <w:sz w:val="24"/>
+                <w:szCs w:val="24"/>
+              </w:rPr>
+              <w:t>Progr</w:t>
+            </w:r>
+            <w:proofErr w:type="spellEnd"/>
+            <w:r>
+              <w:rPr>
+                <w:rFonts w:ascii="Arial" w:hAnsi="Arial" w:cs="Arial"/>
+                <w:b/>
+                <w:sz w:val="24"/>
+                <w:szCs w:val="24"/>
+              </w:rPr>
+              <w:t>. Language Ch</w:t>
+            </w:r>
+            <w:r>
+              <w:rPr>
+                <w:rFonts w:ascii="Arial" w:hAnsi="Arial" w:cs="Arial"/>
+                <w:b/>
+                <w:sz w:val="24"/>
+                <w:szCs w:val="24"/>
+              </w:rPr>
+              <w:t>11,12,21,34</w:t>
+            </w:r>
+          </w:p>
+          <w:p>
+            <w:pPr>
+              <w:ind w:right="376"/>
+              <w:rPr>
+                <w:rFonts w:ascii="Arial" w:hAnsi="Arial" w:cs="Arial"/>
+                <w:b/>
+                <w:sz w:val="24"/>
+                <w:szCs w:val="24"/>
+              </w:rPr>
+            </w:pPr>
+          </w:p>
+          <w:p>
+            <w:pPr>
+              <w:ind w:right="376"/>
+              <w:rPr>
+                <w:rFonts w:ascii="Arial" w:hAnsi="Arial" w:cs="Arial"/>
+                <w:b/>
+                <w:sz w:val="24"/>
+                <w:szCs w:val="24"/>
+              </w:rPr>
+            </w:pPr>
+            <w:r>
+              <w:rPr>
+                <w:rFonts w:ascii="Arial" w:hAnsi="Arial" w:cs="Arial"/>
+                <w:b/>
+                <w:sz w:val="24"/>
+                <w:szCs w:val="24"/>
+              </w:rPr>
+              <w:t>C++ Primer</w:t>
+            </w:r>
+          </w:p>
+          <w:p>
+            <w:pPr>
+              <w:ind w:right="376"/>
+              <w:rPr>
+                <w:rFonts w:ascii="Arial" w:hAnsi="Arial" w:cs="Arial"/>
+                <w:b/>
+                <w:sz w:val="24"/>
+                <w:szCs w:val="24"/>
+              </w:rPr>
+            </w:pPr>
+            <w:r>
+              <w:rPr>
+                <w:rFonts w:ascii="Arial" w:hAnsi="Arial" w:cs="Arial"/>
+                <w:b/>
+                <w:sz w:val="24"/>
+                <w:szCs w:val="24"/>
+              </w:rPr>
+              <w:t>Ch</w:t>
+            </w:r>
+            <w:r>
+              <w:rPr>
+                <w:rFonts w:ascii="Arial" w:hAnsi="Arial" w:cs="Arial"/>
+                <w:b/>
+                <w:sz w:val="24"/>
+                <w:szCs w:val="24"/>
+              </w:rPr>
+              <w:t>2,4,12,18</w:t>
+            </w:r>
           </w:p>
         </w:tc>
         <w:tc>
@@ -3970,6 +4905,55 @@
           <w:tcPr>
             <w:tcW w:w="2139" w:type="dxa"/>
           </w:tcPr>
+          <w:p>
+            <w:pPr>
+              <w:ind w:right="376"/>
+              <w:rPr>
+                <w:rFonts w:ascii="Arial" w:hAnsi="Arial" w:cs="Arial"/>
+                <w:b/>
+                <w:sz w:val="24"/>
+                <w:szCs w:val="24"/>
+              </w:rPr>
+            </w:pPr>
+            <w:r>
+              <w:rPr>
+                <w:rFonts w:ascii="Arial" w:hAnsi="Arial" w:cs="Arial"/>
+                <w:b/>
+                <w:sz w:val="24"/>
+                <w:szCs w:val="24"/>
+              </w:rPr>
+              <w:t xml:space="preserve">C++ </w:t>
+            </w:r>
+            <w:proofErr w:type="spellStart"/>
+            <w:r>
+              <w:rPr>
+                <w:rFonts w:ascii="Arial" w:hAnsi="Arial" w:cs="Arial"/>
+                <w:b/>
+                <w:sz w:val="24"/>
+                <w:szCs w:val="24"/>
+              </w:rPr>
+              <w:t>Progr</w:t>
+            </w:r>
+            <w:proofErr w:type="spellEnd"/>
+            <w:r>
+              <w:rPr>
+                <w:rFonts w:ascii="Arial" w:hAnsi="Arial" w:cs="Arial"/>
+                <w:b/>
+                <w:sz w:val="24"/>
+                <w:szCs w:val="24"/>
+              </w:rPr>
+              <w:t>. Language Ch</w:t>
+            </w:r>
+            <w:r>
+              <w:rPr>
+                <w:rFonts w:ascii="Arial" w:hAnsi="Arial" w:cs="Arial"/>
+                <w:b/>
+                <w:sz w:val="24"/>
+                <w:szCs w:val="24"/>
+              </w:rPr>
+              <w:t>42</w:t>
+            </w:r>
+          </w:p>
           <w:p>
             <w:pPr>
               <w:ind w:right="376"/>
@@ -5371,18 +6355,18 @@
 </file>
 
 <file path=customXml/item1.xml><?xml version="1.0" encoding="utf-8"?>
-<p:properties xmlns:p="http://schemas.microsoft.com/office/2006/metadata/properties" xmlns:xsi="http://www.w3.org/2001/XMLSchema-instance" xmlns:pc="http://schemas.microsoft.com/office/infopath/2007/PartnerControls">
-  <documentManagement/>
-</p:properties>
-</file>
-
-<file path=customXml/item2.xml><?xml version="1.0" encoding="utf-8"?>
 <?mso-contentType ?>
 <FormTemplates xmlns="http://schemas.microsoft.com/sharepoint/v3/contenttype/forms">
   <Display>DocumentLibraryForm</Display>
   <Edit>DocumentLibraryForm</Edit>
   <New>DocumentLibraryForm</New>
 </FormTemplates>
+</file>
+
+<file path=customXml/item2.xml><?xml version="1.0" encoding="utf-8"?>
+<p:properties xmlns:p="http://schemas.microsoft.com/office/2006/metadata/properties" xmlns:xsi="http://www.w3.org/2001/XMLSchema-instance" xmlns:pc="http://schemas.microsoft.com/office/infopath/2007/PartnerControls">
+  <documentManagement/>
+</p:properties>
 </file>
 
 <file path=customXml/item3.xml><?xml version="1.0" encoding="utf-8"?>
@@ -5558,18 +6542,18 @@
 </file>
 
 <file path=customXml/itemProps1.xml><?xml version="1.0" encoding="utf-8"?>
-<ds:datastoreItem xmlns:ds="http://schemas.openxmlformats.org/officeDocument/2006/customXml" ds:itemID="{0D6AC881-E556-4F84-9E57-B4ADB5DC2CEF}">
+<ds:datastoreItem xmlns:ds="http://schemas.openxmlformats.org/officeDocument/2006/customXml" ds:itemID="{134ACDC8-446D-4C3C-A159-6074757FFD1F}">
   <ds:schemaRefs>
-    <ds:schemaRef ds:uri="http://schemas.microsoft.com/office/2006/metadata/properties"/>
-    <ds:schemaRef ds:uri="http://schemas.microsoft.com/office/infopath/2007/PartnerControls"/>
+    <ds:schemaRef ds:uri="http://schemas.microsoft.com/sharepoint/v3/contenttype/forms"/>
   </ds:schemaRefs>
 </ds:datastoreItem>
 </file>
 
 <file path=customXml/itemProps2.xml><?xml version="1.0" encoding="utf-8"?>
-<ds:datastoreItem xmlns:ds="http://schemas.openxmlformats.org/officeDocument/2006/customXml" ds:itemID="{134ACDC8-446D-4C3C-A159-6074757FFD1F}">
+<ds:datastoreItem xmlns:ds="http://schemas.openxmlformats.org/officeDocument/2006/customXml" ds:itemID="{0D6AC881-E556-4F84-9E57-B4ADB5DC2CEF}">
   <ds:schemaRefs>
-    <ds:schemaRef ds:uri="http://schemas.microsoft.com/sharepoint/v3/contenttype/forms"/>
+    <ds:schemaRef ds:uri="http://schemas.microsoft.com/office/2006/metadata/properties"/>
+    <ds:schemaRef ds:uri="http://schemas.microsoft.com/office/infopath/2007/PartnerControls"/>
   </ds:schemaRefs>
 </ds:datastoreItem>
 </file>

</xml_diff>

<commit_message>
Minor update to the addenda of sep200.
</commit_message>
<xml_diff>
--- a/sep200/SEP200Addenda.docx
+++ b/sep200/SEP200Addenda.docx
@@ -594,18 +594,8 @@
           <w:sz w:val="24"/>
           <w:szCs w:val="24"/>
         </w:rPr>
-        <w:t xml:space="preserve">Kathy </w:t>
-      </w:r>
-      <w:proofErr w:type="spellStart"/>
-      <w:r>
-        <w:rPr>
-          <w:rFonts w:ascii="Arial" w:eastAsia="Arial" w:hAnsi="Arial" w:cs="Arial"/>
-          <w:sz w:val="24"/>
-          <w:szCs w:val="24"/>
-        </w:rPr>
-        <w:t>Dumanski</w:t>
-      </w:r>
-      <w:proofErr w:type="spellEnd"/>
+        <w:t>Kathy Dumanski</w:t>
+      </w:r>
       <w:r>
         <w:rPr>
           <w:rFonts w:ascii="Arial" w:eastAsia="Arial" w:hAnsi="Arial" w:cs="Arial"/>
@@ -1477,27 +1467,7 @@
                 <w:sz w:val="24"/>
                 <w:szCs w:val="24"/>
               </w:rPr>
-              <w:t xml:space="preserve">C++ </w:t>
-            </w:r>
-            <w:proofErr w:type="spellStart"/>
-            <w:r>
-              <w:rPr>
-                <w:rFonts w:ascii="Arial" w:hAnsi="Arial" w:cs="Arial"/>
-                <w:b/>
-                <w:sz w:val="24"/>
-                <w:szCs w:val="24"/>
-              </w:rPr>
-              <w:t>Progr</w:t>
-            </w:r>
-            <w:proofErr w:type="spellEnd"/>
-            <w:r>
-              <w:rPr>
-                <w:rFonts w:ascii="Arial" w:hAnsi="Arial" w:cs="Arial"/>
-                <w:b/>
-                <w:sz w:val="24"/>
-                <w:szCs w:val="24"/>
-              </w:rPr>
-              <w:t>. Language Ch3,12</w:t>
+              <w:t>C++ Progr. Language Ch3,12</w:t>
             </w:r>
           </w:p>
           <w:p>
@@ -1683,36 +1653,7 @@
                 <w:sz w:val="24"/>
                 <w:szCs w:val="24"/>
               </w:rPr>
-              <w:t xml:space="preserve">C++ </w:t>
-            </w:r>
-            <w:proofErr w:type="spellStart"/>
-            <w:r>
-              <w:rPr>
-                <w:rFonts w:ascii="Arial" w:hAnsi="Arial" w:cs="Arial"/>
-                <w:b/>
-                <w:sz w:val="24"/>
-                <w:szCs w:val="24"/>
-              </w:rPr>
-              <w:t>Progr</w:t>
-            </w:r>
-            <w:proofErr w:type="spellEnd"/>
-            <w:r>
-              <w:rPr>
-                <w:rFonts w:ascii="Arial" w:hAnsi="Arial" w:cs="Arial"/>
-                <w:b/>
-                <w:sz w:val="24"/>
-                <w:szCs w:val="24"/>
-              </w:rPr>
-              <w:t>. Language Ch</w:t>
-            </w:r>
-            <w:r>
-              <w:rPr>
-                <w:rFonts w:ascii="Arial" w:hAnsi="Arial" w:cs="Arial"/>
-                <w:b/>
-                <w:sz w:val="24"/>
-                <w:szCs w:val="24"/>
-              </w:rPr>
-              <w:t>18,19</w:t>
+              <w:t>C++ Progr. Language Ch18,19</w:t>
             </w:r>
           </w:p>
           <w:p>
@@ -1763,16 +1704,7 @@
                 <w:sz w:val="24"/>
                 <w:szCs w:val="24"/>
               </w:rPr>
-              <w:t>Ch</w:t>
-            </w:r>
-            <w:r>
-              <w:rPr>
-                <w:rFonts w:ascii="Arial" w:hAnsi="Arial" w:cs="Arial"/>
-                <w:b/>
-                <w:sz w:val="24"/>
-                <w:szCs w:val="24"/>
-              </w:rPr>
-              <w:t>7,14</w:t>
+              <w:t>Ch7,14</w:t>
             </w:r>
           </w:p>
         </w:tc>
@@ -1945,36 +1877,7 @@
                 <w:sz w:val="24"/>
                 <w:szCs w:val="24"/>
               </w:rPr>
-              <w:t xml:space="preserve">C++ </w:t>
-            </w:r>
-            <w:proofErr w:type="spellStart"/>
-            <w:r>
-              <w:rPr>
-                <w:rFonts w:ascii="Arial" w:hAnsi="Arial" w:cs="Arial"/>
-                <w:b/>
-                <w:sz w:val="24"/>
-                <w:szCs w:val="24"/>
-              </w:rPr>
-              <w:t>Progr</w:t>
-            </w:r>
-            <w:proofErr w:type="spellEnd"/>
-            <w:r>
-              <w:rPr>
-                <w:rFonts w:ascii="Arial" w:hAnsi="Arial" w:cs="Arial"/>
-                <w:b/>
-                <w:sz w:val="24"/>
-                <w:szCs w:val="24"/>
-              </w:rPr>
-              <w:t>. Language Ch</w:t>
-            </w:r>
-            <w:r>
-              <w:rPr>
-                <w:rFonts w:ascii="Arial" w:hAnsi="Arial" w:cs="Arial"/>
-                <w:b/>
-                <w:sz w:val="24"/>
-                <w:szCs w:val="24"/>
-              </w:rPr>
-              <w:t>18.19</w:t>
+              <w:t>C++ Progr. Language Ch18.19</w:t>
             </w:r>
           </w:p>
           <w:p>
@@ -2025,16 +1928,7 @@
                 <w:sz w:val="24"/>
                 <w:szCs w:val="24"/>
               </w:rPr>
-              <w:t>Ch</w:t>
-            </w:r>
-            <w:r>
-              <w:rPr>
-                <w:rFonts w:ascii="Arial" w:hAnsi="Arial" w:cs="Arial"/>
-                <w:b/>
-                <w:sz w:val="24"/>
-                <w:szCs w:val="24"/>
-              </w:rPr>
-              <w:t>7,8,14</w:t>
+              <w:t>Ch7,8,14</w:t>
             </w:r>
           </w:p>
         </w:tc>
@@ -2245,36 +2139,7 @@
                 <w:sz w:val="24"/>
                 <w:szCs w:val="24"/>
               </w:rPr>
-              <w:t xml:space="preserve">C++ </w:t>
-            </w:r>
-            <w:proofErr w:type="spellStart"/>
-            <w:r>
-              <w:rPr>
-                <w:rFonts w:ascii="Arial" w:hAnsi="Arial" w:cs="Arial"/>
-                <w:b/>
-                <w:sz w:val="24"/>
-                <w:szCs w:val="24"/>
-              </w:rPr>
-              <w:t>Progr</w:t>
-            </w:r>
-            <w:proofErr w:type="spellEnd"/>
-            <w:r>
-              <w:rPr>
-                <w:rFonts w:ascii="Arial" w:hAnsi="Arial" w:cs="Arial"/>
-                <w:b/>
-                <w:sz w:val="24"/>
-                <w:szCs w:val="24"/>
-              </w:rPr>
-              <w:t>. Language Ch</w:t>
-            </w:r>
-            <w:r>
-              <w:rPr>
-                <w:rFonts w:ascii="Arial" w:hAnsi="Arial" w:cs="Arial"/>
-                <w:b/>
-                <w:sz w:val="24"/>
-                <w:szCs w:val="24"/>
-              </w:rPr>
-              <w:t>20</w:t>
+              <w:t>C++ Progr. Language Ch20</w:t>
             </w:r>
           </w:p>
           <w:p>
@@ -2325,16 +2190,7 @@
                 <w:sz w:val="24"/>
                 <w:szCs w:val="24"/>
               </w:rPr>
-              <w:t>Ch</w:t>
-            </w:r>
-            <w:r>
-              <w:rPr>
-                <w:rFonts w:ascii="Arial" w:hAnsi="Arial" w:cs="Arial"/>
-                <w:b/>
-                <w:sz w:val="24"/>
-                <w:szCs w:val="24"/>
-              </w:rPr>
-              <w:t>15</w:t>
+              <w:t>Ch15</w:t>
             </w:r>
           </w:p>
         </w:tc>
@@ -2543,27 +2399,7 @@
                 <w:sz w:val="24"/>
                 <w:szCs w:val="24"/>
               </w:rPr>
-              <w:t xml:space="preserve">C++ </w:t>
-            </w:r>
-            <w:proofErr w:type="spellStart"/>
-            <w:r>
-              <w:rPr>
-                <w:rFonts w:ascii="Arial" w:hAnsi="Arial" w:cs="Arial"/>
-                <w:b/>
-                <w:sz w:val="24"/>
-                <w:szCs w:val="24"/>
-              </w:rPr>
-              <w:t>Progr</w:t>
-            </w:r>
-            <w:proofErr w:type="spellEnd"/>
-            <w:r>
-              <w:rPr>
-                <w:rFonts w:ascii="Arial" w:hAnsi="Arial" w:cs="Arial"/>
-                <w:b/>
-                <w:sz w:val="24"/>
-                <w:szCs w:val="24"/>
-              </w:rPr>
-              <w:t>. Language Ch</w:t>
+              <w:t>C++ Progr. Language Ch</w:t>
             </w:r>
             <w:r>
               <w:rPr>
@@ -2623,16 +2459,7 @@
                 <w:sz w:val="24"/>
                 <w:szCs w:val="24"/>
               </w:rPr>
-              <w:t>Ch1</w:t>
-            </w:r>
-            <w:r>
-              <w:rPr>
-                <w:rFonts w:ascii="Arial" w:hAnsi="Arial" w:cs="Arial"/>
-                <w:b/>
-                <w:sz w:val="24"/>
-                <w:szCs w:val="24"/>
-              </w:rPr>
-              <w:t>5</w:t>
+              <w:t>Ch15</w:t>
             </w:r>
           </w:p>
         </w:tc>
@@ -2841,27 +2668,7 @@
                 <w:sz w:val="24"/>
                 <w:szCs w:val="24"/>
               </w:rPr>
-              <w:t xml:space="preserve">C++ </w:t>
-            </w:r>
-            <w:proofErr w:type="spellStart"/>
-            <w:r>
-              <w:rPr>
-                <w:rFonts w:ascii="Arial" w:hAnsi="Arial" w:cs="Arial"/>
-                <w:b/>
-                <w:sz w:val="24"/>
-                <w:szCs w:val="24"/>
-              </w:rPr>
-              <w:t>Progr</w:t>
-            </w:r>
-            <w:proofErr w:type="spellEnd"/>
-            <w:r>
-              <w:rPr>
-                <w:rFonts w:ascii="Arial" w:hAnsi="Arial" w:cs="Arial"/>
-                <w:b/>
-                <w:sz w:val="24"/>
-                <w:szCs w:val="24"/>
-              </w:rPr>
-              <w:t>. Language Ch</w:t>
+              <w:t>C++ Progr. Language Ch</w:t>
             </w:r>
             <w:r>
               <w:rPr>
@@ -3128,7 +2935,6 @@
                 <w:szCs w:val="24"/>
               </w:rPr>
             </w:pPr>
-            <w:proofErr w:type="spellStart"/>
             <w:r>
               <w:rPr>
                 <w:rFonts w:ascii="Arial" w:hAnsi="Arial" w:cs="Arial"/>
@@ -3138,7 +2944,6 @@
               </w:rPr>
               <w:t>MidTerm</w:t>
             </w:r>
-            <w:proofErr w:type="spellEnd"/>
           </w:p>
         </w:tc>
         <w:tc>
@@ -3401,7 +3206,16 @@
                 <w:sz w:val="24"/>
                 <w:szCs w:val="24"/>
               </w:rPr>
-              <w:t>Polymorphic objects, Composition</w:t>
+              <w:t>Composition</w:t>
+            </w:r>
+            <w:r>
+              <w:rPr>
+                <w:rFonts w:ascii="Arial" w:hAnsi="Arial" w:cs="Arial"/>
+                <w:b/>
+                <w:sz w:val="24"/>
+                <w:szCs w:val="24"/>
+              </w:rPr>
+              <w:t>, Casting</w:t>
             </w:r>
           </w:p>
         </w:tc>
@@ -3675,27 +3489,7 @@
                 <w:sz w:val="24"/>
                 <w:szCs w:val="24"/>
               </w:rPr>
-              <w:t xml:space="preserve">C++ </w:t>
-            </w:r>
-            <w:proofErr w:type="spellStart"/>
-            <w:r>
-              <w:rPr>
-                <w:rFonts w:ascii="Arial" w:hAnsi="Arial" w:cs="Arial"/>
-                <w:b/>
-                <w:sz w:val="24"/>
-                <w:szCs w:val="24"/>
-              </w:rPr>
-              <w:t>Progr</w:t>
-            </w:r>
-            <w:proofErr w:type="spellEnd"/>
-            <w:r>
-              <w:rPr>
-                <w:rFonts w:ascii="Arial" w:hAnsi="Arial" w:cs="Arial"/>
-                <w:b/>
-                <w:sz w:val="24"/>
-                <w:szCs w:val="24"/>
-              </w:rPr>
-              <w:t>. Language Ch3</w:t>
+              <w:t>C++ Progr. Language Ch3</w:t>
             </w:r>
             <w:r>
               <w:rPr>
@@ -3994,27 +3788,7 @@
                 <w:sz w:val="24"/>
                 <w:szCs w:val="24"/>
               </w:rPr>
-              <w:t xml:space="preserve">C++ </w:t>
-            </w:r>
-            <w:proofErr w:type="spellStart"/>
-            <w:r>
-              <w:rPr>
-                <w:rFonts w:ascii="Arial" w:hAnsi="Arial" w:cs="Arial"/>
-                <w:b/>
-                <w:sz w:val="24"/>
-                <w:szCs w:val="24"/>
-              </w:rPr>
-              <w:t>Progr</w:t>
-            </w:r>
-            <w:proofErr w:type="spellEnd"/>
-            <w:r>
-              <w:rPr>
-                <w:rFonts w:ascii="Arial" w:hAnsi="Arial" w:cs="Arial"/>
-                <w:b/>
-                <w:sz w:val="24"/>
-                <w:szCs w:val="24"/>
-              </w:rPr>
-              <w:t>. Language Ch</w:t>
+              <w:t>C++ Progr. Language Ch</w:t>
             </w:r>
             <w:r>
               <w:rPr>
@@ -4324,27 +4098,7 @@
                 <w:sz w:val="24"/>
                 <w:szCs w:val="24"/>
               </w:rPr>
-              <w:t xml:space="preserve">C++ </w:t>
-            </w:r>
-            <w:proofErr w:type="spellStart"/>
-            <w:r>
-              <w:rPr>
-                <w:rFonts w:ascii="Arial" w:hAnsi="Arial" w:cs="Arial"/>
-                <w:b/>
-                <w:sz w:val="24"/>
-                <w:szCs w:val="24"/>
-              </w:rPr>
-              <w:t>Progr</w:t>
-            </w:r>
-            <w:proofErr w:type="spellEnd"/>
-            <w:r>
-              <w:rPr>
-                <w:rFonts w:ascii="Arial" w:hAnsi="Arial" w:cs="Arial"/>
-                <w:b/>
-                <w:sz w:val="24"/>
-                <w:szCs w:val="24"/>
-              </w:rPr>
-              <w:t>. Language Ch30-33</w:t>
+              <w:t>C++ Progr. Language Ch30-33</w:t>
             </w:r>
           </w:p>
           <w:p>
@@ -4624,27 +4378,7 @@
                 <w:sz w:val="24"/>
                 <w:szCs w:val="24"/>
               </w:rPr>
-              <w:t xml:space="preserve">C++ </w:t>
-            </w:r>
-            <w:proofErr w:type="spellStart"/>
-            <w:r>
-              <w:rPr>
-                <w:rFonts w:ascii="Arial" w:hAnsi="Arial" w:cs="Arial"/>
-                <w:b/>
-                <w:sz w:val="24"/>
-                <w:szCs w:val="24"/>
-              </w:rPr>
-              <w:t>Progr</w:t>
-            </w:r>
-            <w:proofErr w:type="spellEnd"/>
-            <w:r>
-              <w:rPr>
-                <w:rFonts w:ascii="Arial" w:hAnsi="Arial" w:cs="Arial"/>
-                <w:b/>
-                <w:sz w:val="24"/>
-                <w:szCs w:val="24"/>
-              </w:rPr>
-              <w:t>. Language Ch</w:t>
+              <w:t>C++ Progr. Language Ch</w:t>
             </w:r>
             <w:r>
               <w:rPr>
@@ -4897,7 +4631,25 @@
                 <w:sz w:val="24"/>
                 <w:szCs w:val="24"/>
               </w:rPr>
-              <w:t>Threads, C++ Language Standards</w:t>
+              <w:t xml:space="preserve">Threads, </w:t>
+            </w:r>
+            <w:r>
+              <w:rPr>
+                <w:rFonts w:ascii="Arial" w:hAnsi="Arial" w:cs="Arial"/>
+                <w:b/>
+                <w:sz w:val="24"/>
+                <w:szCs w:val="24"/>
+              </w:rPr>
+              <w:t xml:space="preserve">Exceptions, </w:t>
+            </w:r>
+            <w:r>
+              <w:rPr>
+                <w:rFonts w:ascii="Arial" w:hAnsi="Arial" w:cs="Arial"/>
+                <w:b/>
+                <w:sz w:val="24"/>
+                <w:szCs w:val="24"/>
+              </w:rPr>
+              <w:t>C++ Language Standards</w:t>
             </w:r>
           </w:p>
         </w:tc>
@@ -4922,27 +4674,7 @@
                 <w:sz w:val="24"/>
                 <w:szCs w:val="24"/>
               </w:rPr>
-              <w:t xml:space="preserve">C++ </w:t>
-            </w:r>
-            <w:proofErr w:type="spellStart"/>
-            <w:r>
-              <w:rPr>
-                <w:rFonts w:ascii="Arial" w:hAnsi="Arial" w:cs="Arial"/>
-                <w:b/>
-                <w:sz w:val="24"/>
-                <w:szCs w:val="24"/>
-              </w:rPr>
-              <w:t>Progr</w:t>
-            </w:r>
-            <w:proofErr w:type="spellEnd"/>
-            <w:r>
-              <w:rPr>
-                <w:rFonts w:ascii="Arial" w:hAnsi="Arial" w:cs="Arial"/>
-                <w:b/>
-                <w:sz w:val="24"/>
-                <w:szCs w:val="24"/>
-              </w:rPr>
-              <w:t>. Language Ch</w:t>
+              <w:t>C++ Progr. Language Ch</w:t>
             </w:r>
             <w:r>
               <w:rPr>
@@ -6355,21 +6087,6 @@
 </file>
 
 <file path=customXml/item1.xml><?xml version="1.0" encoding="utf-8"?>
-<?mso-contentType ?>
-<FormTemplates xmlns="http://schemas.microsoft.com/sharepoint/v3/contenttype/forms">
-  <Display>DocumentLibraryForm</Display>
-  <Edit>DocumentLibraryForm</Edit>
-  <New>DocumentLibraryForm</New>
-</FormTemplates>
-</file>
-
-<file path=customXml/item2.xml><?xml version="1.0" encoding="utf-8"?>
-<p:properties xmlns:p="http://schemas.microsoft.com/office/2006/metadata/properties" xmlns:xsi="http://www.w3.org/2001/XMLSchema-instance" xmlns:pc="http://schemas.microsoft.com/office/infopath/2007/PartnerControls">
-  <documentManagement/>
-</p:properties>
-</file>
-
-<file path=customXml/item3.xml><?xml version="1.0" encoding="utf-8"?>
 <ct:contentTypeSchema xmlns:ct="http://schemas.microsoft.com/office/2006/metadata/contentType" xmlns:ma="http://schemas.microsoft.com/office/2006/metadata/properties/metaAttributes" ct:_="" ma:_="" ma:contentTypeName="Document" ma:contentTypeID="0x010100B90431BC0474204BA5DF53F8B381F09C" ma:contentTypeVersion="8" ma:contentTypeDescription="Create a new document." ma:contentTypeScope="" ma:versionID="2ae4c9b1c92e448d99eaad234a93189e">
   <xsd:schema xmlns:xsd="http://www.w3.org/2001/XMLSchema" xmlns:xs="http://www.w3.org/2001/XMLSchema" xmlns:p="http://schemas.microsoft.com/office/2006/metadata/properties" xmlns:ns2="f6759040-d046-4ead-920a-51d0beeee03a" targetNamespace="http://schemas.microsoft.com/office/2006/metadata/properties" ma:root="true" ma:fieldsID="2d61319d42214da8ab2d04d352069d46" ns2:_="">
     <xsd:import namespace="f6759040-d046-4ead-920a-51d0beeee03a"/>
@@ -6541,24 +6258,22 @@
 </ct:contentTypeSchema>
 </file>
 
-<file path=customXml/itemProps1.xml><?xml version="1.0" encoding="utf-8"?>
-<ds:datastoreItem xmlns:ds="http://schemas.openxmlformats.org/officeDocument/2006/customXml" ds:itemID="{134ACDC8-446D-4C3C-A159-6074757FFD1F}">
-  <ds:schemaRefs>
-    <ds:schemaRef ds:uri="http://schemas.microsoft.com/sharepoint/v3/contenttype/forms"/>
-  </ds:schemaRefs>
-</ds:datastoreItem>
+<file path=customXml/item2.xml><?xml version="1.0" encoding="utf-8"?>
+<p:properties xmlns:p="http://schemas.microsoft.com/office/2006/metadata/properties" xmlns:xsi="http://www.w3.org/2001/XMLSchema-instance" xmlns:pc="http://schemas.microsoft.com/office/infopath/2007/PartnerControls">
+  <documentManagement/>
+</p:properties>
 </file>
 
-<file path=customXml/itemProps2.xml><?xml version="1.0" encoding="utf-8"?>
-<ds:datastoreItem xmlns:ds="http://schemas.openxmlformats.org/officeDocument/2006/customXml" ds:itemID="{0D6AC881-E556-4F84-9E57-B4ADB5DC2CEF}">
-  <ds:schemaRefs>
-    <ds:schemaRef ds:uri="http://schemas.microsoft.com/office/2006/metadata/properties"/>
-    <ds:schemaRef ds:uri="http://schemas.microsoft.com/office/infopath/2007/PartnerControls"/>
-  </ds:schemaRefs>
-</ds:datastoreItem>
+<file path=customXml/item3.xml><?xml version="1.0" encoding="utf-8"?>
+<?mso-contentType ?>
+<FormTemplates xmlns="http://schemas.microsoft.com/sharepoint/v3/contenttype/forms">
+  <Display>DocumentLibraryForm</Display>
+  <Edit>DocumentLibraryForm</Edit>
+  <New>DocumentLibraryForm</New>
+</FormTemplates>
 </file>
 
-<file path=customXml/itemProps3.xml><?xml version="1.0" encoding="utf-8"?>
+<file path=customXml/itemProps1.xml><?xml version="1.0" encoding="utf-8"?>
 <ds:datastoreItem xmlns:ds="http://schemas.openxmlformats.org/officeDocument/2006/customXml" ds:itemID="{C805ED1E-4D7B-46AE-A626-86AAE66E3AF4}">
   <ds:schemaRefs>
     <ds:schemaRef ds:uri="http://schemas.microsoft.com/office/2006/metadata/contentType"/>
@@ -6574,4 +6289,21 @@
     <ds:schemaRef ds:uri="http://schemas.microsoft.com/internal/obd"/>
   </ds:schemaRefs>
 </ds:datastoreItem>
+</file>
+
+<file path=customXml/itemProps2.xml><?xml version="1.0" encoding="utf-8"?>
+<ds:datastoreItem xmlns:ds="http://schemas.openxmlformats.org/officeDocument/2006/customXml" ds:itemID="{0D6AC881-E556-4F84-9E57-B4ADB5DC2CEF}">
+  <ds:schemaRefs>
+    <ds:schemaRef ds:uri="http://schemas.microsoft.com/office/2006/metadata/properties"/>
+    <ds:schemaRef ds:uri="http://schemas.microsoft.com/office/infopath/2007/PartnerControls"/>
+  </ds:schemaRefs>
+</ds:datastoreItem>
+</file>
+
+<file path=customXml/itemProps3.xml><?xml version="1.0" encoding="utf-8"?>
+<ds:datastoreItem xmlns:ds="http://schemas.openxmlformats.org/officeDocument/2006/customXml" ds:itemID="{134ACDC8-446D-4C3C-A159-6074757FFD1F}">
+  <ds:schemaRefs>
+    <ds:schemaRef ds:uri="http://schemas.microsoft.com/sharepoint/v3/contenttype/forms"/>
+  </ds:schemaRefs>
+</ds:datastoreItem>
 </file>
</xml_diff>

<commit_message>
Minor fix to the addenda of sep200.
</commit_message>
<xml_diff>
--- a/sep200/SEP200Addenda.docx
+++ b/sep200/SEP200Addenda.docx
@@ -4631,25 +4631,7 @@
                 <w:sz w:val="24"/>
                 <w:szCs w:val="24"/>
               </w:rPr>
-              <w:t xml:space="preserve">Threads, </w:t>
-            </w:r>
-            <w:r>
-              <w:rPr>
-                <w:rFonts w:ascii="Arial" w:hAnsi="Arial" w:cs="Arial"/>
-                <w:b/>
-                <w:sz w:val="24"/>
-                <w:szCs w:val="24"/>
-              </w:rPr>
-              <w:t xml:space="preserve">Exceptions, </w:t>
-            </w:r>
-            <w:r>
-              <w:rPr>
-                <w:rFonts w:ascii="Arial" w:hAnsi="Arial" w:cs="Arial"/>
-                <w:b/>
-                <w:sz w:val="24"/>
-                <w:szCs w:val="24"/>
-              </w:rPr>
-              <w:t>C++ Language Standards</w:t>
+              <w:t>Threads, C++ Language Standards</w:t>
             </w:r>
           </w:p>
         </w:tc>
@@ -6087,6 +6069,12 @@
 </file>
 
 <file path=customXml/item1.xml><?xml version="1.0" encoding="utf-8"?>
+<p:properties xmlns:p="http://schemas.microsoft.com/office/2006/metadata/properties" xmlns:xsi="http://www.w3.org/2001/XMLSchema-instance" xmlns:pc="http://schemas.microsoft.com/office/infopath/2007/PartnerControls">
+  <documentManagement/>
+</p:properties>
+</file>
+
+<file path=customXml/item2.xml><?xml version="1.0" encoding="utf-8"?>
 <ct:contentTypeSchema xmlns:ct="http://schemas.microsoft.com/office/2006/metadata/contentType" xmlns:ma="http://schemas.microsoft.com/office/2006/metadata/properties/metaAttributes" ct:_="" ma:_="" ma:contentTypeName="Document" ma:contentTypeID="0x010100B90431BC0474204BA5DF53F8B381F09C" ma:contentTypeVersion="8" ma:contentTypeDescription="Create a new document." ma:contentTypeScope="" ma:versionID="2ae4c9b1c92e448d99eaad234a93189e">
   <xsd:schema xmlns:xsd="http://www.w3.org/2001/XMLSchema" xmlns:xs="http://www.w3.org/2001/XMLSchema" xmlns:p="http://schemas.microsoft.com/office/2006/metadata/properties" xmlns:ns2="f6759040-d046-4ead-920a-51d0beeee03a" targetNamespace="http://schemas.microsoft.com/office/2006/metadata/properties" ma:root="true" ma:fieldsID="2d61319d42214da8ab2d04d352069d46" ns2:_="">
     <xsd:import namespace="f6759040-d046-4ead-920a-51d0beeee03a"/>
@@ -6258,12 +6246,6 @@
 </ct:contentTypeSchema>
 </file>
 
-<file path=customXml/item2.xml><?xml version="1.0" encoding="utf-8"?>
-<p:properties xmlns:p="http://schemas.microsoft.com/office/2006/metadata/properties" xmlns:xsi="http://www.w3.org/2001/XMLSchema-instance" xmlns:pc="http://schemas.microsoft.com/office/infopath/2007/PartnerControls">
-  <documentManagement/>
-</p:properties>
-</file>
-
 <file path=customXml/item3.xml><?xml version="1.0" encoding="utf-8"?>
 <?mso-contentType ?>
 <FormTemplates xmlns="http://schemas.microsoft.com/sharepoint/v3/contenttype/forms">
@@ -6274,6 +6256,15 @@
 </file>
 
 <file path=customXml/itemProps1.xml><?xml version="1.0" encoding="utf-8"?>
+<ds:datastoreItem xmlns:ds="http://schemas.openxmlformats.org/officeDocument/2006/customXml" ds:itemID="{0D6AC881-E556-4F84-9E57-B4ADB5DC2CEF}">
+  <ds:schemaRefs>
+    <ds:schemaRef ds:uri="http://schemas.microsoft.com/office/2006/metadata/properties"/>
+    <ds:schemaRef ds:uri="http://schemas.microsoft.com/office/infopath/2007/PartnerControls"/>
+  </ds:schemaRefs>
+</ds:datastoreItem>
+</file>
+
+<file path=customXml/itemProps2.xml><?xml version="1.0" encoding="utf-8"?>
 <ds:datastoreItem xmlns:ds="http://schemas.openxmlformats.org/officeDocument/2006/customXml" ds:itemID="{C805ED1E-4D7B-46AE-A626-86AAE66E3AF4}">
   <ds:schemaRefs>
     <ds:schemaRef ds:uri="http://schemas.microsoft.com/office/2006/metadata/contentType"/>
@@ -6291,15 +6282,6 @@
 </ds:datastoreItem>
 </file>
 
-<file path=customXml/itemProps2.xml><?xml version="1.0" encoding="utf-8"?>
-<ds:datastoreItem xmlns:ds="http://schemas.openxmlformats.org/officeDocument/2006/customXml" ds:itemID="{0D6AC881-E556-4F84-9E57-B4ADB5DC2CEF}">
-  <ds:schemaRefs>
-    <ds:schemaRef ds:uri="http://schemas.microsoft.com/office/2006/metadata/properties"/>
-    <ds:schemaRef ds:uri="http://schemas.microsoft.com/office/infopath/2007/PartnerControls"/>
-  </ds:schemaRefs>
-</ds:datastoreItem>
-</file>
-
 <file path=customXml/itemProps3.xml><?xml version="1.0" encoding="utf-8"?>
 <ds:datastoreItem xmlns:ds="http://schemas.openxmlformats.org/officeDocument/2006/customXml" ds:itemID="{134ACDC8-446D-4C3C-A159-6074757FFD1F}">
   <ds:schemaRefs>

</xml_diff>

<commit_message>
Added the adapter pattern to week6 of sep200. Moved design from week6 to week7 of sep200. Commented out suggested architecture from assignment1 of sep200.
</commit_message>
<xml_diff>
--- a/sep200/SEP200Addenda.docx
+++ b/sep200/SEP200Addenda.docx
@@ -1,6 +1,6 @@
 
 <file path=word/document.xml><?xml version="1.0" encoding="utf-8"?>
-<w:document xmlns:wpc="http://schemas.microsoft.com/office/word/2010/wordprocessingCanvas" xmlns:cx="http://schemas.microsoft.com/office/drawing/2014/chartex" xmlns:cx1="http://schemas.microsoft.com/office/drawing/2015/9/8/chartex" xmlns:cx2="http://schemas.microsoft.com/office/drawing/2015/10/21/chartex" xmlns:cx3="http://schemas.microsoft.com/office/drawing/2016/5/9/chartex" xmlns:cx4="http://schemas.microsoft.com/office/drawing/2016/5/10/chartex" xmlns:cx5="http://schemas.microsoft.com/office/drawing/2016/5/11/chartex" xmlns:cx6="http://schemas.microsoft.com/office/drawing/2016/5/12/chartex" xmlns:cx7="http://schemas.microsoft.com/office/drawing/2016/5/13/chartex" xmlns:cx8="http://schemas.microsoft.com/office/drawing/2016/5/14/chartex" xmlns:mc="http://schemas.openxmlformats.org/markup-compatibility/2006" xmlns:aink="http://schemas.microsoft.com/office/drawing/2016/ink" xmlns:am3d="http://schemas.microsoft.com/office/drawing/2017/model3d" xmlns:o="urn:schemas-microsoft-com:office:office" xmlns:r="http://schemas.openxmlformats.org/officeDocument/2006/relationships" xmlns:m="http://schemas.openxmlformats.org/officeDocument/2006/math" xmlns:v="urn:schemas-microsoft-com:vml" xmlns:wp14="http://schemas.microsoft.com/office/word/2010/wordprocessingDrawing" xmlns:wp="http://schemas.openxmlformats.org/drawingml/2006/wordprocessingDrawing" xmlns:w10="urn:schemas-microsoft-com:office:word" xmlns:w="http://schemas.openxmlformats.org/wordprocessingml/2006/main" xmlns:w14="http://schemas.microsoft.com/office/word/2010/wordml" xmlns:w15="http://schemas.microsoft.com/office/word/2012/wordml" xmlns:w16cex="http://schemas.microsoft.com/office/word/2018/wordml/cex" xmlns:w16cid="http://schemas.microsoft.com/office/word/2016/wordml/cid" xmlns:w16="http://schemas.microsoft.com/office/word/2018/wordml" xmlns:w16sdtdh="http://schemas.microsoft.com/office/word/2020/wordml/sdtdatahash" xmlns:w16se="http://schemas.microsoft.com/office/word/2015/wordml/symex" xmlns:wpg="http://schemas.microsoft.com/office/word/2010/wordprocessingGroup" xmlns:wpi="http://schemas.microsoft.com/office/word/2010/wordprocessingInk" xmlns:wne="http://schemas.microsoft.com/office/word/2006/wordml" xmlns:wps="http://schemas.microsoft.com/office/word/2010/wordprocessingShape" mc:Ignorable="w14 w15 w16se w16cid w16 w16cex w16sdtdh wp14">
+<w:document xmlns:wpc="http://schemas.microsoft.com/office/word/2010/wordprocessingCanvas" xmlns:cx="http://schemas.microsoft.com/office/drawing/2014/chartex" xmlns:cx1="http://schemas.microsoft.com/office/drawing/2015/9/8/chartex" xmlns:cx2="http://schemas.microsoft.com/office/drawing/2015/10/21/chartex" xmlns:cx3="http://schemas.microsoft.com/office/drawing/2016/5/9/chartex" xmlns:cx4="http://schemas.microsoft.com/office/drawing/2016/5/10/chartex" xmlns:cx5="http://schemas.microsoft.com/office/drawing/2016/5/11/chartex" xmlns:cx6="http://schemas.microsoft.com/office/drawing/2016/5/12/chartex" xmlns:cx7="http://schemas.microsoft.com/office/drawing/2016/5/13/chartex" xmlns:cx8="http://schemas.microsoft.com/office/drawing/2016/5/14/chartex" xmlns:mc="http://schemas.openxmlformats.org/markup-compatibility/2006" xmlns:aink="http://schemas.microsoft.com/office/drawing/2016/ink" xmlns:am3d="http://schemas.microsoft.com/office/drawing/2017/model3d" xmlns:o="urn:schemas-microsoft-com:office:office" xmlns:oel="http://schemas.microsoft.com/office/2019/extlst" xmlns:r="http://schemas.openxmlformats.org/officeDocument/2006/relationships" xmlns:m="http://schemas.openxmlformats.org/officeDocument/2006/math" xmlns:v="urn:schemas-microsoft-com:vml" xmlns:wp14="http://schemas.microsoft.com/office/word/2010/wordprocessingDrawing" xmlns:wp="http://schemas.openxmlformats.org/drawingml/2006/wordprocessingDrawing" xmlns:w10="urn:schemas-microsoft-com:office:word" xmlns:w="http://schemas.openxmlformats.org/wordprocessingml/2006/main" xmlns:w14="http://schemas.microsoft.com/office/word/2010/wordml" xmlns:w15="http://schemas.microsoft.com/office/word/2012/wordml" xmlns:w16cex="http://schemas.microsoft.com/office/word/2018/wordml/cex" xmlns:w16cid="http://schemas.microsoft.com/office/word/2016/wordml/cid" xmlns:w16="http://schemas.microsoft.com/office/word/2018/wordml" xmlns:w16sdtdh="http://schemas.microsoft.com/office/word/2020/wordml/sdtdatahash" xmlns:w16se="http://schemas.microsoft.com/office/word/2015/wordml/symex" xmlns:wpg="http://schemas.microsoft.com/office/word/2010/wordprocessingGroup" xmlns:wpi="http://schemas.microsoft.com/office/word/2010/wordprocessingInk" xmlns:wne="http://schemas.microsoft.com/office/word/2006/wordml" xmlns:wps="http://schemas.microsoft.com/office/word/2010/wordprocessingShape" mc:Ignorable="w14 w15 w16se w16cid w16 w16cex w16sdtdh wp14">
   <w:body>
     <w:p>
       <w:pPr>
@@ -1164,7 +1164,7 @@
     <w:tbl>
       <w:tblPr>
         <w:tblStyle w:val="TableGrid0"/>
-        <w:tblW w:w="11065" w:type="dxa"/>
+        <w:tblW w:w="11245" w:type="dxa"/>
         <w:tblLook w:val="04A0" w:firstRow="1" w:lastRow="0" w:firstColumn="1" w:lastColumn="0" w:noHBand="0" w:noVBand="1"/>
       </w:tblPr>
       <w:tblGrid>
@@ -1172,12 +1172,12 @@
         <w:gridCol w:w="2339"/>
         <w:gridCol w:w="2180"/>
         <w:gridCol w:w="2138"/>
-        <w:gridCol w:w="2370"/>
+        <w:gridCol w:w="2550"/>
       </w:tblGrid>
       <w:tr>
         <w:tc>
           <w:tcPr>
-            <w:tcW w:w="2059" w:type="dxa"/>
+            <w:tcW w:w="2038" w:type="dxa"/>
           </w:tcPr>
           <w:p>
             <w:pPr>
@@ -1229,7 +1229,7 @@
         </w:tc>
         <w:tc>
           <w:tcPr>
-            <w:tcW w:w="2139" w:type="dxa"/>
+            <w:tcW w:w="2180" w:type="dxa"/>
           </w:tcPr>
           <w:p>
             <w:pPr>
@@ -1255,7 +1255,7 @@
         </w:tc>
         <w:tc>
           <w:tcPr>
-            <w:tcW w:w="2142" w:type="dxa"/>
+            <w:tcW w:w="2138" w:type="dxa"/>
           </w:tcPr>
           <w:p>
             <w:pPr>
@@ -1281,7 +1281,7 @@
         </w:tc>
         <w:tc>
           <w:tcPr>
-            <w:tcW w:w="2386" w:type="dxa"/>
+            <w:tcW w:w="2550" w:type="dxa"/>
           </w:tcPr>
           <w:p>
             <w:pPr>
@@ -1312,7 +1312,7 @@
         </w:trPr>
         <w:tc>
           <w:tcPr>
-            <w:tcW w:w="2059" w:type="dxa"/>
+            <w:tcW w:w="2038" w:type="dxa"/>
           </w:tcPr>
           <w:p>
             <w:pPr>
@@ -1448,7 +1448,7 @@
         </w:tc>
         <w:tc>
           <w:tcPr>
-            <w:tcW w:w="2139" w:type="dxa"/>
+            <w:tcW w:w="2180" w:type="dxa"/>
           </w:tcPr>
           <w:p>
             <w:pPr>
@@ -1524,23 +1524,23 @@
         </w:tc>
         <w:tc>
           <w:tcPr>
-            <w:tcW w:w="2142" w:type="dxa"/>
-          </w:tcPr>
-          <w:p>
-            <w:pPr>
-              <w:ind w:right="376"/>
-              <w:rPr>
-                <w:rFonts w:ascii="Arial" w:hAnsi="Arial" w:cs="Arial"/>
-                <w:b/>
-                <w:sz w:val="24"/>
-                <w:szCs w:val="24"/>
-              </w:rPr>
-            </w:pPr>
-          </w:p>
-        </w:tc>
-        <w:tc>
-          <w:tcPr>
-            <w:tcW w:w="2386" w:type="dxa"/>
+            <w:tcW w:w="2138" w:type="dxa"/>
+          </w:tcPr>
+          <w:p>
+            <w:pPr>
+              <w:ind w:right="376"/>
+              <w:rPr>
+                <w:rFonts w:ascii="Arial" w:hAnsi="Arial" w:cs="Arial"/>
+                <w:b/>
+                <w:sz w:val="24"/>
+                <w:szCs w:val="24"/>
+              </w:rPr>
+            </w:pPr>
+          </w:p>
+        </w:tc>
+        <w:tc>
+          <w:tcPr>
+            <w:tcW w:w="2550" w:type="dxa"/>
           </w:tcPr>
           <w:p>
             <w:pPr>
@@ -1561,7 +1561,7 @@
         </w:trPr>
         <w:tc>
           <w:tcPr>
-            <w:tcW w:w="2059" w:type="dxa"/>
+            <w:tcW w:w="2038" w:type="dxa"/>
           </w:tcPr>
           <w:p>
             <w:pPr>
@@ -1634,7 +1634,7 @@
         </w:tc>
         <w:tc>
           <w:tcPr>
-            <w:tcW w:w="2139" w:type="dxa"/>
+            <w:tcW w:w="2180" w:type="dxa"/>
           </w:tcPr>
           <w:p>
             <w:pPr>
@@ -1710,7 +1710,7 @@
         </w:tc>
         <w:tc>
           <w:tcPr>
-            <w:tcW w:w="2142" w:type="dxa"/>
+            <w:tcW w:w="2138" w:type="dxa"/>
           </w:tcPr>
           <w:p>
             <w:pPr>
@@ -1755,7 +1755,7 @@
         </w:tc>
         <w:tc>
           <w:tcPr>
-            <w:tcW w:w="2386" w:type="dxa"/>
+            <w:tcW w:w="2550" w:type="dxa"/>
           </w:tcPr>
           <w:p>
             <w:pPr>
@@ -1785,7 +1785,7 @@
         </w:trPr>
         <w:tc>
           <w:tcPr>
-            <w:tcW w:w="2059" w:type="dxa"/>
+            <w:tcW w:w="2038" w:type="dxa"/>
           </w:tcPr>
           <w:p>
             <w:pPr>
@@ -1858,7 +1858,7 @@
         </w:tc>
         <w:tc>
           <w:tcPr>
-            <w:tcW w:w="2139" w:type="dxa"/>
+            <w:tcW w:w="2180" w:type="dxa"/>
           </w:tcPr>
           <w:p>
             <w:pPr>
@@ -1934,7 +1934,7 @@
         </w:tc>
         <w:tc>
           <w:tcPr>
-            <w:tcW w:w="2142" w:type="dxa"/>
+            <w:tcW w:w="2138" w:type="dxa"/>
           </w:tcPr>
           <w:p>
             <w:pPr>
@@ -1979,7 +1979,7 @@
         </w:tc>
         <w:tc>
           <w:tcPr>
-            <w:tcW w:w="2386" w:type="dxa"/>
+            <w:tcW w:w="2550" w:type="dxa"/>
           </w:tcPr>
           <w:p>
             <w:pPr>
@@ -2047,7 +2047,7 @@
         </w:trPr>
         <w:tc>
           <w:tcPr>
-            <w:tcW w:w="2059" w:type="dxa"/>
+            <w:tcW w:w="2038" w:type="dxa"/>
           </w:tcPr>
           <w:p>
             <w:pPr>
@@ -2120,7 +2120,7 @@
         </w:tc>
         <w:tc>
           <w:tcPr>
-            <w:tcW w:w="2139" w:type="dxa"/>
+            <w:tcW w:w="2180" w:type="dxa"/>
           </w:tcPr>
           <w:p>
             <w:pPr>
@@ -2196,7 +2196,7 @@
         </w:tc>
         <w:tc>
           <w:tcPr>
-            <w:tcW w:w="2142" w:type="dxa"/>
+            <w:tcW w:w="2138" w:type="dxa"/>
           </w:tcPr>
           <w:p>
             <w:pPr>
@@ -2241,7 +2241,7 @@
         </w:tc>
         <w:tc>
           <w:tcPr>
-            <w:tcW w:w="2386" w:type="dxa"/>
+            <w:tcW w:w="2550" w:type="dxa"/>
           </w:tcPr>
           <w:p>
             <w:pPr>
@@ -2295,7 +2295,7 @@
         </w:trPr>
         <w:tc>
           <w:tcPr>
-            <w:tcW w:w="2059" w:type="dxa"/>
+            <w:tcW w:w="2038" w:type="dxa"/>
           </w:tcPr>
           <w:p>
             <w:pPr>
@@ -2380,7 +2380,7 @@
         </w:tc>
         <w:tc>
           <w:tcPr>
-            <w:tcW w:w="2139" w:type="dxa"/>
+            <w:tcW w:w="2180" w:type="dxa"/>
           </w:tcPr>
           <w:p>
             <w:pPr>
@@ -2465,7 +2465,7 @@
         </w:tc>
         <w:tc>
           <w:tcPr>
-            <w:tcW w:w="2142" w:type="dxa"/>
+            <w:tcW w:w="2138" w:type="dxa"/>
           </w:tcPr>
           <w:p>
             <w:pPr>
@@ -2510,7 +2510,7 @@
         </w:tc>
         <w:tc>
           <w:tcPr>
-            <w:tcW w:w="2386" w:type="dxa"/>
+            <w:tcW w:w="2550" w:type="dxa"/>
           </w:tcPr>
           <w:p>
             <w:pPr>
@@ -2564,7 +2564,7 @@
         </w:trPr>
         <w:tc>
           <w:tcPr>
-            <w:tcW w:w="2059" w:type="dxa"/>
+            <w:tcW w:w="2038" w:type="dxa"/>
           </w:tcPr>
           <w:p>
             <w:pPr>
@@ -2643,13 +2643,13 @@
                 <w:sz w:val="24"/>
                 <w:szCs w:val="24"/>
               </w:rPr>
-              <w:t>Function and Class Templates, Design</w:t>
-            </w:r>
-          </w:p>
-        </w:tc>
-        <w:tc>
-          <w:tcPr>
-            <w:tcW w:w="2139" w:type="dxa"/>
+              <w:t>Function and Class Templates</w:t>
+            </w:r>
+          </w:p>
+        </w:tc>
+        <w:tc>
+          <w:tcPr>
+            <w:tcW w:w="2180" w:type="dxa"/>
           </w:tcPr>
           <w:p>
             <w:pPr>
@@ -2743,7 +2743,7 @@
         </w:tc>
         <w:tc>
           <w:tcPr>
-            <w:tcW w:w="2142" w:type="dxa"/>
+            <w:tcW w:w="2138" w:type="dxa"/>
           </w:tcPr>
           <w:p>
             <w:pPr>
@@ -2788,7 +2788,7 @@
         </w:tc>
         <w:tc>
           <w:tcPr>
-            <w:tcW w:w="2386" w:type="dxa"/>
+            <w:tcW w:w="2550" w:type="dxa"/>
           </w:tcPr>
           <w:p>
             <w:pPr>
@@ -2842,7 +2842,7 @@
         </w:trPr>
         <w:tc>
           <w:tcPr>
-            <w:tcW w:w="2059" w:type="dxa"/>
+            <w:tcW w:w="2038" w:type="dxa"/>
           </w:tcPr>
           <w:p>
             <w:pPr>
@@ -2921,6 +2921,24 @@
                 <w:sz w:val="24"/>
                 <w:szCs w:val="24"/>
               </w:rPr>
+              <w:t>Design</w:t>
+            </w:r>
+            <w:r>
+              <w:rPr>
+                <w:rFonts w:ascii="Arial" w:hAnsi="Arial" w:cs="Arial"/>
+                <w:b/>
+                <w:sz w:val="24"/>
+                <w:szCs w:val="24"/>
+              </w:rPr>
+              <w:t xml:space="preserve">, </w:t>
+            </w:r>
+            <w:r>
+              <w:rPr>
+                <w:rFonts w:ascii="Arial" w:hAnsi="Arial" w:cs="Arial"/>
+                <w:b/>
+                <w:sz w:val="24"/>
+                <w:szCs w:val="24"/>
+              </w:rPr>
               <w:t>Review,</w:t>
             </w:r>
           </w:p>
@@ -2948,39 +2966,39 @@
         </w:tc>
         <w:tc>
           <w:tcPr>
-            <w:tcW w:w="2139" w:type="dxa"/>
-          </w:tcPr>
-          <w:p>
-            <w:pPr>
-              <w:ind w:right="376"/>
-              <w:rPr>
-                <w:rFonts w:ascii="Arial" w:hAnsi="Arial" w:cs="Arial"/>
-                <w:b/>
-                <w:sz w:val="24"/>
-                <w:szCs w:val="24"/>
-              </w:rPr>
-            </w:pPr>
-          </w:p>
-        </w:tc>
-        <w:tc>
-          <w:tcPr>
-            <w:tcW w:w="2142" w:type="dxa"/>
-          </w:tcPr>
-          <w:p>
-            <w:pPr>
-              <w:ind w:right="376"/>
-              <w:rPr>
-                <w:rFonts w:ascii="Arial" w:hAnsi="Arial" w:cs="Arial"/>
-                <w:b/>
-                <w:sz w:val="24"/>
-                <w:szCs w:val="24"/>
-              </w:rPr>
-            </w:pPr>
-          </w:p>
-        </w:tc>
-        <w:tc>
-          <w:tcPr>
-            <w:tcW w:w="2386" w:type="dxa"/>
+            <w:tcW w:w="2180" w:type="dxa"/>
+          </w:tcPr>
+          <w:p>
+            <w:pPr>
+              <w:ind w:right="376"/>
+              <w:rPr>
+                <w:rFonts w:ascii="Arial" w:hAnsi="Arial" w:cs="Arial"/>
+                <w:b/>
+                <w:sz w:val="24"/>
+                <w:szCs w:val="24"/>
+              </w:rPr>
+            </w:pPr>
+          </w:p>
+        </w:tc>
+        <w:tc>
+          <w:tcPr>
+            <w:tcW w:w="2138" w:type="dxa"/>
+          </w:tcPr>
+          <w:p>
+            <w:pPr>
+              <w:ind w:right="376"/>
+              <w:rPr>
+                <w:rFonts w:ascii="Arial" w:hAnsi="Arial" w:cs="Arial"/>
+                <w:b/>
+                <w:sz w:val="24"/>
+                <w:szCs w:val="24"/>
+              </w:rPr>
+            </w:pPr>
+          </w:p>
+        </w:tc>
+        <w:tc>
+          <w:tcPr>
+            <w:tcW w:w="2550" w:type="dxa"/>
           </w:tcPr>
           <w:p>
             <w:pPr>
@@ -3030,7 +3048,7 @@
         </w:trPr>
         <w:tc>
           <w:tcPr>
-            <w:tcW w:w="2059" w:type="dxa"/>
+            <w:tcW w:w="2038" w:type="dxa"/>
           </w:tcPr>
           <w:p>
             <w:pPr>
@@ -3064,7 +3082,7 @@
         </w:tc>
         <w:tc>
           <w:tcPr>
-            <w:tcW w:w="2139" w:type="dxa"/>
+            <w:tcW w:w="2180" w:type="dxa"/>
           </w:tcPr>
           <w:p>
             <w:pPr>
@@ -3089,23 +3107,23 @@
         </w:tc>
         <w:tc>
           <w:tcPr>
-            <w:tcW w:w="2142" w:type="dxa"/>
-          </w:tcPr>
-          <w:p>
-            <w:pPr>
-              <w:ind w:right="376"/>
-              <w:rPr>
-                <w:rFonts w:ascii="Arial" w:hAnsi="Arial" w:cs="Arial"/>
-                <w:b/>
-                <w:sz w:val="24"/>
-                <w:szCs w:val="24"/>
-              </w:rPr>
-            </w:pPr>
-          </w:p>
-        </w:tc>
-        <w:tc>
-          <w:tcPr>
-            <w:tcW w:w="2386" w:type="dxa"/>
+            <w:tcW w:w="2138" w:type="dxa"/>
+          </w:tcPr>
+          <w:p>
+            <w:pPr>
+              <w:ind w:right="376"/>
+              <w:rPr>
+                <w:rFonts w:ascii="Arial" w:hAnsi="Arial" w:cs="Arial"/>
+                <w:b/>
+                <w:sz w:val="24"/>
+                <w:szCs w:val="24"/>
+              </w:rPr>
+            </w:pPr>
+          </w:p>
+        </w:tc>
+        <w:tc>
+          <w:tcPr>
+            <w:tcW w:w="2550" w:type="dxa"/>
           </w:tcPr>
           <w:p>
             <w:pPr>
@@ -3126,7 +3144,7 @@
         </w:trPr>
         <w:tc>
           <w:tcPr>
-            <w:tcW w:w="2059" w:type="dxa"/>
+            <w:tcW w:w="2038" w:type="dxa"/>
           </w:tcPr>
           <w:p>
             <w:pPr>
@@ -3221,7 +3239,7 @@
         </w:tc>
         <w:tc>
           <w:tcPr>
-            <w:tcW w:w="2139" w:type="dxa"/>
+            <w:tcW w:w="2180" w:type="dxa"/>
           </w:tcPr>
           <w:p>
             <w:pPr>
@@ -3275,7 +3293,7 @@
         </w:tc>
         <w:tc>
           <w:tcPr>
-            <w:tcW w:w="2142" w:type="dxa"/>
+            <w:tcW w:w="2138" w:type="dxa"/>
           </w:tcPr>
           <w:p>
             <w:pPr>
@@ -3340,7 +3358,7 @@
         </w:tc>
         <w:tc>
           <w:tcPr>
-            <w:tcW w:w="2386" w:type="dxa"/>
+            <w:tcW w:w="2550" w:type="dxa"/>
           </w:tcPr>
           <w:p>
             <w:pPr>
@@ -3385,7 +3403,7 @@
         </w:trPr>
         <w:tc>
           <w:tcPr>
-            <w:tcW w:w="2059" w:type="dxa"/>
+            <w:tcW w:w="2038" w:type="dxa"/>
           </w:tcPr>
           <w:p>
             <w:pPr>
@@ -3470,7 +3488,7 @@
         </w:tc>
         <w:tc>
           <w:tcPr>
-            <w:tcW w:w="2139" w:type="dxa"/>
+            <w:tcW w:w="2180" w:type="dxa"/>
           </w:tcPr>
           <w:p>
             <w:pPr>
@@ -3564,7 +3582,7 @@
         </w:tc>
         <w:tc>
           <w:tcPr>
-            <w:tcW w:w="2142" w:type="dxa"/>
+            <w:tcW w:w="2138" w:type="dxa"/>
           </w:tcPr>
           <w:p>
             <w:pPr>
@@ -3609,7 +3627,7 @@
         </w:tc>
         <w:tc>
           <w:tcPr>
-            <w:tcW w:w="2386" w:type="dxa"/>
+            <w:tcW w:w="2550" w:type="dxa"/>
           </w:tcPr>
           <w:p>
             <w:pPr>
@@ -3663,7 +3681,7 @@
         </w:trPr>
         <w:tc>
           <w:tcPr>
-            <w:tcW w:w="2059" w:type="dxa"/>
+            <w:tcW w:w="2038" w:type="dxa"/>
           </w:tcPr>
           <w:p>
             <w:pPr>
@@ -3769,7 +3787,7 @@
         </w:tc>
         <w:tc>
           <w:tcPr>
-            <w:tcW w:w="2139" w:type="dxa"/>
+            <w:tcW w:w="2180" w:type="dxa"/>
           </w:tcPr>
           <w:p>
             <w:pPr>
@@ -3863,7 +3881,7 @@
         </w:tc>
         <w:tc>
           <w:tcPr>
-            <w:tcW w:w="2142" w:type="dxa"/>
+            <w:tcW w:w="2138" w:type="dxa"/>
           </w:tcPr>
           <w:p>
             <w:pPr>
@@ -3908,7 +3926,7 @@
         </w:tc>
         <w:tc>
           <w:tcPr>
-            <w:tcW w:w="2386" w:type="dxa"/>
+            <w:tcW w:w="2550" w:type="dxa"/>
           </w:tcPr>
           <w:p>
             <w:pPr>
@@ -3982,7 +4000,7 @@
         </w:trPr>
         <w:tc>
           <w:tcPr>
-            <w:tcW w:w="2059" w:type="dxa"/>
+            <w:tcW w:w="2038" w:type="dxa"/>
           </w:tcPr>
           <w:p>
             <w:pPr>
@@ -4079,7 +4097,7 @@
         </w:tc>
         <w:tc>
           <w:tcPr>
-            <w:tcW w:w="2139" w:type="dxa"/>
+            <w:tcW w:w="2180" w:type="dxa"/>
           </w:tcPr>
           <w:p>
             <w:pPr>
@@ -4155,7 +4173,7 @@
         </w:tc>
         <w:tc>
           <w:tcPr>
-            <w:tcW w:w="2142" w:type="dxa"/>
+            <w:tcW w:w="2138" w:type="dxa"/>
           </w:tcPr>
           <w:p>
             <w:pPr>
@@ -4220,7 +4238,7 @@
         </w:tc>
         <w:tc>
           <w:tcPr>
-            <w:tcW w:w="2386" w:type="dxa"/>
+            <w:tcW w:w="2550" w:type="dxa"/>
           </w:tcPr>
           <w:p>
             <w:pPr>
@@ -4274,7 +4292,7 @@
         </w:trPr>
         <w:tc>
           <w:tcPr>
-            <w:tcW w:w="2059" w:type="dxa"/>
+            <w:tcW w:w="2038" w:type="dxa"/>
           </w:tcPr>
           <w:p>
             <w:pPr>
@@ -4359,7 +4377,7 @@
         </w:tc>
         <w:tc>
           <w:tcPr>
-            <w:tcW w:w="2139" w:type="dxa"/>
+            <w:tcW w:w="2180" w:type="dxa"/>
           </w:tcPr>
           <w:p>
             <w:pPr>
@@ -4453,7 +4471,7 @@
         </w:tc>
         <w:tc>
           <w:tcPr>
-            <w:tcW w:w="2142" w:type="dxa"/>
+            <w:tcW w:w="2138" w:type="dxa"/>
           </w:tcPr>
           <w:p>
             <w:pPr>
@@ -4498,7 +4516,7 @@
         </w:tc>
         <w:tc>
           <w:tcPr>
-            <w:tcW w:w="2386" w:type="dxa"/>
+            <w:tcW w:w="2550" w:type="dxa"/>
           </w:tcPr>
           <w:p>
             <w:pPr>
@@ -4552,7 +4570,7 @@
         </w:trPr>
         <w:tc>
           <w:tcPr>
-            <w:tcW w:w="2059" w:type="dxa"/>
+            <w:tcW w:w="2038" w:type="dxa"/>
           </w:tcPr>
           <w:p>
             <w:pPr>
@@ -4637,7 +4655,7 @@
         </w:tc>
         <w:tc>
           <w:tcPr>
-            <w:tcW w:w="2139" w:type="dxa"/>
+            <w:tcW w:w="2180" w:type="dxa"/>
           </w:tcPr>
           <w:p>
             <w:pPr>
@@ -4682,7 +4700,7 @@
         </w:tc>
         <w:tc>
           <w:tcPr>
-            <w:tcW w:w="2142" w:type="dxa"/>
+            <w:tcW w:w="2138" w:type="dxa"/>
           </w:tcPr>
           <w:p>
             <w:pPr>
@@ -4707,7 +4725,7 @@
         </w:tc>
         <w:tc>
           <w:tcPr>
-            <w:tcW w:w="2386" w:type="dxa"/>
+            <w:tcW w:w="2550" w:type="dxa"/>
           </w:tcPr>
           <w:p>
             <w:pPr>
@@ -4786,7 +4804,7 @@
         </w:trPr>
         <w:tc>
           <w:tcPr>
-            <w:tcW w:w="2059" w:type="dxa"/>
+            <w:tcW w:w="2038" w:type="dxa"/>
           </w:tcPr>
           <w:p>
             <w:pPr>
@@ -4892,39 +4910,39 @@
         </w:tc>
         <w:tc>
           <w:tcPr>
-            <w:tcW w:w="2139" w:type="dxa"/>
-          </w:tcPr>
-          <w:p>
-            <w:pPr>
-              <w:ind w:right="376"/>
-              <w:rPr>
-                <w:rFonts w:ascii="Arial" w:hAnsi="Arial" w:cs="Arial"/>
-                <w:b/>
-                <w:sz w:val="24"/>
-                <w:szCs w:val="24"/>
-              </w:rPr>
-            </w:pPr>
-          </w:p>
-        </w:tc>
-        <w:tc>
-          <w:tcPr>
-            <w:tcW w:w="2142" w:type="dxa"/>
-          </w:tcPr>
-          <w:p>
-            <w:pPr>
-              <w:ind w:right="376"/>
-              <w:rPr>
-                <w:rFonts w:ascii="Arial" w:hAnsi="Arial" w:cs="Arial"/>
-                <w:b/>
-                <w:sz w:val="24"/>
-                <w:szCs w:val="24"/>
-              </w:rPr>
-            </w:pPr>
-          </w:p>
-        </w:tc>
-        <w:tc>
-          <w:tcPr>
-            <w:tcW w:w="2386" w:type="dxa"/>
+            <w:tcW w:w="2180" w:type="dxa"/>
+          </w:tcPr>
+          <w:p>
+            <w:pPr>
+              <w:ind w:right="376"/>
+              <w:rPr>
+                <w:rFonts w:ascii="Arial" w:hAnsi="Arial" w:cs="Arial"/>
+                <w:b/>
+                <w:sz w:val="24"/>
+                <w:szCs w:val="24"/>
+              </w:rPr>
+            </w:pPr>
+          </w:p>
+        </w:tc>
+        <w:tc>
+          <w:tcPr>
+            <w:tcW w:w="2138" w:type="dxa"/>
+          </w:tcPr>
+          <w:p>
+            <w:pPr>
+              <w:ind w:right="376"/>
+              <w:rPr>
+                <w:rFonts w:ascii="Arial" w:hAnsi="Arial" w:cs="Arial"/>
+                <w:b/>
+                <w:sz w:val="24"/>
+                <w:szCs w:val="24"/>
+              </w:rPr>
+            </w:pPr>
+          </w:p>
+        </w:tc>
+        <w:tc>
+          <w:tcPr>
+            <w:tcW w:w="2550" w:type="dxa"/>
           </w:tcPr>
           <w:p>
             <w:pPr>
@@ -5037,7 +5055,7 @@
 </file>
 
 <file path=word/numbering.xml><?xml version="1.0" encoding="utf-8"?>
-<w:numbering xmlns:wpc="http://schemas.microsoft.com/office/word/2010/wordprocessingCanvas" xmlns:cx="http://schemas.microsoft.com/office/drawing/2014/chartex" xmlns:cx1="http://schemas.microsoft.com/office/drawing/2015/9/8/chartex" xmlns:cx2="http://schemas.microsoft.com/office/drawing/2015/10/21/chartex" xmlns:cx3="http://schemas.microsoft.com/office/drawing/2016/5/9/chartex" xmlns:cx4="http://schemas.microsoft.com/office/drawing/2016/5/10/chartex" xmlns:cx5="http://schemas.microsoft.com/office/drawing/2016/5/11/chartex" xmlns:cx6="http://schemas.microsoft.com/office/drawing/2016/5/12/chartex" xmlns:cx7="http://schemas.microsoft.com/office/drawing/2016/5/13/chartex" xmlns:cx8="http://schemas.microsoft.com/office/drawing/2016/5/14/chartex" xmlns:mc="http://schemas.openxmlformats.org/markup-compatibility/2006" xmlns:aink="http://schemas.microsoft.com/office/drawing/2016/ink" xmlns:am3d="http://schemas.microsoft.com/office/drawing/2017/model3d" xmlns:o="urn:schemas-microsoft-com:office:office" xmlns:r="http://schemas.openxmlformats.org/officeDocument/2006/relationships" xmlns:m="http://schemas.openxmlformats.org/officeDocument/2006/math" xmlns:v="urn:schemas-microsoft-com:vml" xmlns:wp14="http://schemas.microsoft.com/office/word/2010/wordprocessingDrawing" xmlns:wp="http://schemas.openxmlformats.org/drawingml/2006/wordprocessingDrawing" xmlns:w10="urn:schemas-microsoft-com:office:word" xmlns:w="http://schemas.openxmlformats.org/wordprocessingml/2006/main" xmlns:w14="http://schemas.microsoft.com/office/word/2010/wordml" xmlns:w15="http://schemas.microsoft.com/office/word/2012/wordml" xmlns:w16cex="http://schemas.microsoft.com/office/word/2018/wordml/cex" xmlns:w16cid="http://schemas.microsoft.com/office/word/2016/wordml/cid" xmlns:w16="http://schemas.microsoft.com/office/word/2018/wordml" xmlns:w16sdtdh="http://schemas.microsoft.com/office/word/2020/wordml/sdtdatahash" xmlns:w16se="http://schemas.microsoft.com/office/word/2015/wordml/symex" xmlns:wpg="http://schemas.microsoft.com/office/word/2010/wordprocessingGroup" xmlns:wpi="http://schemas.microsoft.com/office/word/2010/wordprocessingInk" xmlns:wne="http://schemas.microsoft.com/office/word/2006/wordml" xmlns:wps="http://schemas.microsoft.com/office/word/2010/wordprocessingShape" mc:Ignorable="w14 w15 w16se w16cid w16 w16cex w16sdtdh wp14">
+<w:numbering xmlns:wpc="http://schemas.microsoft.com/office/word/2010/wordprocessingCanvas" xmlns:cx="http://schemas.microsoft.com/office/drawing/2014/chartex" xmlns:cx1="http://schemas.microsoft.com/office/drawing/2015/9/8/chartex" xmlns:cx2="http://schemas.microsoft.com/office/drawing/2015/10/21/chartex" xmlns:cx3="http://schemas.microsoft.com/office/drawing/2016/5/9/chartex" xmlns:cx4="http://schemas.microsoft.com/office/drawing/2016/5/10/chartex" xmlns:cx5="http://schemas.microsoft.com/office/drawing/2016/5/11/chartex" xmlns:cx6="http://schemas.microsoft.com/office/drawing/2016/5/12/chartex" xmlns:cx7="http://schemas.microsoft.com/office/drawing/2016/5/13/chartex" xmlns:cx8="http://schemas.microsoft.com/office/drawing/2016/5/14/chartex" xmlns:mc="http://schemas.openxmlformats.org/markup-compatibility/2006" xmlns:aink="http://schemas.microsoft.com/office/drawing/2016/ink" xmlns:am3d="http://schemas.microsoft.com/office/drawing/2017/model3d" xmlns:o="urn:schemas-microsoft-com:office:office" xmlns:oel="http://schemas.microsoft.com/office/2019/extlst" xmlns:r="http://schemas.openxmlformats.org/officeDocument/2006/relationships" xmlns:m="http://schemas.openxmlformats.org/officeDocument/2006/math" xmlns:v="urn:schemas-microsoft-com:vml" xmlns:wp14="http://schemas.microsoft.com/office/word/2010/wordprocessingDrawing" xmlns:wp="http://schemas.openxmlformats.org/drawingml/2006/wordprocessingDrawing" xmlns:w10="urn:schemas-microsoft-com:office:word" xmlns:w="http://schemas.openxmlformats.org/wordprocessingml/2006/main" xmlns:w14="http://schemas.microsoft.com/office/word/2010/wordml" xmlns:w15="http://schemas.microsoft.com/office/word/2012/wordml" xmlns:w16cex="http://schemas.microsoft.com/office/word/2018/wordml/cex" xmlns:w16cid="http://schemas.microsoft.com/office/word/2016/wordml/cid" xmlns:w16="http://schemas.microsoft.com/office/word/2018/wordml" xmlns:w16sdtdh="http://schemas.microsoft.com/office/word/2020/wordml/sdtdatahash" xmlns:w16se="http://schemas.microsoft.com/office/word/2015/wordml/symex" xmlns:wpg="http://schemas.microsoft.com/office/word/2010/wordprocessingGroup" xmlns:wpi="http://schemas.microsoft.com/office/word/2010/wordprocessingInk" xmlns:wne="http://schemas.microsoft.com/office/word/2006/wordml" xmlns:wps="http://schemas.microsoft.com/office/word/2010/wordprocessingShape" mc:Ignorable="w14 w15 w16se w16cid w16 w16cex w16sdtdh wp14">
   <w:abstractNum w:abstractNumId="0" w15:restartNumberingAfterBreak="0">
     <w:nsid w:val="773F7CBC"/>
     <w:multiLevelType w:val="hybridMultilevel"/>
@@ -5250,7 +5268,7 @@
       </w:rPr>
     </w:lvl>
   </w:abstractNum>
-  <w:num w:numId="1">
+  <w:num w:numId="1" w16cid:durableId="1051883915">
     <w:abstractNumId w:val="0"/>
   </w:num>
 </w:numbering>
@@ -6069,9 +6087,12 @@
 </file>
 
 <file path=customXml/item1.xml><?xml version="1.0" encoding="utf-8"?>
-<p:properties xmlns:p="http://schemas.microsoft.com/office/2006/metadata/properties" xmlns:xsi="http://www.w3.org/2001/XMLSchema-instance" xmlns:pc="http://schemas.microsoft.com/office/infopath/2007/PartnerControls">
-  <documentManagement/>
-</p:properties>
+<?mso-contentType ?>
+<FormTemplates xmlns="http://schemas.microsoft.com/sharepoint/v3/contenttype/forms">
+  <Display>DocumentLibraryForm</Display>
+  <Edit>DocumentLibraryForm</Edit>
+  <New>DocumentLibraryForm</New>
+</FormTemplates>
 </file>
 
 <file path=customXml/item2.xml><?xml version="1.0" encoding="utf-8"?>
@@ -6247,19 +6268,15 @@
 </file>
 
 <file path=customXml/item3.xml><?xml version="1.0" encoding="utf-8"?>
-<?mso-contentType ?>
-<FormTemplates xmlns="http://schemas.microsoft.com/sharepoint/v3/contenttype/forms">
-  <Display>DocumentLibraryForm</Display>
-  <Edit>DocumentLibraryForm</Edit>
-  <New>DocumentLibraryForm</New>
-</FormTemplates>
+<p:properties xmlns:p="http://schemas.microsoft.com/office/2006/metadata/properties" xmlns:xsi="http://www.w3.org/2001/XMLSchema-instance" xmlns:pc="http://schemas.microsoft.com/office/infopath/2007/PartnerControls">
+  <documentManagement/>
+</p:properties>
 </file>
 
 <file path=customXml/itemProps1.xml><?xml version="1.0" encoding="utf-8"?>
-<ds:datastoreItem xmlns:ds="http://schemas.openxmlformats.org/officeDocument/2006/customXml" ds:itemID="{0D6AC881-E556-4F84-9E57-B4ADB5DC2CEF}">
+<ds:datastoreItem xmlns:ds="http://schemas.openxmlformats.org/officeDocument/2006/customXml" ds:itemID="{134ACDC8-446D-4C3C-A159-6074757FFD1F}">
   <ds:schemaRefs>
-    <ds:schemaRef ds:uri="http://schemas.microsoft.com/office/2006/metadata/properties"/>
-    <ds:schemaRef ds:uri="http://schemas.microsoft.com/office/infopath/2007/PartnerControls"/>
+    <ds:schemaRef ds:uri="http://schemas.microsoft.com/sharepoint/v3/contenttype/forms"/>
   </ds:schemaRefs>
 </ds:datastoreItem>
 </file>
@@ -6283,9 +6300,10 @@
 </file>
 
 <file path=customXml/itemProps3.xml><?xml version="1.0" encoding="utf-8"?>
-<ds:datastoreItem xmlns:ds="http://schemas.openxmlformats.org/officeDocument/2006/customXml" ds:itemID="{134ACDC8-446D-4C3C-A159-6074757FFD1F}">
+<ds:datastoreItem xmlns:ds="http://schemas.openxmlformats.org/officeDocument/2006/customXml" ds:itemID="{0D6AC881-E556-4F84-9E57-B4ADB5DC2CEF}">
   <ds:schemaRefs>
-    <ds:schemaRef ds:uri="http://schemas.microsoft.com/sharepoint/v3/contenttype/forms"/>
+    <ds:schemaRef ds:uri="http://schemas.microsoft.com/office/2006/metadata/properties"/>
+    <ds:schemaRef ds:uri="http://schemas.microsoft.com/office/infopath/2007/PartnerControls"/>
   </ds:schemaRefs>
 </ds:datastoreItem>
 </file>
</xml_diff>

<commit_message>
Updated the addenda of sep200.
</commit_message>
<xml_diff>
--- a/sep200/SEP200Addenda.docx
+++ b/sep200/SEP200Addenda.docx
@@ -1,6 +1,6 @@
 
 <file path=word/document.xml><?xml version="1.0" encoding="utf-8"?>
-<w:document xmlns:wpc="http://schemas.microsoft.com/office/word/2010/wordprocessingCanvas" xmlns:cx="http://schemas.microsoft.com/office/drawing/2014/chartex" xmlns:cx1="http://schemas.microsoft.com/office/drawing/2015/9/8/chartex" xmlns:cx2="http://schemas.microsoft.com/office/drawing/2015/10/21/chartex" xmlns:cx3="http://schemas.microsoft.com/office/drawing/2016/5/9/chartex" xmlns:cx4="http://schemas.microsoft.com/office/drawing/2016/5/10/chartex" xmlns:cx5="http://schemas.microsoft.com/office/drawing/2016/5/11/chartex" xmlns:cx6="http://schemas.microsoft.com/office/drawing/2016/5/12/chartex" xmlns:cx7="http://schemas.microsoft.com/office/drawing/2016/5/13/chartex" xmlns:cx8="http://schemas.microsoft.com/office/drawing/2016/5/14/chartex" xmlns:mc="http://schemas.openxmlformats.org/markup-compatibility/2006" xmlns:aink="http://schemas.microsoft.com/office/drawing/2016/ink" xmlns:am3d="http://schemas.microsoft.com/office/drawing/2017/model3d" xmlns:o="urn:schemas-microsoft-com:office:office" xmlns:oel="http://schemas.microsoft.com/office/2019/extlst" xmlns:r="http://schemas.openxmlformats.org/officeDocument/2006/relationships" xmlns:m="http://schemas.openxmlformats.org/officeDocument/2006/math" xmlns:v="urn:schemas-microsoft-com:vml" xmlns:wp14="http://schemas.microsoft.com/office/word/2010/wordprocessingDrawing" xmlns:wp="http://schemas.openxmlformats.org/drawingml/2006/wordprocessingDrawing" xmlns:w10="urn:schemas-microsoft-com:office:word" xmlns:w="http://schemas.openxmlformats.org/wordprocessingml/2006/main" xmlns:w14="http://schemas.microsoft.com/office/word/2010/wordml" xmlns:w15="http://schemas.microsoft.com/office/word/2012/wordml" xmlns:w16cex="http://schemas.microsoft.com/office/word/2018/wordml/cex" xmlns:w16cid="http://schemas.microsoft.com/office/word/2016/wordml/cid" xmlns:w16="http://schemas.microsoft.com/office/word/2018/wordml" xmlns:w16sdtdh="http://schemas.microsoft.com/office/word/2020/wordml/sdtdatahash" xmlns:w16se="http://schemas.microsoft.com/office/word/2015/wordml/symex" xmlns:wpg="http://schemas.microsoft.com/office/word/2010/wordprocessingGroup" xmlns:wpi="http://schemas.microsoft.com/office/word/2010/wordprocessingInk" xmlns:wne="http://schemas.microsoft.com/office/word/2006/wordml" xmlns:wps="http://schemas.microsoft.com/office/word/2010/wordprocessingShape" mc:Ignorable="w14 w15 w16se w16cid w16 w16cex w16sdtdh wp14">
+<w:document xmlns:wpc="http://schemas.microsoft.com/office/word/2010/wordprocessingCanvas" xmlns:cx="http://schemas.microsoft.com/office/drawing/2014/chartex" xmlns:cx1="http://schemas.microsoft.com/office/drawing/2015/9/8/chartex" xmlns:mc="http://schemas.openxmlformats.org/markup-compatibility/2006" xmlns:o="urn:schemas-microsoft-com:office:office" xmlns:r="http://schemas.openxmlformats.org/officeDocument/2006/relationships" xmlns:m="http://schemas.openxmlformats.org/officeDocument/2006/math" xmlns:v="urn:schemas-microsoft-com:vml" xmlns:wp14="http://schemas.microsoft.com/office/word/2010/wordprocessingDrawing" xmlns:wp="http://schemas.openxmlformats.org/drawingml/2006/wordprocessingDrawing" xmlns:w10="urn:schemas-microsoft-com:office:word" xmlns:w="http://schemas.openxmlformats.org/wordprocessingml/2006/main" xmlns:w14="http://schemas.microsoft.com/office/word/2010/wordml" xmlns:w15="http://schemas.microsoft.com/office/word/2012/wordml" xmlns:w16se="http://schemas.microsoft.com/office/word/2015/wordml/symex" xmlns:wpg="http://schemas.microsoft.com/office/word/2010/wordprocessingGroup" xmlns:wpi="http://schemas.microsoft.com/office/word/2010/wordprocessingInk" xmlns:wne="http://schemas.microsoft.com/office/word/2006/wordml" xmlns:wps="http://schemas.microsoft.com/office/word/2010/wordprocessingShape" mc:Ignorable="w14 w15 w16se wp14">
   <w:body>
     <w:p>
       <w:pPr>
@@ -161,7 +161,7 @@
               </wp:inline>
             </w:drawing>
           </mc:Choice>
-          <mc:Fallback>
+          <mc:Fallback xmlns:w16sdtdh="http://schemas.microsoft.com/office/word/2020/wordml/sdtdatahash" xmlns:w16="http://schemas.microsoft.com/office/word/2018/wordml" xmlns:w16cid="http://schemas.microsoft.com/office/word/2016/wordml/cid" xmlns:w16cex="http://schemas.microsoft.com/office/word/2018/wordml/cex" xmlns:oel="http://schemas.microsoft.com/office/2019/extlst" xmlns:am3d="http://schemas.microsoft.com/office/drawing/2017/model3d" xmlns:aink="http://schemas.microsoft.com/office/drawing/2016/ink" xmlns:cx8="http://schemas.microsoft.com/office/drawing/2016/5/14/chartex" xmlns:cx7="http://schemas.microsoft.com/office/drawing/2016/5/13/chartex" xmlns:cx6="http://schemas.microsoft.com/office/drawing/2016/5/12/chartex" xmlns:cx5="http://schemas.microsoft.com/office/drawing/2016/5/11/chartex" xmlns:cx4="http://schemas.microsoft.com/office/drawing/2016/5/10/chartex" xmlns:cx3="http://schemas.microsoft.com/office/drawing/2016/5/9/chartex" xmlns:cx2="http://schemas.microsoft.com/office/drawing/2015/10/21/chartex">
             <w:pict>
               <v:group w14:anchorId="1D6CBB17" id="Group 3926" o:spid="_x0000_s1026" style="width:468.55pt;height:1pt;mso-position-horizontal-relative:char;mso-position-vertical-relative:line" coordsize="59721,127" o:gfxdata="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">
                 <v:shape id="Shape 59" o:spid="_x0000_s1027" style="position:absolute;width:59721;height:0;visibility:visible;mso-wrap-style:square;v-text-anchor:top" coordsize="5972175,0" o:gfxdata="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" path="m,l5972175,e" filled="f" strokeweight="1pt">
@@ -594,8 +594,18 @@
           <w:sz w:val="24"/>
           <w:szCs w:val="24"/>
         </w:rPr>
-        <w:t>Kathy Dumanski</w:t>
-      </w:r>
+        <w:t xml:space="preserve">Kathy </w:t>
+      </w:r>
+      <w:proofErr w:type="spellStart"/>
+      <w:r>
+        <w:rPr>
+          <w:rFonts w:ascii="Arial" w:eastAsia="Arial" w:hAnsi="Arial" w:cs="Arial"/>
+          <w:sz w:val="24"/>
+          <w:szCs w:val="24"/>
+        </w:rPr>
+        <w:t>Dumanski</w:t>
+      </w:r>
+      <w:proofErr w:type="spellEnd"/>
       <w:r>
         <w:rPr>
           <w:rFonts w:ascii="Arial" w:eastAsia="Arial" w:hAnsi="Arial" w:cs="Arial"/>
@@ -1467,7 +1477,27 @@
                 <w:sz w:val="24"/>
                 <w:szCs w:val="24"/>
               </w:rPr>
-              <w:t>C++ Progr. Language Ch3,12</w:t>
+              <w:t xml:space="preserve">C++ </w:t>
+            </w:r>
+            <w:proofErr w:type="spellStart"/>
+            <w:r>
+              <w:rPr>
+                <w:rFonts w:ascii="Arial" w:hAnsi="Arial" w:cs="Arial"/>
+                <w:b/>
+                <w:sz w:val="24"/>
+                <w:szCs w:val="24"/>
+              </w:rPr>
+              <w:t>Progr</w:t>
+            </w:r>
+            <w:proofErr w:type="spellEnd"/>
+            <w:r>
+              <w:rPr>
+                <w:rFonts w:ascii="Arial" w:hAnsi="Arial" w:cs="Arial"/>
+                <w:b/>
+                <w:sz w:val="24"/>
+                <w:szCs w:val="24"/>
+              </w:rPr>
+              <w:t>. Language Ch3,12</w:t>
             </w:r>
           </w:p>
           <w:p>
@@ -1653,7 +1683,27 @@
                 <w:sz w:val="24"/>
                 <w:szCs w:val="24"/>
               </w:rPr>
-              <w:t>C++ Progr. Language Ch18,19</w:t>
+              <w:t xml:space="preserve">C++ </w:t>
+            </w:r>
+            <w:proofErr w:type="spellStart"/>
+            <w:r>
+              <w:rPr>
+                <w:rFonts w:ascii="Arial" w:hAnsi="Arial" w:cs="Arial"/>
+                <w:b/>
+                <w:sz w:val="24"/>
+                <w:szCs w:val="24"/>
+              </w:rPr>
+              <w:t>Progr</w:t>
+            </w:r>
+            <w:proofErr w:type="spellEnd"/>
+            <w:r>
+              <w:rPr>
+                <w:rFonts w:ascii="Arial" w:hAnsi="Arial" w:cs="Arial"/>
+                <w:b/>
+                <w:sz w:val="24"/>
+                <w:szCs w:val="24"/>
+              </w:rPr>
+              <w:t>. Language Ch18,19</w:t>
             </w:r>
           </w:p>
           <w:p>
@@ -1877,7 +1927,27 @@
                 <w:sz w:val="24"/>
                 <w:szCs w:val="24"/>
               </w:rPr>
-              <w:t>C++ Progr. Language Ch18.19</w:t>
+              <w:t xml:space="preserve">C++ </w:t>
+            </w:r>
+            <w:proofErr w:type="spellStart"/>
+            <w:r>
+              <w:rPr>
+                <w:rFonts w:ascii="Arial" w:hAnsi="Arial" w:cs="Arial"/>
+                <w:b/>
+                <w:sz w:val="24"/>
+                <w:szCs w:val="24"/>
+              </w:rPr>
+              <w:t>Progr</w:t>
+            </w:r>
+            <w:proofErr w:type="spellEnd"/>
+            <w:r>
+              <w:rPr>
+                <w:rFonts w:ascii="Arial" w:hAnsi="Arial" w:cs="Arial"/>
+                <w:b/>
+                <w:sz w:val="24"/>
+                <w:szCs w:val="24"/>
+              </w:rPr>
+              <w:t>. Language Ch18.19</w:t>
             </w:r>
           </w:p>
           <w:p>
@@ -2139,7 +2209,27 @@
                 <w:sz w:val="24"/>
                 <w:szCs w:val="24"/>
               </w:rPr>
-              <w:t>C++ Progr. Language Ch20</w:t>
+              <w:t xml:space="preserve">C++ </w:t>
+            </w:r>
+            <w:proofErr w:type="spellStart"/>
+            <w:r>
+              <w:rPr>
+                <w:rFonts w:ascii="Arial" w:hAnsi="Arial" w:cs="Arial"/>
+                <w:b/>
+                <w:sz w:val="24"/>
+                <w:szCs w:val="24"/>
+              </w:rPr>
+              <w:t>Progr</w:t>
+            </w:r>
+            <w:proofErr w:type="spellEnd"/>
+            <w:r>
+              <w:rPr>
+                <w:rFonts w:ascii="Arial" w:hAnsi="Arial" w:cs="Arial"/>
+                <w:b/>
+                <w:sz w:val="24"/>
+                <w:szCs w:val="24"/>
+              </w:rPr>
+              <w:t>. Language Ch20</w:t>
             </w:r>
           </w:p>
           <w:p>
@@ -2399,7 +2489,27 @@
                 <w:sz w:val="24"/>
                 <w:szCs w:val="24"/>
               </w:rPr>
-              <w:t>C++ Progr. Language Ch</w:t>
+              <w:t xml:space="preserve">C++ </w:t>
+            </w:r>
+            <w:proofErr w:type="spellStart"/>
+            <w:r>
+              <w:rPr>
+                <w:rFonts w:ascii="Arial" w:hAnsi="Arial" w:cs="Arial"/>
+                <w:b/>
+                <w:sz w:val="24"/>
+                <w:szCs w:val="24"/>
+              </w:rPr>
+              <w:t>Progr</w:t>
+            </w:r>
+            <w:proofErr w:type="spellEnd"/>
+            <w:r>
+              <w:rPr>
+                <w:rFonts w:ascii="Arial" w:hAnsi="Arial" w:cs="Arial"/>
+                <w:b/>
+                <w:sz w:val="24"/>
+                <w:szCs w:val="24"/>
+              </w:rPr>
+              <w:t>. Language Ch</w:t>
             </w:r>
             <w:r>
               <w:rPr>
@@ -2668,7 +2778,27 @@
                 <w:sz w:val="24"/>
                 <w:szCs w:val="24"/>
               </w:rPr>
-              <w:t>C++ Progr. Language Ch</w:t>
+              <w:t xml:space="preserve">C++ </w:t>
+            </w:r>
+            <w:proofErr w:type="spellStart"/>
+            <w:r>
+              <w:rPr>
+                <w:rFonts w:ascii="Arial" w:hAnsi="Arial" w:cs="Arial"/>
+                <w:b/>
+                <w:sz w:val="24"/>
+                <w:szCs w:val="24"/>
+              </w:rPr>
+              <w:t>Progr</w:t>
+            </w:r>
+            <w:proofErr w:type="spellEnd"/>
+            <w:r>
+              <w:rPr>
+                <w:rFonts w:ascii="Arial" w:hAnsi="Arial" w:cs="Arial"/>
+                <w:b/>
+                <w:sz w:val="24"/>
+                <w:szCs w:val="24"/>
+              </w:rPr>
+              <w:t>. Language Ch</w:t>
             </w:r>
             <w:r>
               <w:rPr>
@@ -2921,16 +3051,7 @@
                 <w:sz w:val="24"/>
                 <w:szCs w:val="24"/>
               </w:rPr>
-              <w:t>Design</w:t>
-            </w:r>
-            <w:r>
-              <w:rPr>
-                <w:rFonts w:ascii="Arial" w:hAnsi="Arial" w:cs="Arial"/>
-                <w:b/>
-                <w:sz w:val="24"/>
-                <w:szCs w:val="24"/>
-              </w:rPr>
-              <w:t xml:space="preserve">, </w:t>
+              <w:t xml:space="preserve">Design, </w:t>
             </w:r>
             <w:r>
               <w:rPr>
@@ -2953,6 +3074,7 @@
                 <w:szCs w:val="24"/>
               </w:rPr>
             </w:pPr>
+            <w:proofErr w:type="spellStart"/>
             <w:r>
               <w:rPr>
                 <w:rFonts w:ascii="Arial" w:hAnsi="Arial" w:cs="Arial"/>
@@ -2962,6 +3084,7 @@
               </w:rPr>
               <w:t>MidTerm</w:t>
             </w:r>
+            <w:proofErr w:type="spellEnd"/>
           </w:p>
         </w:tc>
         <w:tc>
@@ -3507,7 +3630,27 @@
                 <w:sz w:val="24"/>
                 <w:szCs w:val="24"/>
               </w:rPr>
-              <w:t>C++ Progr. Language Ch3</w:t>
+              <w:t xml:space="preserve">C++ </w:t>
+            </w:r>
+            <w:proofErr w:type="spellStart"/>
+            <w:r>
+              <w:rPr>
+                <w:rFonts w:ascii="Arial" w:hAnsi="Arial" w:cs="Arial"/>
+                <w:b/>
+                <w:sz w:val="24"/>
+                <w:szCs w:val="24"/>
+              </w:rPr>
+              <w:t>Progr</w:t>
+            </w:r>
+            <w:proofErr w:type="spellEnd"/>
+            <w:r>
+              <w:rPr>
+                <w:rFonts w:ascii="Arial" w:hAnsi="Arial" w:cs="Arial"/>
+                <w:b/>
+                <w:sz w:val="24"/>
+                <w:szCs w:val="24"/>
+              </w:rPr>
+              <w:t>. Language Ch3</w:t>
             </w:r>
             <w:r>
               <w:rPr>
@@ -3760,7 +3903,27 @@
                 <w:sz w:val="24"/>
                 <w:szCs w:val="24"/>
               </w:rPr>
-              <w:t>Function pointers, Pointers to arrays, Lambda expressions, Error handling.</w:t>
+              <w:t xml:space="preserve">Function pointers, </w:t>
+            </w:r>
+            <w:proofErr w:type="spellStart"/>
+            <w:r>
+              <w:rPr>
+                <w:rFonts w:ascii="Arial" w:hAnsi="Arial" w:cs="Arial"/>
+                <w:b/>
+                <w:sz w:val="24"/>
+                <w:szCs w:val="24"/>
+              </w:rPr>
+              <w:t>Functors</w:t>
+            </w:r>
+            <w:proofErr w:type="spellEnd"/>
+            <w:r>
+              <w:rPr>
+                <w:rFonts w:ascii="Arial" w:hAnsi="Arial" w:cs="Arial"/>
+                <w:b/>
+                <w:sz w:val="24"/>
+                <w:szCs w:val="24"/>
+              </w:rPr>
+              <w:t>, Lambda expressions.</w:t>
             </w:r>
           </w:p>
           <w:p>
@@ -3806,7 +3969,27 @@
                 <w:sz w:val="24"/>
                 <w:szCs w:val="24"/>
               </w:rPr>
-              <w:t>C++ Progr. Language Ch</w:t>
+              <w:t xml:space="preserve">C++ </w:t>
+            </w:r>
+            <w:proofErr w:type="spellStart"/>
+            <w:r>
+              <w:rPr>
+                <w:rFonts w:ascii="Arial" w:hAnsi="Arial" w:cs="Arial"/>
+                <w:b/>
+                <w:sz w:val="24"/>
+                <w:szCs w:val="24"/>
+              </w:rPr>
+              <w:t>Progr</w:t>
+            </w:r>
+            <w:proofErr w:type="spellEnd"/>
+            <w:r>
+              <w:rPr>
+                <w:rFonts w:ascii="Arial" w:hAnsi="Arial" w:cs="Arial"/>
+                <w:b/>
+                <w:sz w:val="24"/>
+                <w:szCs w:val="24"/>
+              </w:rPr>
+              <w:t>. Language Ch</w:t>
             </w:r>
             <w:r>
               <w:rPr>
@@ -4079,7 +4262,54 @@
                 <w:sz w:val="24"/>
                 <w:szCs w:val="24"/>
               </w:rPr>
-              <w:t>Standard Template Library: Algorithms, Design.</w:t>
+              <w:t xml:space="preserve">Standard Template Library: Algorithms, </w:t>
+            </w:r>
+            <w:r>
+              <w:rPr>
+                <w:rFonts w:ascii="Arial" w:hAnsi="Arial" w:cs="Arial"/>
+                <w:b/>
+                <w:sz w:val="24"/>
+                <w:szCs w:val="24"/>
+              </w:rPr>
+              <w:t>Error handling</w:t>
+            </w:r>
+            <w:r>
+              <w:rPr>
+                <w:rFonts w:ascii="Arial" w:hAnsi="Arial" w:cs="Arial"/>
+                <w:b/>
+                <w:sz w:val="24"/>
+                <w:szCs w:val="24"/>
+              </w:rPr>
+              <w:t>,</w:t>
+            </w:r>
+            <w:r>
+              <w:rPr>
+                <w:rFonts w:ascii="Arial" w:hAnsi="Arial" w:cs="Arial"/>
+                <w:b/>
+                <w:sz w:val="24"/>
+                <w:szCs w:val="24"/>
+              </w:rPr>
+              <w:t xml:space="preserve"> </w:t>
+            </w:r>
+            <w:r>
+              <w:rPr>
+                <w:rFonts w:ascii="Arial" w:hAnsi="Arial" w:cs="Arial"/>
+                <w:b/>
+                <w:sz w:val="24"/>
+                <w:szCs w:val="24"/>
+              </w:rPr>
+              <w:t>Pointers to</w:t>
+            </w:r>
+            <w:bookmarkStart w:id="0" w:name="_GoBack"/>
+            <w:bookmarkEnd w:id="0"/>
+            <w:r>
+              <w:rPr>
+                <w:rFonts w:ascii="Arial" w:hAnsi="Arial" w:cs="Arial"/>
+                <w:b/>
+                <w:sz w:val="24"/>
+                <w:szCs w:val="24"/>
+              </w:rPr>
+              <w:t xml:space="preserve"> Arrays.</w:t>
             </w:r>
           </w:p>
           <w:p>
@@ -4116,7 +4346,27 @@
                 <w:sz w:val="24"/>
                 <w:szCs w:val="24"/>
               </w:rPr>
-              <w:t>C++ Progr. Language Ch30-33</w:t>
+              <w:t xml:space="preserve">C++ </w:t>
+            </w:r>
+            <w:proofErr w:type="spellStart"/>
+            <w:r>
+              <w:rPr>
+                <w:rFonts w:ascii="Arial" w:hAnsi="Arial" w:cs="Arial"/>
+                <w:b/>
+                <w:sz w:val="24"/>
+                <w:szCs w:val="24"/>
+              </w:rPr>
+              <w:t>Progr</w:t>
+            </w:r>
+            <w:proofErr w:type="spellEnd"/>
+            <w:r>
+              <w:rPr>
+                <w:rFonts w:ascii="Arial" w:hAnsi="Arial" w:cs="Arial"/>
+                <w:b/>
+                <w:sz w:val="24"/>
+                <w:szCs w:val="24"/>
+              </w:rPr>
+              <w:t>. Language Ch30-33</w:t>
             </w:r>
           </w:p>
           <w:p>
@@ -4371,8 +4621,38 @@
                 <w:sz w:val="24"/>
                 <w:szCs w:val="24"/>
               </w:rPr>
-              <w:t>Smart Pointers, Multiple Inheritance, Bitwise Expressions</w:t>
-            </w:r>
+              <w:t xml:space="preserve">Smart Pointers, </w:t>
+            </w:r>
+            <w:r>
+              <w:rPr>
+                <w:rFonts w:ascii="Arial" w:hAnsi="Arial" w:cs="Arial"/>
+                <w:b/>
+                <w:sz w:val="24"/>
+                <w:szCs w:val="24"/>
+              </w:rPr>
+              <w:t>Multiple Inheritance, Bitwise Expressions</w:t>
+            </w:r>
+            <w:r>
+              <w:rPr>
+                <w:rFonts w:ascii="Arial" w:hAnsi="Arial" w:cs="Arial"/>
+                <w:b/>
+                <w:sz w:val="24"/>
+                <w:szCs w:val="24"/>
+              </w:rPr>
+              <w:t>.</w:t>
+            </w:r>
+          </w:p>
+          <w:p>
+            <w:pPr>
+              <w:ind w:right="376"/>
+              <w:jc w:val="center"/>
+              <w:rPr>
+                <w:rFonts w:ascii="Arial" w:hAnsi="Arial" w:cs="Arial"/>
+                <w:b/>
+                <w:sz w:val="24"/>
+                <w:szCs w:val="24"/>
+              </w:rPr>
+            </w:pPr>
           </w:p>
         </w:tc>
         <w:tc>
@@ -4396,7 +4676,27 @@
                 <w:sz w:val="24"/>
                 <w:szCs w:val="24"/>
               </w:rPr>
-              <w:t>C++ Progr. Language Ch</w:t>
+              <w:t xml:space="preserve">C++ </w:t>
+            </w:r>
+            <w:proofErr w:type="spellStart"/>
+            <w:r>
+              <w:rPr>
+                <w:rFonts w:ascii="Arial" w:hAnsi="Arial" w:cs="Arial"/>
+                <w:b/>
+                <w:sz w:val="24"/>
+                <w:szCs w:val="24"/>
+              </w:rPr>
+              <w:t>Progr</w:t>
+            </w:r>
+            <w:proofErr w:type="spellEnd"/>
+            <w:r>
+              <w:rPr>
+                <w:rFonts w:ascii="Arial" w:hAnsi="Arial" w:cs="Arial"/>
+                <w:b/>
+                <w:sz w:val="24"/>
+                <w:szCs w:val="24"/>
+              </w:rPr>
+              <w:t>. Language Ch</w:t>
             </w:r>
             <w:r>
               <w:rPr>
@@ -4674,7 +4974,27 @@
                 <w:sz w:val="24"/>
                 <w:szCs w:val="24"/>
               </w:rPr>
-              <w:t>C++ Progr. Language Ch</w:t>
+              <w:t xml:space="preserve">C++ </w:t>
+            </w:r>
+            <w:proofErr w:type="spellStart"/>
+            <w:r>
+              <w:rPr>
+                <w:rFonts w:ascii="Arial" w:hAnsi="Arial" w:cs="Arial"/>
+                <w:b/>
+                <w:sz w:val="24"/>
+                <w:szCs w:val="24"/>
+              </w:rPr>
+              <w:t>Progr</w:t>
+            </w:r>
+            <w:proofErr w:type="spellEnd"/>
+            <w:r>
+              <w:rPr>
+                <w:rFonts w:ascii="Arial" w:hAnsi="Arial" w:cs="Arial"/>
+                <w:b/>
+                <w:sz w:val="24"/>
+                <w:szCs w:val="24"/>
+              </w:rPr>
+              <w:t>. Language Ch</w:t>
             </w:r>
             <w:r>
               <w:rPr>
@@ -5055,7 +5375,7 @@
 </file>
 
 <file path=word/numbering.xml><?xml version="1.0" encoding="utf-8"?>
-<w:numbering xmlns:wpc="http://schemas.microsoft.com/office/word/2010/wordprocessingCanvas" xmlns:cx="http://schemas.microsoft.com/office/drawing/2014/chartex" xmlns:cx1="http://schemas.microsoft.com/office/drawing/2015/9/8/chartex" xmlns:cx2="http://schemas.microsoft.com/office/drawing/2015/10/21/chartex" xmlns:cx3="http://schemas.microsoft.com/office/drawing/2016/5/9/chartex" xmlns:cx4="http://schemas.microsoft.com/office/drawing/2016/5/10/chartex" xmlns:cx5="http://schemas.microsoft.com/office/drawing/2016/5/11/chartex" xmlns:cx6="http://schemas.microsoft.com/office/drawing/2016/5/12/chartex" xmlns:cx7="http://schemas.microsoft.com/office/drawing/2016/5/13/chartex" xmlns:cx8="http://schemas.microsoft.com/office/drawing/2016/5/14/chartex" xmlns:mc="http://schemas.openxmlformats.org/markup-compatibility/2006" xmlns:aink="http://schemas.microsoft.com/office/drawing/2016/ink" xmlns:am3d="http://schemas.microsoft.com/office/drawing/2017/model3d" xmlns:o="urn:schemas-microsoft-com:office:office" xmlns:oel="http://schemas.microsoft.com/office/2019/extlst" xmlns:r="http://schemas.openxmlformats.org/officeDocument/2006/relationships" xmlns:m="http://schemas.openxmlformats.org/officeDocument/2006/math" xmlns:v="urn:schemas-microsoft-com:vml" xmlns:wp14="http://schemas.microsoft.com/office/word/2010/wordprocessingDrawing" xmlns:wp="http://schemas.openxmlformats.org/drawingml/2006/wordprocessingDrawing" xmlns:w10="urn:schemas-microsoft-com:office:word" xmlns:w="http://schemas.openxmlformats.org/wordprocessingml/2006/main" xmlns:w14="http://schemas.microsoft.com/office/word/2010/wordml" xmlns:w15="http://schemas.microsoft.com/office/word/2012/wordml" xmlns:w16cex="http://schemas.microsoft.com/office/word/2018/wordml/cex" xmlns:w16cid="http://schemas.microsoft.com/office/word/2016/wordml/cid" xmlns:w16="http://schemas.microsoft.com/office/word/2018/wordml" xmlns:w16sdtdh="http://schemas.microsoft.com/office/word/2020/wordml/sdtdatahash" xmlns:w16se="http://schemas.microsoft.com/office/word/2015/wordml/symex" xmlns:wpg="http://schemas.microsoft.com/office/word/2010/wordprocessingGroup" xmlns:wpi="http://schemas.microsoft.com/office/word/2010/wordprocessingInk" xmlns:wne="http://schemas.microsoft.com/office/word/2006/wordml" xmlns:wps="http://schemas.microsoft.com/office/word/2010/wordprocessingShape" mc:Ignorable="w14 w15 w16se w16cid w16 w16cex w16sdtdh wp14">
+<w:numbering xmlns:wpc="http://schemas.microsoft.com/office/word/2010/wordprocessingCanvas" xmlns:cx="http://schemas.microsoft.com/office/drawing/2014/chartex" xmlns:cx1="http://schemas.microsoft.com/office/drawing/2015/9/8/chartex" xmlns:mc="http://schemas.openxmlformats.org/markup-compatibility/2006" xmlns:o="urn:schemas-microsoft-com:office:office" xmlns:r="http://schemas.openxmlformats.org/officeDocument/2006/relationships" xmlns:m="http://schemas.openxmlformats.org/officeDocument/2006/math" xmlns:v="urn:schemas-microsoft-com:vml" xmlns:wp14="http://schemas.microsoft.com/office/word/2010/wordprocessingDrawing" xmlns:wp="http://schemas.openxmlformats.org/drawingml/2006/wordprocessingDrawing" xmlns:w10="urn:schemas-microsoft-com:office:word" xmlns:w="http://schemas.openxmlformats.org/wordprocessingml/2006/main" xmlns:w14="http://schemas.microsoft.com/office/word/2010/wordml" xmlns:w15="http://schemas.microsoft.com/office/word/2012/wordml" xmlns:w16se="http://schemas.microsoft.com/office/word/2015/wordml/symex" xmlns:wpg="http://schemas.microsoft.com/office/word/2010/wordprocessingGroup" xmlns:wpi="http://schemas.microsoft.com/office/word/2010/wordprocessingInk" xmlns:wne="http://schemas.microsoft.com/office/word/2006/wordml" xmlns:wps="http://schemas.microsoft.com/office/word/2010/wordprocessingShape" mc:Ignorable="w14 w15 w16se wp14">
   <w:abstractNum w:abstractNumId="0" w15:restartNumberingAfterBreak="0">
     <w:nsid w:val="773F7CBC"/>
     <w:multiLevelType w:val="hybridMultilevel"/>
@@ -5268,14 +5588,14 @@
       </w:rPr>
     </w:lvl>
   </w:abstractNum>
-  <w:num w:numId="1" w16cid:durableId="1051883915">
+  <w:num w:numId="1">
     <w:abstractNumId w:val="0"/>
   </w:num>
 </w:numbering>
 </file>
 
 <file path=word/styles.xml><?xml version="1.0" encoding="utf-8"?>
-<w:styles xmlns:mc="http://schemas.openxmlformats.org/markup-compatibility/2006" xmlns:r="http://schemas.openxmlformats.org/officeDocument/2006/relationships" xmlns:w="http://schemas.openxmlformats.org/wordprocessingml/2006/main" xmlns:w14="http://schemas.microsoft.com/office/word/2010/wordml" xmlns:w15="http://schemas.microsoft.com/office/word/2012/wordml" xmlns:w16cex="http://schemas.microsoft.com/office/word/2018/wordml/cex" xmlns:w16cid="http://schemas.microsoft.com/office/word/2016/wordml/cid" xmlns:w16="http://schemas.microsoft.com/office/word/2018/wordml" xmlns:w16sdtdh="http://schemas.microsoft.com/office/word/2020/wordml/sdtdatahash" xmlns:w16se="http://schemas.microsoft.com/office/word/2015/wordml/symex" mc:Ignorable="w14 w15 w16se w16cid w16 w16cex w16sdtdh">
+<w:styles xmlns:mc="http://schemas.openxmlformats.org/markup-compatibility/2006" xmlns:r="http://schemas.openxmlformats.org/officeDocument/2006/relationships" xmlns:w="http://schemas.openxmlformats.org/wordprocessingml/2006/main" xmlns:w14="http://schemas.microsoft.com/office/word/2010/wordml" xmlns:w15="http://schemas.microsoft.com/office/word/2012/wordml" xmlns:w16se="http://schemas.microsoft.com/office/word/2015/wordml/symex" mc:Ignorable="w14 w15 w16se">
   <w:docDefaults>
     <w:rPrDefault>
       <w:rPr>
@@ -5291,7 +5611,7 @@
       </w:pPr>
     </w:pPrDefault>
   </w:docDefaults>
-  <w:latentStyles w:defLockedState="0" w:defUIPriority="99" w:defSemiHidden="0" w:defUnhideWhenUsed="0" w:defQFormat="0" w:count="376">
+  <w:latentStyles w:defLockedState="0" w:defUIPriority="99" w:defSemiHidden="0" w:defUnhideWhenUsed="0" w:defQFormat="0" w:count="371">
     <w:lsdException w:name="Normal" w:uiPriority="0" w:qFormat="1"/>
     <w:lsdException w:name="heading 1" w:uiPriority="9" w:qFormat="1"/>
     <w:lsdException w:name="heading 2" w:semiHidden="1" w:uiPriority="9" w:unhideWhenUsed="1" w:qFormat="1"/>
@@ -5663,11 +5983,6 @@
     <w:lsdException w:name="List Table 5 Dark Accent 6" w:uiPriority="50"/>
     <w:lsdException w:name="List Table 6 Colorful Accent 6" w:uiPriority="51"/>
     <w:lsdException w:name="List Table 7 Colorful Accent 6" w:uiPriority="52"/>
-    <w:lsdException w:name="Mention" w:semiHidden="1" w:unhideWhenUsed="1"/>
-    <w:lsdException w:name="Smart Hyperlink" w:semiHidden="1" w:unhideWhenUsed="1"/>
-    <w:lsdException w:name="Hashtag" w:semiHidden="1" w:unhideWhenUsed="1"/>
-    <w:lsdException w:name="Unresolved Mention" w:semiHidden="1" w:unhideWhenUsed="1"/>
-    <w:lsdException w:name="Smart Link" w:semiHidden="1" w:unhideWhenUsed="1"/>
   </w:latentStyles>
   <w:style w:type="paragraph" w:default="1" w:styleId="Normal">
     <w:name w:val="Normal"/>
@@ -6087,15 +6402,6 @@
 </file>
 
 <file path=customXml/item1.xml><?xml version="1.0" encoding="utf-8"?>
-<?mso-contentType ?>
-<FormTemplates xmlns="http://schemas.microsoft.com/sharepoint/v3/contenttype/forms">
-  <Display>DocumentLibraryForm</Display>
-  <Edit>DocumentLibraryForm</Edit>
-  <New>DocumentLibraryForm</New>
-</FormTemplates>
-</file>
-
-<file path=customXml/item2.xml><?xml version="1.0" encoding="utf-8"?>
 <ct:contentTypeSchema xmlns:ct="http://schemas.microsoft.com/office/2006/metadata/contentType" xmlns:ma="http://schemas.microsoft.com/office/2006/metadata/properties/metaAttributes" ct:_="" ma:_="" ma:contentTypeName="Document" ma:contentTypeID="0x010100B90431BC0474204BA5DF53F8B381F09C" ma:contentTypeVersion="8" ma:contentTypeDescription="Create a new document." ma:contentTypeScope="" ma:versionID="2ae4c9b1c92e448d99eaad234a93189e">
   <xsd:schema xmlns:xsd="http://www.w3.org/2001/XMLSchema" xmlns:xs="http://www.w3.org/2001/XMLSchema" xmlns:p="http://schemas.microsoft.com/office/2006/metadata/properties" xmlns:ns2="f6759040-d046-4ead-920a-51d0beeee03a" targetNamespace="http://schemas.microsoft.com/office/2006/metadata/properties" ma:root="true" ma:fieldsID="2d61319d42214da8ab2d04d352069d46" ns2:_="">
     <xsd:import namespace="f6759040-d046-4ead-920a-51d0beeee03a"/>
@@ -6267,6 +6573,15 @@
 </ct:contentTypeSchema>
 </file>
 
+<file path=customXml/item2.xml><?xml version="1.0" encoding="utf-8"?>
+<?mso-contentType ?>
+<FormTemplates xmlns="http://schemas.microsoft.com/sharepoint/v3/contenttype/forms">
+  <Display>DocumentLibraryForm</Display>
+  <Edit>DocumentLibraryForm</Edit>
+  <New>DocumentLibraryForm</New>
+</FormTemplates>
+</file>
+
 <file path=customXml/item3.xml><?xml version="1.0" encoding="utf-8"?>
 <p:properties xmlns:p="http://schemas.microsoft.com/office/2006/metadata/properties" xmlns:xsi="http://www.w3.org/2001/XMLSchema-instance" xmlns:pc="http://schemas.microsoft.com/office/infopath/2007/PartnerControls">
   <documentManagement/>
@@ -6274,14 +6589,6 @@
 </file>
 
 <file path=customXml/itemProps1.xml><?xml version="1.0" encoding="utf-8"?>
-<ds:datastoreItem xmlns:ds="http://schemas.openxmlformats.org/officeDocument/2006/customXml" ds:itemID="{134ACDC8-446D-4C3C-A159-6074757FFD1F}">
-  <ds:schemaRefs>
-    <ds:schemaRef ds:uri="http://schemas.microsoft.com/sharepoint/v3/contenttype/forms"/>
-  </ds:schemaRefs>
-</ds:datastoreItem>
-</file>
-
-<file path=customXml/itemProps2.xml><?xml version="1.0" encoding="utf-8"?>
 <ds:datastoreItem xmlns:ds="http://schemas.openxmlformats.org/officeDocument/2006/customXml" ds:itemID="{C805ED1E-4D7B-46AE-A626-86AAE66E3AF4}">
   <ds:schemaRefs>
     <ds:schemaRef ds:uri="http://schemas.microsoft.com/office/2006/metadata/contentType"/>
@@ -6299,6 +6606,14 @@
 </ds:datastoreItem>
 </file>
 
+<file path=customXml/itemProps2.xml><?xml version="1.0" encoding="utf-8"?>
+<ds:datastoreItem xmlns:ds="http://schemas.openxmlformats.org/officeDocument/2006/customXml" ds:itemID="{134ACDC8-446D-4C3C-A159-6074757FFD1F}">
+  <ds:schemaRefs>
+    <ds:schemaRef ds:uri="http://schemas.microsoft.com/sharepoint/v3/contenttype/forms"/>
+  </ds:schemaRefs>
+</ds:datastoreItem>
+</file>
+
 <file path=customXml/itemProps3.xml><?xml version="1.0" encoding="utf-8"?>
 <ds:datastoreItem xmlns:ds="http://schemas.openxmlformats.org/officeDocument/2006/customXml" ds:itemID="{0D6AC881-E556-4F84-9E57-B4ADB5DC2CEF}">
   <ds:schemaRefs>

</xml_diff>